<commit_message>
Aktualizacja dokumentacji oraz analizy kodu innej grupy
</commit_message>
<xml_diff>
--- a/ProjektZespolowy/DOC_TECH/Dokumentacja Aplikacji Zarządzania Zadaniami - RÓŻOWI.docx
+++ b/ProjektZespolowy/DOC_TECH/Dokumentacja Aplikacji Zarządzania Zadaniami - RÓŻOWI.docx
@@ -573,7 +573,7 @@
               <w:tab w:val="right" w:leader="dot" w:pos="9060"/>
             </w:tabs>
             <w:rPr>
-              <w:rFonts w:eastAsiaTheme="minorEastAsia"/>
+              <w:rFonts w:asciiTheme="majorHAnsi" w:eastAsiaTheme="minorEastAsia" w:hAnsiTheme="majorHAnsi" w:cstheme="majorHAnsi"/>
               <w:noProof/>
               <w:lang w:eastAsia="pl-PL"/>
             </w:rPr>
@@ -600,13 +600,14 @@
             <w:r>
               <w:rPr>
                 <w:rStyle w:val="Hipercze"/>
-                <w:rFonts w:cstheme="majorHAnsi"/>
+                <w:rFonts w:asciiTheme="majorHAnsi" w:hAnsiTheme="majorHAnsi" w:cstheme="majorHAnsi"/>
                 <w:noProof/>
               </w:rPr>
               <w:t>Spis treści</w:t>
             </w:r>
             <w:r>
               <w:rPr>
+                <w:rFonts w:asciiTheme="majorHAnsi" w:hAnsiTheme="majorHAnsi" w:cstheme="majorHAnsi"/>
                 <w:noProof/>
                 <w:webHidden/>
               </w:rPr>
@@ -614,6 +615,7 @@
             </w:r>
             <w:r>
               <w:rPr>
+                <w:rFonts w:asciiTheme="majorHAnsi" w:hAnsiTheme="majorHAnsi" w:cstheme="majorHAnsi"/>
                 <w:noProof/>
                 <w:webHidden/>
               </w:rPr>
@@ -621,6 +623,7 @@
             </w:r>
             <w:r>
               <w:rPr>
+                <w:rFonts w:asciiTheme="majorHAnsi" w:hAnsiTheme="majorHAnsi" w:cstheme="majorHAnsi"/>
                 <w:noProof/>
                 <w:webHidden/>
               </w:rPr>
@@ -628,12 +631,14 @@
             </w:r>
             <w:r>
               <w:rPr>
-                <w:noProof/>
-                <w:webHidden/>
-              </w:rPr>
-            </w:r>
-            <w:r>
-              <w:rPr>
+                <w:rFonts w:asciiTheme="majorHAnsi" w:hAnsiTheme="majorHAnsi" w:cstheme="majorHAnsi"/>
+                <w:noProof/>
+                <w:webHidden/>
+              </w:rPr>
+            </w:r>
+            <w:r>
+              <w:rPr>
+                <w:rFonts w:asciiTheme="majorHAnsi" w:hAnsiTheme="majorHAnsi" w:cstheme="majorHAnsi"/>
                 <w:noProof/>
                 <w:webHidden/>
               </w:rPr>
@@ -641,6 +646,7 @@
             </w:r>
             <w:r>
               <w:rPr>
+                <w:rFonts w:asciiTheme="majorHAnsi" w:hAnsiTheme="majorHAnsi" w:cstheme="majorHAnsi"/>
                 <w:noProof/>
                 <w:webHidden/>
               </w:rPr>
@@ -648,6 +654,7 @@
             </w:r>
             <w:r>
               <w:rPr>
+                <w:rFonts w:asciiTheme="majorHAnsi" w:hAnsiTheme="majorHAnsi" w:cstheme="majorHAnsi"/>
                 <w:noProof/>
                 <w:webHidden/>
               </w:rPr>
@@ -662,7 +669,7 @@
               <w:tab w:val="right" w:leader="dot" w:pos="9060"/>
             </w:tabs>
             <w:rPr>
-              <w:rFonts w:eastAsiaTheme="minorEastAsia"/>
+              <w:rFonts w:asciiTheme="majorHAnsi" w:eastAsiaTheme="minorEastAsia" w:hAnsiTheme="majorHAnsi" w:cstheme="majorHAnsi"/>
               <w:noProof/>
               <w:lang w:eastAsia="pl-PL"/>
             </w:rPr>
@@ -671,13 +678,14 @@
             <w:r>
               <w:rPr>
                 <w:rStyle w:val="Hipercze"/>
-                <w:rFonts w:cstheme="majorHAnsi"/>
+                <w:rFonts w:asciiTheme="majorHAnsi" w:hAnsiTheme="majorHAnsi" w:cstheme="majorHAnsi"/>
                 <w:noProof/>
               </w:rPr>
               <w:t>Cel Projektu</w:t>
             </w:r>
             <w:r>
               <w:rPr>
+                <w:rFonts w:asciiTheme="majorHAnsi" w:hAnsiTheme="majorHAnsi" w:cstheme="majorHAnsi"/>
                 <w:noProof/>
                 <w:webHidden/>
               </w:rPr>
@@ -685,6 +693,7 @@
             </w:r>
             <w:r>
               <w:rPr>
+                <w:rFonts w:asciiTheme="majorHAnsi" w:hAnsiTheme="majorHAnsi" w:cstheme="majorHAnsi"/>
                 <w:noProof/>
                 <w:webHidden/>
               </w:rPr>
@@ -692,6 +701,7 @@
             </w:r>
             <w:r>
               <w:rPr>
+                <w:rFonts w:asciiTheme="majorHAnsi" w:hAnsiTheme="majorHAnsi" w:cstheme="majorHAnsi"/>
                 <w:noProof/>
                 <w:webHidden/>
               </w:rPr>
@@ -699,12 +709,14 @@
             </w:r>
             <w:r>
               <w:rPr>
-                <w:noProof/>
-                <w:webHidden/>
-              </w:rPr>
-            </w:r>
-            <w:r>
-              <w:rPr>
+                <w:rFonts w:asciiTheme="majorHAnsi" w:hAnsiTheme="majorHAnsi" w:cstheme="majorHAnsi"/>
+                <w:noProof/>
+                <w:webHidden/>
+              </w:rPr>
+            </w:r>
+            <w:r>
+              <w:rPr>
+                <w:rFonts w:asciiTheme="majorHAnsi" w:hAnsiTheme="majorHAnsi" w:cstheme="majorHAnsi"/>
                 <w:noProof/>
                 <w:webHidden/>
               </w:rPr>
@@ -712,6 +724,7 @@
             </w:r>
             <w:r>
               <w:rPr>
+                <w:rFonts w:asciiTheme="majorHAnsi" w:hAnsiTheme="majorHAnsi" w:cstheme="majorHAnsi"/>
                 <w:noProof/>
                 <w:webHidden/>
               </w:rPr>
@@ -719,6 +732,7 @@
             </w:r>
             <w:r>
               <w:rPr>
+                <w:rFonts w:asciiTheme="majorHAnsi" w:hAnsiTheme="majorHAnsi" w:cstheme="majorHAnsi"/>
                 <w:noProof/>
                 <w:webHidden/>
               </w:rPr>
@@ -733,7 +747,7 @@
               <w:tab w:val="right" w:leader="dot" w:pos="9060"/>
             </w:tabs>
             <w:rPr>
-              <w:rFonts w:eastAsiaTheme="minorEastAsia"/>
+              <w:rFonts w:asciiTheme="majorHAnsi" w:eastAsiaTheme="minorEastAsia" w:hAnsiTheme="majorHAnsi" w:cstheme="majorHAnsi"/>
               <w:noProof/>
               <w:lang w:eastAsia="pl-PL"/>
             </w:rPr>
@@ -742,13 +756,14 @@
             <w:r>
               <w:rPr>
                 <w:rStyle w:val="Hipercze"/>
-                <w:rFonts w:cstheme="majorHAnsi"/>
+                <w:rFonts w:asciiTheme="majorHAnsi" w:hAnsiTheme="majorHAnsi" w:cstheme="majorHAnsi"/>
                 <w:noProof/>
               </w:rPr>
               <w:t>Zakres projektu</w:t>
             </w:r>
             <w:r>
               <w:rPr>
+                <w:rFonts w:asciiTheme="majorHAnsi" w:hAnsiTheme="majorHAnsi" w:cstheme="majorHAnsi"/>
                 <w:noProof/>
                 <w:webHidden/>
               </w:rPr>
@@ -756,6 +771,7 @@
             </w:r>
             <w:r>
               <w:rPr>
+                <w:rFonts w:asciiTheme="majorHAnsi" w:hAnsiTheme="majorHAnsi" w:cstheme="majorHAnsi"/>
                 <w:noProof/>
                 <w:webHidden/>
               </w:rPr>
@@ -763,6 +779,7 @@
             </w:r>
             <w:r>
               <w:rPr>
+                <w:rFonts w:asciiTheme="majorHAnsi" w:hAnsiTheme="majorHAnsi" w:cstheme="majorHAnsi"/>
                 <w:noProof/>
                 <w:webHidden/>
               </w:rPr>
@@ -770,12 +787,14 @@
             </w:r>
             <w:r>
               <w:rPr>
-                <w:noProof/>
-                <w:webHidden/>
-              </w:rPr>
-            </w:r>
-            <w:r>
-              <w:rPr>
+                <w:rFonts w:asciiTheme="majorHAnsi" w:hAnsiTheme="majorHAnsi" w:cstheme="majorHAnsi"/>
+                <w:noProof/>
+                <w:webHidden/>
+              </w:rPr>
+            </w:r>
+            <w:r>
+              <w:rPr>
+                <w:rFonts w:asciiTheme="majorHAnsi" w:hAnsiTheme="majorHAnsi" w:cstheme="majorHAnsi"/>
                 <w:noProof/>
                 <w:webHidden/>
               </w:rPr>
@@ -783,6 +802,7 @@
             </w:r>
             <w:r>
               <w:rPr>
+                <w:rFonts w:asciiTheme="majorHAnsi" w:hAnsiTheme="majorHAnsi" w:cstheme="majorHAnsi"/>
                 <w:noProof/>
                 <w:webHidden/>
               </w:rPr>
@@ -790,6 +810,7 @@
             </w:r>
             <w:r>
               <w:rPr>
+                <w:rFonts w:asciiTheme="majorHAnsi" w:hAnsiTheme="majorHAnsi" w:cstheme="majorHAnsi"/>
                 <w:noProof/>
                 <w:webHidden/>
               </w:rPr>
@@ -804,7 +825,7 @@
               <w:tab w:val="right" w:leader="dot" w:pos="9060"/>
             </w:tabs>
             <w:rPr>
-              <w:rFonts w:eastAsiaTheme="minorEastAsia"/>
+              <w:rFonts w:asciiTheme="majorHAnsi" w:eastAsiaTheme="minorEastAsia" w:hAnsiTheme="majorHAnsi" w:cstheme="majorHAnsi"/>
               <w:noProof/>
               <w:lang w:eastAsia="pl-PL"/>
             </w:rPr>
@@ -813,13 +834,14 @@
             <w:r>
               <w:rPr>
                 <w:rStyle w:val="Hipercze"/>
-                <w:rFonts w:cstheme="majorHAnsi"/>
+                <w:rFonts w:asciiTheme="majorHAnsi" w:hAnsiTheme="majorHAnsi" w:cstheme="majorHAnsi"/>
                 <w:noProof/>
               </w:rPr>
               <w:t>Przedsięwzięcie</w:t>
             </w:r>
             <w:r>
               <w:rPr>
+                <w:rFonts w:asciiTheme="majorHAnsi" w:hAnsiTheme="majorHAnsi" w:cstheme="majorHAnsi"/>
                 <w:noProof/>
                 <w:webHidden/>
               </w:rPr>
@@ -827,6 +849,7 @@
             </w:r>
             <w:r>
               <w:rPr>
+                <w:rFonts w:asciiTheme="majorHAnsi" w:hAnsiTheme="majorHAnsi" w:cstheme="majorHAnsi"/>
                 <w:noProof/>
                 <w:webHidden/>
               </w:rPr>
@@ -834,6 +857,7 @@
             </w:r>
             <w:r>
               <w:rPr>
+                <w:rFonts w:asciiTheme="majorHAnsi" w:hAnsiTheme="majorHAnsi" w:cstheme="majorHAnsi"/>
                 <w:noProof/>
                 <w:webHidden/>
               </w:rPr>
@@ -841,12 +865,14 @@
             </w:r>
             <w:r>
               <w:rPr>
-                <w:noProof/>
-                <w:webHidden/>
-              </w:rPr>
-            </w:r>
-            <w:r>
-              <w:rPr>
+                <w:rFonts w:asciiTheme="majorHAnsi" w:hAnsiTheme="majorHAnsi" w:cstheme="majorHAnsi"/>
+                <w:noProof/>
+                <w:webHidden/>
+              </w:rPr>
+            </w:r>
+            <w:r>
+              <w:rPr>
+                <w:rFonts w:asciiTheme="majorHAnsi" w:hAnsiTheme="majorHAnsi" w:cstheme="majorHAnsi"/>
                 <w:noProof/>
                 <w:webHidden/>
               </w:rPr>
@@ -854,6 +880,7 @@
             </w:r>
             <w:r>
               <w:rPr>
+                <w:rFonts w:asciiTheme="majorHAnsi" w:hAnsiTheme="majorHAnsi" w:cstheme="majorHAnsi"/>
                 <w:noProof/>
                 <w:webHidden/>
               </w:rPr>
@@ -861,6 +888,7 @@
             </w:r>
             <w:r>
               <w:rPr>
+                <w:rFonts w:asciiTheme="majorHAnsi" w:hAnsiTheme="majorHAnsi" w:cstheme="majorHAnsi"/>
                 <w:noProof/>
                 <w:webHidden/>
               </w:rPr>
@@ -875,7 +903,7 @@
               <w:tab w:val="right" w:leader="dot" w:pos="9060"/>
             </w:tabs>
             <w:rPr>
-              <w:rFonts w:eastAsiaTheme="minorEastAsia"/>
+              <w:rFonts w:asciiTheme="majorHAnsi" w:eastAsiaTheme="minorEastAsia" w:hAnsiTheme="majorHAnsi" w:cstheme="majorHAnsi"/>
               <w:noProof/>
               <w:lang w:eastAsia="pl-PL"/>
             </w:rPr>
@@ -884,13 +912,14 @@
             <w:r>
               <w:rPr>
                 <w:rStyle w:val="Hipercze"/>
-                <w:rFonts w:cstheme="majorHAnsi"/>
+                <w:rFonts w:asciiTheme="majorHAnsi" w:hAnsiTheme="majorHAnsi" w:cstheme="majorHAnsi"/>
                 <w:noProof/>
               </w:rPr>
               <w:t>Użyte technologie</w:t>
             </w:r>
             <w:r>
               <w:rPr>
+                <w:rFonts w:asciiTheme="majorHAnsi" w:hAnsiTheme="majorHAnsi" w:cstheme="majorHAnsi"/>
                 <w:noProof/>
                 <w:webHidden/>
               </w:rPr>
@@ -898,6 +927,7 @@
             </w:r>
             <w:r>
               <w:rPr>
+                <w:rFonts w:asciiTheme="majorHAnsi" w:hAnsiTheme="majorHAnsi" w:cstheme="majorHAnsi"/>
                 <w:noProof/>
                 <w:webHidden/>
               </w:rPr>
@@ -905,6 +935,7 @@
             </w:r>
             <w:r>
               <w:rPr>
+                <w:rFonts w:asciiTheme="majorHAnsi" w:hAnsiTheme="majorHAnsi" w:cstheme="majorHAnsi"/>
                 <w:noProof/>
                 <w:webHidden/>
               </w:rPr>
@@ -912,12 +943,14 @@
             </w:r>
             <w:r>
               <w:rPr>
-                <w:noProof/>
-                <w:webHidden/>
-              </w:rPr>
-            </w:r>
-            <w:r>
-              <w:rPr>
+                <w:rFonts w:asciiTheme="majorHAnsi" w:hAnsiTheme="majorHAnsi" w:cstheme="majorHAnsi"/>
+                <w:noProof/>
+                <w:webHidden/>
+              </w:rPr>
+            </w:r>
+            <w:r>
+              <w:rPr>
+                <w:rFonts w:asciiTheme="majorHAnsi" w:hAnsiTheme="majorHAnsi" w:cstheme="majorHAnsi"/>
                 <w:noProof/>
                 <w:webHidden/>
               </w:rPr>
@@ -925,6 +958,7 @@
             </w:r>
             <w:r>
               <w:rPr>
+                <w:rFonts w:asciiTheme="majorHAnsi" w:hAnsiTheme="majorHAnsi" w:cstheme="majorHAnsi"/>
                 <w:noProof/>
                 <w:webHidden/>
               </w:rPr>
@@ -932,6 +966,7 @@
             </w:r>
             <w:r>
               <w:rPr>
+                <w:rFonts w:asciiTheme="majorHAnsi" w:hAnsiTheme="majorHAnsi" w:cstheme="majorHAnsi"/>
                 <w:noProof/>
                 <w:webHidden/>
               </w:rPr>
@@ -946,7 +981,7 @@
               <w:tab w:val="right" w:leader="dot" w:pos="9060"/>
             </w:tabs>
             <w:rPr>
-              <w:rFonts w:eastAsiaTheme="minorEastAsia"/>
+              <w:rFonts w:asciiTheme="majorHAnsi" w:eastAsiaTheme="minorEastAsia" w:hAnsiTheme="majorHAnsi" w:cstheme="majorHAnsi"/>
               <w:noProof/>
               <w:lang w:eastAsia="pl-PL"/>
             </w:rPr>
@@ -955,13 +990,14 @@
             <w:r>
               <w:rPr>
                 <w:rStyle w:val="Hipercze"/>
-                <w:rFonts w:cstheme="majorHAnsi"/>
+                <w:rFonts w:asciiTheme="majorHAnsi" w:hAnsiTheme="majorHAnsi" w:cstheme="majorHAnsi"/>
                 <w:noProof/>
               </w:rPr>
               <w:t>NetBeans IDE</w:t>
             </w:r>
             <w:r>
               <w:rPr>
+                <w:rFonts w:asciiTheme="majorHAnsi" w:hAnsiTheme="majorHAnsi" w:cstheme="majorHAnsi"/>
                 <w:noProof/>
                 <w:webHidden/>
               </w:rPr>
@@ -969,6 +1005,7 @@
             </w:r>
             <w:r>
               <w:rPr>
+                <w:rFonts w:asciiTheme="majorHAnsi" w:hAnsiTheme="majorHAnsi" w:cstheme="majorHAnsi"/>
                 <w:noProof/>
                 <w:webHidden/>
               </w:rPr>
@@ -976,6 +1013,7 @@
             </w:r>
             <w:r>
               <w:rPr>
+                <w:rFonts w:asciiTheme="majorHAnsi" w:hAnsiTheme="majorHAnsi" w:cstheme="majorHAnsi"/>
                 <w:noProof/>
                 <w:webHidden/>
               </w:rPr>
@@ -983,12 +1021,14 @@
             </w:r>
             <w:r>
               <w:rPr>
-                <w:noProof/>
-                <w:webHidden/>
-              </w:rPr>
-            </w:r>
-            <w:r>
-              <w:rPr>
+                <w:rFonts w:asciiTheme="majorHAnsi" w:hAnsiTheme="majorHAnsi" w:cstheme="majorHAnsi"/>
+                <w:noProof/>
+                <w:webHidden/>
+              </w:rPr>
+            </w:r>
+            <w:r>
+              <w:rPr>
+                <w:rFonts w:asciiTheme="majorHAnsi" w:hAnsiTheme="majorHAnsi" w:cstheme="majorHAnsi"/>
                 <w:noProof/>
                 <w:webHidden/>
               </w:rPr>
@@ -996,6 +1036,7 @@
             </w:r>
             <w:r>
               <w:rPr>
+                <w:rFonts w:asciiTheme="majorHAnsi" w:hAnsiTheme="majorHAnsi" w:cstheme="majorHAnsi"/>
                 <w:noProof/>
                 <w:webHidden/>
               </w:rPr>
@@ -1003,6 +1044,7 @@
             </w:r>
             <w:r>
               <w:rPr>
+                <w:rFonts w:asciiTheme="majorHAnsi" w:hAnsiTheme="majorHAnsi" w:cstheme="majorHAnsi"/>
                 <w:noProof/>
                 <w:webHidden/>
               </w:rPr>
@@ -1017,7 +1059,7 @@
               <w:tab w:val="right" w:leader="dot" w:pos="9060"/>
             </w:tabs>
             <w:rPr>
-              <w:rFonts w:eastAsiaTheme="minorEastAsia"/>
+              <w:rFonts w:asciiTheme="majorHAnsi" w:eastAsiaTheme="minorEastAsia" w:hAnsiTheme="majorHAnsi" w:cstheme="majorHAnsi"/>
               <w:noProof/>
               <w:lang w:eastAsia="pl-PL"/>
             </w:rPr>
@@ -1026,13 +1068,14 @@
             <w:r>
               <w:rPr>
                 <w:rStyle w:val="Hipercze"/>
-                <w:rFonts w:cstheme="majorHAnsi"/>
+                <w:rFonts w:asciiTheme="majorHAnsi" w:hAnsiTheme="majorHAnsi" w:cstheme="majorHAnsi"/>
                 <w:noProof/>
               </w:rPr>
               <w:t>Java</w:t>
             </w:r>
             <w:r>
               <w:rPr>
+                <w:rFonts w:asciiTheme="majorHAnsi" w:hAnsiTheme="majorHAnsi" w:cstheme="majorHAnsi"/>
                 <w:noProof/>
                 <w:webHidden/>
               </w:rPr>
@@ -1040,6 +1083,7 @@
             </w:r>
             <w:r>
               <w:rPr>
+                <w:rFonts w:asciiTheme="majorHAnsi" w:hAnsiTheme="majorHAnsi" w:cstheme="majorHAnsi"/>
                 <w:noProof/>
                 <w:webHidden/>
               </w:rPr>
@@ -1047,6 +1091,7 @@
             </w:r>
             <w:r>
               <w:rPr>
+                <w:rFonts w:asciiTheme="majorHAnsi" w:hAnsiTheme="majorHAnsi" w:cstheme="majorHAnsi"/>
                 <w:noProof/>
                 <w:webHidden/>
               </w:rPr>
@@ -1054,12 +1099,14 @@
             </w:r>
             <w:r>
               <w:rPr>
-                <w:noProof/>
-                <w:webHidden/>
-              </w:rPr>
-            </w:r>
-            <w:r>
-              <w:rPr>
+                <w:rFonts w:asciiTheme="majorHAnsi" w:hAnsiTheme="majorHAnsi" w:cstheme="majorHAnsi"/>
+                <w:noProof/>
+                <w:webHidden/>
+              </w:rPr>
+            </w:r>
+            <w:r>
+              <w:rPr>
+                <w:rFonts w:asciiTheme="majorHAnsi" w:hAnsiTheme="majorHAnsi" w:cstheme="majorHAnsi"/>
                 <w:noProof/>
                 <w:webHidden/>
               </w:rPr>
@@ -1067,6 +1114,7 @@
             </w:r>
             <w:r>
               <w:rPr>
+                <w:rFonts w:asciiTheme="majorHAnsi" w:hAnsiTheme="majorHAnsi" w:cstheme="majorHAnsi"/>
                 <w:noProof/>
                 <w:webHidden/>
               </w:rPr>
@@ -1074,6 +1122,7 @@
             </w:r>
             <w:r>
               <w:rPr>
+                <w:rFonts w:asciiTheme="majorHAnsi" w:hAnsiTheme="majorHAnsi" w:cstheme="majorHAnsi"/>
                 <w:noProof/>
                 <w:webHidden/>
               </w:rPr>
@@ -1088,7 +1137,7 @@
               <w:tab w:val="right" w:leader="dot" w:pos="9060"/>
             </w:tabs>
             <w:rPr>
-              <w:rFonts w:eastAsiaTheme="minorEastAsia"/>
+              <w:rFonts w:asciiTheme="majorHAnsi" w:eastAsiaTheme="minorEastAsia" w:hAnsiTheme="majorHAnsi" w:cstheme="majorHAnsi"/>
               <w:noProof/>
               <w:lang w:eastAsia="pl-PL"/>
             </w:rPr>
@@ -1097,13 +1146,14 @@
             <w:r>
               <w:rPr>
                 <w:rStyle w:val="Hipercze"/>
-                <w:rFonts w:cstheme="majorHAnsi"/>
+                <w:rFonts w:asciiTheme="majorHAnsi" w:hAnsiTheme="majorHAnsi" w:cstheme="majorHAnsi"/>
                 <w:noProof/>
               </w:rPr>
               <w:t>JavaFX Builder</w:t>
             </w:r>
             <w:r>
               <w:rPr>
+                <w:rFonts w:asciiTheme="majorHAnsi" w:hAnsiTheme="majorHAnsi" w:cstheme="majorHAnsi"/>
                 <w:noProof/>
                 <w:webHidden/>
               </w:rPr>
@@ -1111,6 +1161,7 @@
             </w:r>
             <w:r>
               <w:rPr>
+                <w:rFonts w:asciiTheme="majorHAnsi" w:hAnsiTheme="majorHAnsi" w:cstheme="majorHAnsi"/>
                 <w:noProof/>
                 <w:webHidden/>
               </w:rPr>
@@ -1118,6 +1169,7 @@
             </w:r>
             <w:r>
               <w:rPr>
+                <w:rFonts w:asciiTheme="majorHAnsi" w:hAnsiTheme="majorHAnsi" w:cstheme="majorHAnsi"/>
                 <w:noProof/>
                 <w:webHidden/>
               </w:rPr>
@@ -1125,12 +1177,14 @@
             </w:r>
             <w:r>
               <w:rPr>
-                <w:noProof/>
-                <w:webHidden/>
-              </w:rPr>
-            </w:r>
-            <w:r>
-              <w:rPr>
+                <w:rFonts w:asciiTheme="majorHAnsi" w:hAnsiTheme="majorHAnsi" w:cstheme="majorHAnsi"/>
+                <w:noProof/>
+                <w:webHidden/>
+              </w:rPr>
+            </w:r>
+            <w:r>
+              <w:rPr>
+                <w:rFonts w:asciiTheme="majorHAnsi" w:hAnsiTheme="majorHAnsi" w:cstheme="majorHAnsi"/>
                 <w:noProof/>
                 <w:webHidden/>
               </w:rPr>
@@ -1138,6 +1192,7 @@
             </w:r>
             <w:r>
               <w:rPr>
+                <w:rFonts w:asciiTheme="majorHAnsi" w:hAnsiTheme="majorHAnsi" w:cstheme="majorHAnsi"/>
                 <w:noProof/>
                 <w:webHidden/>
               </w:rPr>
@@ -1145,6 +1200,7 @@
             </w:r>
             <w:r>
               <w:rPr>
+                <w:rFonts w:asciiTheme="majorHAnsi" w:hAnsiTheme="majorHAnsi" w:cstheme="majorHAnsi"/>
                 <w:noProof/>
                 <w:webHidden/>
               </w:rPr>
@@ -1159,7 +1215,7 @@
               <w:tab w:val="right" w:leader="dot" w:pos="9060"/>
             </w:tabs>
             <w:rPr>
-              <w:rFonts w:eastAsiaTheme="minorEastAsia"/>
+              <w:rFonts w:asciiTheme="majorHAnsi" w:eastAsiaTheme="minorEastAsia" w:hAnsiTheme="majorHAnsi" w:cstheme="majorHAnsi"/>
               <w:noProof/>
               <w:lang w:eastAsia="pl-PL"/>
             </w:rPr>
@@ -1168,13 +1224,14 @@
             <w:r>
               <w:rPr>
                 <w:rStyle w:val="Hipercze"/>
-                <w:rFonts w:cstheme="majorHAnsi"/>
+                <w:rFonts w:asciiTheme="majorHAnsi" w:hAnsiTheme="majorHAnsi" w:cstheme="majorHAnsi"/>
                 <w:noProof/>
               </w:rPr>
               <w:t>MySQL (MariaDB)</w:t>
             </w:r>
             <w:r>
               <w:rPr>
+                <w:rFonts w:asciiTheme="majorHAnsi" w:hAnsiTheme="majorHAnsi" w:cstheme="majorHAnsi"/>
                 <w:noProof/>
                 <w:webHidden/>
               </w:rPr>
@@ -1182,6 +1239,7 @@
             </w:r>
             <w:r>
               <w:rPr>
+                <w:rFonts w:asciiTheme="majorHAnsi" w:hAnsiTheme="majorHAnsi" w:cstheme="majorHAnsi"/>
                 <w:noProof/>
                 <w:webHidden/>
               </w:rPr>
@@ -1189,6 +1247,7 @@
             </w:r>
             <w:r>
               <w:rPr>
+                <w:rFonts w:asciiTheme="majorHAnsi" w:hAnsiTheme="majorHAnsi" w:cstheme="majorHAnsi"/>
                 <w:noProof/>
                 <w:webHidden/>
               </w:rPr>
@@ -1196,12 +1255,14 @@
             </w:r>
             <w:r>
               <w:rPr>
-                <w:noProof/>
-                <w:webHidden/>
-              </w:rPr>
-            </w:r>
-            <w:r>
-              <w:rPr>
+                <w:rFonts w:asciiTheme="majorHAnsi" w:hAnsiTheme="majorHAnsi" w:cstheme="majorHAnsi"/>
+                <w:noProof/>
+                <w:webHidden/>
+              </w:rPr>
+            </w:r>
+            <w:r>
+              <w:rPr>
+                <w:rFonts w:asciiTheme="majorHAnsi" w:hAnsiTheme="majorHAnsi" w:cstheme="majorHAnsi"/>
                 <w:noProof/>
                 <w:webHidden/>
               </w:rPr>
@@ -1209,6 +1270,7 @@
             </w:r>
             <w:r>
               <w:rPr>
+                <w:rFonts w:asciiTheme="majorHAnsi" w:hAnsiTheme="majorHAnsi" w:cstheme="majorHAnsi"/>
                 <w:noProof/>
                 <w:webHidden/>
               </w:rPr>
@@ -1216,6 +1278,7 @@
             </w:r>
             <w:r>
               <w:rPr>
+                <w:rFonts w:asciiTheme="majorHAnsi" w:hAnsiTheme="majorHAnsi" w:cstheme="majorHAnsi"/>
                 <w:noProof/>
                 <w:webHidden/>
               </w:rPr>
@@ -1230,7 +1293,7 @@
               <w:tab w:val="right" w:leader="dot" w:pos="9060"/>
             </w:tabs>
             <w:rPr>
-              <w:rFonts w:eastAsiaTheme="minorEastAsia"/>
+              <w:rFonts w:asciiTheme="majorHAnsi" w:eastAsiaTheme="minorEastAsia" w:hAnsiTheme="majorHAnsi" w:cstheme="majorHAnsi"/>
               <w:noProof/>
               <w:lang w:eastAsia="pl-PL"/>
             </w:rPr>
@@ -1239,13 +1302,14 @@
             <w:r>
               <w:rPr>
                 <w:rStyle w:val="Hipercze"/>
-                <w:rFonts w:cstheme="majorHAnsi"/>
+                <w:rFonts w:asciiTheme="majorHAnsi" w:hAnsiTheme="majorHAnsi" w:cstheme="majorHAnsi"/>
                 <w:noProof/>
               </w:rPr>
               <w:t>GitHub</w:t>
             </w:r>
             <w:r>
               <w:rPr>
+                <w:rFonts w:asciiTheme="majorHAnsi" w:hAnsiTheme="majorHAnsi" w:cstheme="majorHAnsi"/>
                 <w:noProof/>
                 <w:webHidden/>
               </w:rPr>
@@ -1253,6 +1317,7 @@
             </w:r>
             <w:r>
               <w:rPr>
+                <w:rFonts w:asciiTheme="majorHAnsi" w:hAnsiTheme="majorHAnsi" w:cstheme="majorHAnsi"/>
                 <w:noProof/>
                 <w:webHidden/>
               </w:rPr>
@@ -1260,6 +1325,7 @@
             </w:r>
             <w:r>
               <w:rPr>
+                <w:rFonts w:asciiTheme="majorHAnsi" w:hAnsiTheme="majorHAnsi" w:cstheme="majorHAnsi"/>
                 <w:noProof/>
                 <w:webHidden/>
               </w:rPr>
@@ -1267,12 +1333,14 @@
             </w:r>
             <w:r>
               <w:rPr>
-                <w:noProof/>
-                <w:webHidden/>
-              </w:rPr>
-            </w:r>
-            <w:r>
-              <w:rPr>
+                <w:rFonts w:asciiTheme="majorHAnsi" w:hAnsiTheme="majorHAnsi" w:cstheme="majorHAnsi"/>
+                <w:noProof/>
+                <w:webHidden/>
+              </w:rPr>
+            </w:r>
+            <w:r>
+              <w:rPr>
+                <w:rFonts w:asciiTheme="majorHAnsi" w:hAnsiTheme="majorHAnsi" w:cstheme="majorHAnsi"/>
                 <w:noProof/>
                 <w:webHidden/>
               </w:rPr>
@@ -1280,6 +1348,7 @@
             </w:r>
             <w:r>
               <w:rPr>
+                <w:rFonts w:asciiTheme="majorHAnsi" w:hAnsiTheme="majorHAnsi" w:cstheme="majorHAnsi"/>
                 <w:noProof/>
                 <w:webHidden/>
               </w:rPr>
@@ -1287,6 +1356,7 @@
             </w:r>
             <w:r>
               <w:rPr>
+                <w:rFonts w:asciiTheme="majorHAnsi" w:hAnsiTheme="majorHAnsi" w:cstheme="majorHAnsi"/>
                 <w:noProof/>
                 <w:webHidden/>
               </w:rPr>
@@ -1301,7 +1371,7 @@
               <w:tab w:val="right" w:leader="dot" w:pos="9060"/>
             </w:tabs>
             <w:rPr>
-              <w:rFonts w:eastAsiaTheme="minorEastAsia"/>
+              <w:rFonts w:asciiTheme="majorHAnsi" w:eastAsiaTheme="minorEastAsia" w:hAnsiTheme="majorHAnsi" w:cstheme="majorHAnsi"/>
               <w:noProof/>
               <w:lang w:eastAsia="pl-PL"/>
             </w:rPr>
@@ -1310,13 +1380,14 @@
             <w:r>
               <w:rPr>
                 <w:rStyle w:val="Hipercze"/>
-                <w:rFonts w:cstheme="majorHAnsi"/>
+                <w:rFonts w:asciiTheme="majorHAnsi" w:hAnsiTheme="majorHAnsi" w:cstheme="majorHAnsi"/>
                 <w:noProof/>
               </w:rPr>
               <w:t>Jira</w:t>
             </w:r>
             <w:r>
               <w:rPr>
+                <w:rFonts w:asciiTheme="majorHAnsi" w:hAnsiTheme="majorHAnsi" w:cstheme="majorHAnsi"/>
                 <w:noProof/>
                 <w:webHidden/>
               </w:rPr>
@@ -1324,6 +1395,7 @@
             </w:r>
             <w:r>
               <w:rPr>
+                <w:rFonts w:asciiTheme="majorHAnsi" w:hAnsiTheme="majorHAnsi" w:cstheme="majorHAnsi"/>
                 <w:noProof/>
                 <w:webHidden/>
               </w:rPr>
@@ -1331,6 +1403,7 @@
             </w:r>
             <w:r>
               <w:rPr>
+                <w:rFonts w:asciiTheme="majorHAnsi" w:hAnsiTheme="majorHAnsi" w:cstheme="majorHAnsi"/>
                 <w:noProof/>
                 <w:webHidden/>
               </w:rPr>
@@ -1338,12 +1411,14 @@
             </w:r>
             <w:r>
               <w:rPr>
-                <w:noProof/>
-                <w:webHidden/>
-              </w:rPr>
-            </w:r>
-            <w:r>
-              <w:rPr>
+                <w:rFonts w:asciiTheme="majorHAnsi" w:hAnsiTheme="majorHAnsi" w:cstheme="majorHAnsi"/>
+                <w:noProof/>
+                <w:webHidden/>
+              </w:rPr>
+            </w:r>
+            <w:r>
+              <w:rPr>
+                <w:rFonts w:asciiTheme="majorHAnsi" w:hAnsiTheme="majorHAnsi" w:cstheme="majorHAnsi"/>
                 <w:noProof/>
                 <w:webHidden/>
               </w:rPr>
@@ -1351,6 +1426,7 @@
             </w:r>
             <w:r>
               <w:rPr>
+                <w:rFonts w:asciiTheme="majorHAnsi" w:hAnsiTheme="majorHAnsi" w:cstheme="majorHAnsi"/>
                 <w:noProof/>
                 <w:webHidden/>
               </w:rPr>
@@ -1358,6 +1434,7 @@
             </w:r>
             <w:r>
               <w:rPr>
+                <w:rFonts w:asciiTheme="majorHAnsi" w:hAnsiTheme="majorHAnsi" w:cstheme="majorHAnsi"/>
                 <w:noProof/>
                 <w:webHidden/>
               </w:rPr>
@@ -1372,7 +1449,7 @@
               <w:tab w:val="right" w:leader="dot" w:pos="9060"/>
             </w:tabs>
             <w:rPr>
-              <w:rFonts w:eastAsiaTheme="minorEastAsia"/>
+              <w:rFonts w:asciiTheme="majorHAnsi" w:eastAsiaTheme="minorEastAsia" w:hAnsiTheme="majorHAnsi" w:cstheme="majorHAnsi"/>
               <w:noProof/>
               <w:lang w:eastAsia="pl-PL"/>
             </w:rPr>
@@ -1381,7 +1458,7 @@
             <w:r>
               <w:rPr>
                 <w:rStyle w:val="Hipercze"/>
-                <w:rFonts w:cstheme="majorHAnsi"/>
+                <w:rFonts w:asciiTheme="majorHAnsi" w:hAnsiTheme="majorHAnsi" w:cstheme="majorHAnsi"/>
                 <w:noProof/>
                 <w:shd w:val="clear" w:color="auto" w:fill="FFFFFF"/>
               </w:rPr>
@@ -1389,6 +1466,7 @@
             </w:r>
             <w:r>
               <w:rPr>
+                <w:rFonts w:asciiTheme="majorHAnsi" w:hAnsiTheme="majorHAnsi" w:cstheme="majorHAnsi"/>
                 <w:noProof/>
                 <w:webHidden/>
               </w:rPr>
@@ -1396,6 +1474,7 @@
             </w:r>
             <w:r>
               <w:rPr>
+                <w:rFonts w:asciiTheme="majorHAnsi" w:hAnsiTheme="majorHAnsi" w:cstheme="majorHAnsi"/>
                 <w:noProof/>
                 <w:webHidden/>
               </w:rPr>
@@ -1403,6 +1482,7 @@
             </w:r>
             <w:r>
               <w:rPr>
+                <w:rFonts w:asciiTheme="majorHAnsi" w:hAnsiTheme="majorHAnsi" w:cstheme="majorHAnsi"/>
                 <w:noProof/>
                 <w:webHidden/>
               </w:rPr>
@@ -1410,12 +1490,14 @@
             </w:r>
             <w:r>
               <w:rPr>
-                <w:noProof/>
-                <w:webHidden/>
-              </w:rPr>
-            </w:r>
-            <w:r>
-              <w:rPr>
+                <w:rFonts w:asciiTheme="majorHAnsi" w:hAnsiTheme="majorHAnsi" w:cstheme="majorHAnsi"/>
+                <w:noProof/>
+                <w:webHidden/>
+              </w:rPr>
+            </w:r>
+            <w:r>
+              <w:rPr>
+                <w:rFonts w:asciiTheme="majorHAnsi" w:hAnsiTheme="majorHAnsi" w:cstheme="majorHAnsi"/>
                 <w:noProof/>
                 <w:webHidden/>
               </w:rPr>
@@ -1423,6 +1505,7 @@
             </w:r>
             <w:r>
               <w:rPr>
+                <w:rFonts w:asciiTheme="majorHAnsi" w:hAnsiTheme="majorHAnsi" w:cstheme="majorHAnsi"/>
                 <w:noProof/>
                 <w:webHidden/>
               </w:rPr>
@@ -1430,6 +1513,7 @@
             </w:r>
             <w:r>
               <w:rPr>
+                <w:rFonts w:asciiTheme="majorHAnsi" w:hAnsiTheme="majorHAnsi" w:cstheme="majorHAnsi"/>
                 <w:noProof/>
                 <w:webHidden/>
               </w:rPr>
@@ -1444,7 +1528,7 @@
               <w:tab w:val="right" w:leader="dot" w:pos="9060"/>
             </w:tabs>
             <w:rPr>
-              <w:rFonts w:eastAsiaTheme="minorEastAsia"/>
+              <w:rFonts w:asciiTheme="majorHAnsi" w:eastAsiaTheme="minorEastAsia" w:hAnsiTheme="majorHAnsi" w:cstheme="majorHAnsi"/>
               <w:noProof/>
               <w:lang w:eastAsia="pl-PL"/>
             </w:rPr>
@@ -1453,7 +1537,7 @@
             <w:r>
               <w:rPr>
                 <w:rStyle w:val="Hipercze"/>
-                <w:rFonts w:cstheme="majorHAnsi"/>
+                <w:rFonts w:asciiTheme="majorHAnsi" w:hAnsiTheme="majorHAnsi" w:cstheme="majorHAnsi"/>
                 <w:noProof/>
                 <w:shd w:val="clear" w:color="auto" w:fill="FFFFFF"/>
               </w:rPr>
@@ -1461,6 +1545,7 @@
             </w:r>
             <w:r>
               <w:rPr>
+                <w:rFonts w:asciiTheme="majorHAnsi" w:hAnsiTheme="majorHAnsi" w:cstheme="majorHAnsi"/>
                 <w:noProof/>
                 <w:webHidden/>
               </w:rPr>
@@ -1468,6 +1553,7 @@
             </w:r>
             <w:r>
               <w:rPr>
+                <w:rFonts w:asciiTheme="majorHAnsi" w:hAnsiTheme="majorHAnsi" w:cstheme="majorHAnsi"/>
                 <w:noProof/>
                 <w:webHidden/>
               </w:rPr>
@@ -1475,6 +1561,7 @@
             </w:r>
             <w:r>
               <w:rPr>
+                <w:rFonts w:asciiTheme="majorHAnsi" w:hAnsiTheme="majorHAnsi" w:cstheme="majorHAnsi"/>
                 <w:noProof/>
                 <w:webHidden/>
               </w:rPr>
@@ -1482,12 +1569,14 @@
             </w:r>
             <w:r>
               <w:rPr>
-                <w:noProof/>
-                <w:webHidden/>
-              </w:rPr>
-            </w:r>
-            <w:r>
-              <w:rPr>
+                <w:rFonts w:asciiTheme="majorHAnsi" w:hAnsiTheme="majorHAnsi" w:cstheme="majorHAnsi"/>
+                <w:noProof/>
+                <w:webHidden/>
+              </w:rPr>
+            </w:r>
+            <w:r>
+              <w:rPr>
+                <w:rFonts w:asciiTheme="majorHAnsi" w:hAnsiTheme="majorHAnsi" w:cstheme="majorHAnsi"/>
                 <w:noProof/>
                 <w:webHidden/>
               </w:rPr>
@@ -1495,6 +1584,7 @@
             </w:r>
             <w:r>
               <w:rPr>
+                <w:rFonts w:asciiTheme="majorHAnsi" w:hAnsiTheme="majorHAnsi" w:cstheme="majorHAnsi"/>
                 <w:noProof/>
                 <w:webHidden/>
               </w:rPr>
@@ -1502,6 +1592,7 @@
             </w:r>
             <w:r>
               <w:rPr>
+                <w:rFonts w:asciiTheme="majorHAnsi" w:hAnsiTheme="majorHAnsi" w:cstheme="majorHAnsi"/>
                 <w:noProof/>
                 <w:webHidden/>
               </w:rPr>
@@ -1516,7 +1607,7 @@
               <w:tab w:val="right" w:leader="dot" w:pos="9060"/>
             </w:tabs>
             <w:rPr>
-              <w:rFonts w:eastAsiaTheme="minorEastAsia"/>
+              <w:rFonts w:asciiTheme="majorHAnsi" w:eastAsiaTheme="minorEastAsia" w:hAnsiTheme="majorHAnsi" w:cstheme="majorHAnsi"/>
               <w:noProof/>
               <w:lang w:eastAsia="pl-PL"/>
             </w:rPr>
@@ -1525,13 +1616,14 @@
             <w:r>
               <w:rPr>
                 <w:rStyle w:val="Hipercze"/>
-                <w:rFonts w:cstheme="majorHAnsi"/>
+                <w:rFonts w:asciiTheme="majorHAnsi" w:hAnsiTheme="majorHAnsi" w:cstheme="majorHAnsi"/>
                 <w:noProof/>
               </w:rPr>
               <w:t>Diagramy</w:t>
             </w:r>
             <w:r>
               <w:rPr>
+                <w:rFonts w:asciiTheme="majorHAnsi" w:hAnsiTheme="majorHAnsi" w:cstheme="majorHAnsi"/>
                 <w:noProof/>
                 <w:webHidden/>
               </w:rPr>
@@ -1539,6 +1631,7 @@
             </w:r>
             <w:r>
               <w:rPr>
+                <w:rFonts w:asciiTheme="majorHAnsi" w:hAnsiTheme="majorHAnsi" w:cstheme="majorHAnsi"/>
                 <w:noProof/>
                 <w:webHidden/>
               </w:rPr>
@@ -1546,6 +1639,7 @@
             </w:r>
             <w:r>
               <w:rPr>
+                <w:rFonts w:asciiTheme="majorHAnsi" w:hAnsiTheme="majorHAnsi" w:cstheme="majorHAnsi"/>
                 <w:noProof/>
                 <w:webHidden/>
               </w:rPr>
@@ -1553,12 +1647,14 @@
             </w:r>
             <w:r>
               <w:rPr>
-                <w:noProof/>
-                <w:webHidden/>
-              </w:rPr>
-            </w:r>
-            <w:r>
-              <w:rPr>
+                <w:rFonts w:asciiTheme="majorHAnsi" w:hAnsiTheme="majorHAnsi" w:cstheme="majorHAnsi"/>
+                <w:noProof/>
+                <w:webHidden/>
+              </w:rPr>
+            </w:r>
+            <w:r>
+              <w:rPr>
+                <w:rFonts w:asciiTheme="majorHAnsi" w:hAnsiTheme="majorHAnsi" w:cstheme="majorHAnsi"/>
                 <w:noProof/>
                 <w:webHidden/>
               </w:rPr>
@@ -1566,6 +1662,7 @@
             </w:r>
             <w:r>
               <w:rPr>
+                <w:rFonts w:asciiTheme="majorHAnsi" w:hAnsiTheme="majorHAnsi" w:cstheme="majorHAnsi"/>
                 <w:noProof/>
                 <w:webHidden/>
               </w:rPr>
@@ -1573,6 +1670,7 @@
             </w:r>
             <w:r>
               <w:rPr>
+                <w:rFonts w:asciiTheme="majorHAnsi" w:hAnsiTheme="majorHAnsi" w:cstheme="majorHAnsi"/>
                 <w:noProof/>
                 <w:webHidden/>
               </w:rPr>
@@ -1587,7 +1685,7 @@
               <w:tab w:val="right" w:leader="dot" w:pos="9060"/>
             </w:tabs>
             <w:rPr>
-              <w:rFonts w:eastAsiaTheme="minorEastAsia"/>
+              <w:rFonts w:asciiTheme="majorHAnsi" w:eastAsiaTheme="minorEastAsia" w:hAnsiTheme="majorHAnsi" w:cstheme="majorHAnsi"/>
               <w:noProof/>
               <w:lang w:eastAsia="pl-PL"/>
             </w:rPr>
@@ -1596,13 +1694,14 @@
             <w:r>
               <w:rPr>
                 <w:rStyle w:val="Hipercze"/>
-                <w:rFonts w:cstheme="majorHAnsi"/>
+                <w:rFonts w:asciiTheme="majorHAnsi" w:hAnsiTheme="majorHAnsi" w:cstheme="majorHAnsi"/>
                 <w:noProof/>
               </w:rPr>
               <w:t>Diagram Gantta</w:t>
             </w:r>
             <w:r>
               <w:rPr>
+                <w:rFonts w:asciiTheme="majorHAnsi" w:hAnsiTheme="majorHAnsi" w:cstheme="majorHAnsi"/>
                 <w:noProof/>
                 <w:webHidden/>
               </w:rPr>
@@ -1610,6 +1709,7 @@
             </w:r>
             <w:r>
               <w:rPr>
+                <w:rFonts w:asciiTheme="majorHAnsi" w:hAnsiTheme="majorHAnsi" w:cstheme="majorHAnsi"/>
                 <w:noProof/>
                 <w:webHidden/>
               </w:rPr>
@@ -1617,6 +1717,7 @@
             </w:r>
             <w:r>
               <w:rPr>
+                <w:rFonts w:asciiTheme="majorHAnsi" w:hAnsiTheme="majorHAnsi" w:cstheme="majorHAnsi"/>
                 <w:noProof/>
                 <w:webHidden/>
               </w:rPr>
@@ -1624,12 +1725,14 @@
             </w:r>
             <w:r>
               <w:rPr>
-                <w:noProof/>
-                <w:webHidden/>
-              </w:rPr>
-            </w:r>
-            <w:r>
-              <w:rPr>
+                <w:rFonts w:asciiTheme="majorHAnsi" w:hAnsiTheme="majorHAnsi" w:cstheme="majorHAnsi"/>
+                <w:noProof/>
+                <w:webHidden/>
+              </w:rPr>
+            </w:r>
+            <w:r>
+              <w:rPr>
+                <w:rFonts w:asciiTheme="majorHAnsi" w:hAnsiTheme="majorHAnsi" w:cstheme="majorHAnsi"/>
                 <w:noProof/>
                 <w:webHidden/>
               </w:rPr>
@@ -1637,6 +1740,7 @@
             </w:r>
             <w:r>
               <w:rPr>
+                <w:rFonts w:asciiTheme="majorHAnsi" w:hAnsiTheme="majorHAnsi" w:cstheme="majorHAnsi"/>
                 <w:noProof/>
                 <w:webHidden/>
               </w:rPr>
@@ -1644,6 +1748,7 @@
             </w:r>
             <w:r>
               <w:rPr>
+                <w:rFonts w:asciiTheme="majorHAnsi" w:hAnsiTheme="majorHAnsi" w:cstheme="majorHAnsi"/>
                 <w:noProof/>
                 <w:webHidden/>
               </w:rPr>
@@ -1658,7 +1763,7 @@
               <w:tab w:val="right" w:leader="dot" w:pos="9060"/>
             </w:tabs>
             <w:rPr>
-              <w:rFonts w:eastAsiaTheme="minorEastAsia"/>
+              <w:rFonts w:asciiTheme="majorHAnsi" w:eastAsiaTheme="minorEastAsia" w:hAnsiTheme="majorHAnsi" w:cstheme="majorHAnsi"/>
               <w:noProof/>
               <w:lang w:eastAsia="pl-PL"/>
             </w:rPr>
@@ -1667,13 +1772,14 @@
             <w:r>
               <w:rPr>
                 <w:rStyle w:val="Hipercze"/>
-                <w:rFonts w:cstheme="majorHAnsi"/>
+                <w:rFonts w:asciiTheme="majorHAnsi" w:hAnsiTheme="majorHAnsi" w:cstheme="majorHAnsi"/>
                 <w:noProof/>
               </w:rPr>
               <w:t>Diagram Klas</w:t>
             </w:r>
             <w:r>
               <w:rPr>
+                <w:rFonts w:asciiTheme="majorHAnsi" w:hAnsiTheme="majorHAnsi" w:cstheme="majorHAnsi"/>
                 <w:noProof/>
                 <w:webHidden/>
               </w:rPr>
@@ -1681,6 +1787,7 @@
             </w:r>
             <w:r>
               <w:rPr>
+                <w:rFonts w:asciiTheme="majorHAnsi" w:hAnsiTheme="majorHAnsi" w:cstheme="majorHAnsi"/>
                 <w:noProof/>
                 <w:webHidden/>
               </w:rPr>
@@ -1688,6 +1795,7 @@
             </w:r>
             <w:r>
               <w:rPr>
+                <w:rFonts w:asciiTheme="majorHAnsi" w:hAnsiTheme="majorHAnsi" w:cstheme="majorHAnsi"/>
                 <w:noProof/>
                 <w:webHidden/>
               </w:rPr>
@@ -1695,12 +1803,14 @@
             </w:r>
             <w:r>
               <w:rPr>
-                <w:noProof/>
-                <w:webHidden/>
-              </w:rPr>
-            </w:r>
-            <w:r>
-              <w:rPr>
+                <w:rFonts w:asciiTheme="majorHAnsi" w:hAnsiTheme="majorHAnsi" w:cstheme="majorHAnsi"/>
+                <w:noProof/>
+                <w:webHidden/>
+              </w:rPr>
+            </w:r>
+            <w:r>
+              <w:rPr>
+                <w:rFonts w:asciiTheme="majorHAnsi" w:hAnsiTheme="majorHAnsi" w:cstheme="majorHAnsi"/>
                 <w:noProof/>
                 <w:webHidden/>
               </w:rPr>
@@ -1708,6 +1818,7 @@
             </w:r>
             <w:r>
               <w:rPr>
+                <w:rFonts w:asciiTheme="majorHAnsi" w:hAnsiTheme="majorHAnsi" w:cstheme="majorHAnsi"/>
                 <w:noProof/>
                 <w:webHidden/>
               </w:rPr>
@@ -1715,6 +1826,7 @@
             </w:r>
             <w:r>
               <w:rPr>
+                <w:rFonts w:asciiTheme="majorHAnsi" w:hAnsiTheme="majorHAnsi" w:cstheme="majorHAnsi"/>
                 <w:noProof/>
                 <w:webHidden/>
               </w:rPr>
@@ -1729,7 +1841,7 @@
               <w:tab w:val="right" w:leader="dot" w:pos="9060"/>
             </w:tabs>
             <w:rPr>
-              <w:rFonts w:eastAsiaTheme="minorEastAsia"/>
+              <w:rFonts w:asciiTheme="majorHAnsi" w:eastAsiaTheme="minorEastAsia" w:hAnsiTheme="majorHAnsi" w:cstheme="majorHAnsi"/>
               <w:noProof/>
               <w:lang w:eastAsia="pl-PL"/>
             </w:rPr>
@@ -1738,12 +1850,14 @@
             <w:r>
               <w:rPr>
                 <w:rStyle w:val="Hipercze"/>
+                <w:rFonts w:asciiTheme="majorHAnsi" w:hAnsiTheme="majorHAnsi" w:cstheme="majorHAnsi"/>
                 <w:noProof/>
               </w:rPr>
               <w:t>Diagram Przypadków Użycia</w:t>
             </w:r>
             <w:r>
               <w:rPr>
+                <w:rFonts w:asciiTheme="majorHAnsi" w:hAnsiTheme="majorHAnsi" w:cstheme="majorHAnsi"/>
                 <w:noProof/>
                 <w:webHidden/>
               </w:rPr>
@@ -1751,6 +1865,7 @@
             </w:r>
             <w:r>
               <w:rPr>
+                <w:rFonts w:asciiTheme="majorHAnsi" w:hAnsiTheme="majorHAnsi" w:cstheme="majorHAnsi"/>
                 <w:noProof/>
                 <w:webHidden/>
               </w:rPr>
@@ -1758,6 +1873,7 @@
             </w:r>
             <w:r>
               <w:rPr>
+                <w:rFonts w:asciiTheme="majorHAnsi" w:hAnsiTheme="majorHAnsi" w:cstheme="majorHAnsi"/>
                 <w:noProof/>
                 <w:webHidden/>
               </w:rPr>
@@ -1765,12 +1881,14 @@
             </w:r>
             <w:r>
               <w:rPr>
-                <w:noProof/>
-                <w:webHidden/>
-              </w:rPr>
-            </w:r>
-            <w:r>
-              <w:rPr>
+                <w:rFonts w:asciiTheme="majorHAnsi" w:hAnsiTheme="majorHAnsi" w:cstheme="majorHAnsi"/>
+                <w:noProof/>
+                <w:webHidden/>
+              </w:rPr>
+            </w:r>
+            <w:r>
+              <w:rPr>
+                <w:rFonts w:asciiTheme="majorHAnsi" w:hAnsiTheme="majorHAnsi" w:cstheme="majorHAnsi"/>
                 <w:noProof/>
                 <w:webHidden/>
               </w:rPr>
@@ -1778,6 +1896,7 @@
             </w:r>
             <w:r>
               <w:rPr>
+                <w:rFonts w:asciiTheme="majorHAnsi" w:hAnsiTheme="majorHAnsi" w:cstheme="majorHAnsi"/>
                 <w:noProof/>
                 <w:webHidden/>
               </w:rPr>
@@ -1785,6 +1904,7 @@
             </w:r>
             <w:r>
               <w:rPr>
+                <w:rFonts w:asciiTheme="majorHAnsi" w:hAnsiTheme="majorHAnsi" w:cstheme="majorHAnsi"/>
                 <w:noProof/>
                 <w:webHidden/>
               </w:rPr>
@@ -1799,7 +1919,7 @@
               <w:tab w:val="right" w:leader="dot" w:pos="9060"/>
             </w:tabs>
             <w:rPr>
-              <w:rFonts w:eastAsiaTheme="minorEastAsia"/>
+              <w:rFonts w:asciiTheme="majorHAnsi" w:eastAsiaTheme="minorEastAsia" w:hAnsiTheme="majorHAnsi" w:cstheme="majorHAnsi"/>
               <w:noProof/>
               <w:lang w:eastAsia="pl-PL"/>
             </w:rPr>
@@ -1808,13 +1928,14 @@
             <w:r>
               <w:rPr>
                 <w:rStyle w:val="Hipercze"/>
-                <w:rFonts w:cstheme="majorHAnsi"/>
+                <w:rFonts w:asciiTheme="majorHAnsi" w:hAnsiTheme="majorHAnsi" w:cstheme="majorHAnsi"/>
                 <w:noProof/>
               </w:rPr>
               <w:t>Diagram Aktywności</w:t>
             </w:r>
             <w:r>
               <w:rPr>
+                <w:rFonts w:asciiTheme="majorHAnsi" w:hAnsiTheme="majorHAnsi" w:cstheme="majorHAnsi"/>
                 <w:noProof/>
                 <w:webHidden/>
               </w:rPr>
@@ -1822,6 +1943,7 @@
             </w:r>
             <w:r>
               <w:rPr>
+                <w:rFonts w:asciiTheme="majorHAnsi" w:hAnsiTheme="majorHAnsi" w:cstheme="majorHAnsi"/>
                 <w:noProof/>
                 <w:webHidden/>
               </w:rPr>
@@ -1829,6 +1951,7 @@
             </w:r>
             <w:r>
               <w:rPr>
+                <w:rFonts w:asciiTheme="majorHAnsi" w:hAnsiTheme="majorHAnsi" w:cstheme="majorHAnsi"/>
                 <w:noProof/>
                 <w:webHidden/>
               </w:rPr>
@@ -1836,12 +1959,14 @@
             </w:r>
             <w:r>
               <w:rPr>
-                <w:noProof/>
-                <w:webHidden/>
-              </w:rPr>
-            </w:r>
-            <w:r>
-              <w:rPr>
+                <w:rFonts w:asciiTheme="majorHAnsi" w:hAnsiTheme="majorHAnsi" w:cstheme="majorHAnsi"/>
+                <w:noProof/>
+                <w:webHidden/>
+              </w:rPr>
+            </w:r>
+            <w:r>
+              <w:rPr>
+                <w:rFonts w:asciiTheme="majorHAnsi" w:hAnsiTheme="majorHAnsi" w:cstheme="majorHAnsi"/>
                 <w:noProof/>
                 <w:webHidden/>
               </w:rPr>
@@ -1849,6 +1974,7 @@
             </w:r>
             <w:r>
               <w:rPr>
+                <w:rFonts w:asciiTheme="majorHAnsi" w:hAnsiTheme="majorHAnsi" w:cstheme="majorHAnsi"/>
                 <w:noProof/>
                 <w:webHidden/>
               </w:rPr>
@@ -1856,6 +1982,7 @@
             </w:r>
             <w:r>
               <w:rPr>
+                <w:rFonts w:asciiTheme="majorHAnsi" w:hAnsiTheme="majorHAnsi" w:cstheme="majorHAnsi"/>
                 <w:noProof/>
                 <w:webHidden/>
               </w:rPr>
@@ -1870,7 +1997,7 @@
               <w:tab w:val="right" w:leader="dot" w:pos="9060"/>
             </w:tabs>
             <w:rPr>
-              <w:rFonts w:eastAsiaTheme="minorEastAsia"/>
+              <w:rFonts w:asciiTheme="majorHAnsi" w:eastAsiaTheme="minorEastAsia" w:hAnsiTheme="majorHAnsi" w:cstheme="majorHAnsi"/>
               <w:noProof/>
               <w:lang w:eastAsia="pl-PL"/>
             </w:rPr>
@@ -1879,13 +2006,14 @@
             <w:r>
               <w:rPr>
                 <w:rStyle w:val="Hipercze"/>
-                <w:rFonts w:cstheme="majorHAnsi"/>
+                <w:rFonts w:asciiTheme="majorHAnsi" w:hAnsiTheme="majorHAnsi" w:cstheme="majorHAnsi"/>
                 <w:noProof/>
               </w:rPr>
               <w:t>Diagram Sekwencji</w:t>
             </w:r>
             <w:r>
               <w:rPr>
+                <w:rFonts w:asciiTheme="majorHAnsi" w:hAnsiTheme="majorHAnsi" w:cstheme="majorHAnsi"/>
                 <w:noProof/>
                 <w:webHidden/>
               </w:rPr>
@@ -1893,6 +2021,7 @@
             </w:r>
             <w:r>
               <w:rPr>
+                <w:rFonts w:asciiTheme="majorHAnsi" w:hAnsiTheme="majorHAnsi" w:cstheme="majorHAnsi"/>
                 <w:noProof/>
                 <w:webHidden/>
               </w:rPr>
@@ -1900,6 +2029,7 @@
             </w:r>
             <w:r>
               <w:rPr>
+                <w:rFonts w:asciiTheme="majorHAnsi" w:hAnsiTheme="majorHAnsi" w:cstheme="majorHAnsi"/>
                 <w:noProof/>
                 <w:webHidden/>
               </w:rPr>
@@ -1907,12 +2037,14 @@
             </w:r>
             <w:r>
               <w:rPr>
-                <w:noProof/>
-                <w:webHidden/>
-              </w:rPr>
-            </w:r>
-            <w:r>
-              <w:rPr>
+                <w:rFonts w:asciiTheme="majorHAnsi" w:hAnsiTheme="majorHAnsi" w:cstheme="majorHAnsi"/>
+                <w:noProof/>
+                <w:webHidden/>
+              </w:rPr>
+            </w:r>
+            <w:r>
+              <w:rPr>
+                <w:rFonts w:asciiTheme="majorHAnsi" w:hAnsiTheme="majorHAnsi" w:cstheme="majorHAnsi"/>
                 <w:noProof/>
                 <w:webHidden/>
               </w:rPr>
@@ -1920,6 +2052,7 @@
             </w:r>
             <w:r>
               <w:rPr>
+                <w:rFonts w:asciiTheme="majorHAnsi" w:hAnsiTheme="majorHAnsi" w:cstheme="majorHAnsi"/>
                 <w:noProof/>
                 <w:webHidden/>
               </w:rPr>
@@ -1927,6 +2060,7 @@
             </w:r>
             <w:r>
               <w:rPr>
+                <w:rFonts w:asciiTheme="majorHAnsi" w:hAnsiTheme="majorHAnsi" w:cstheme="majorHAnsi"/>
                 <w:noProof/>
                 <w:webHidden/>
               </w:rPr>
@@ -1941,7 +2075,7 @@
               <w:tab w:val="right" w:leader="dot" w:pos="9060"/>
             </w:tabs>
             <w:rPr>
-              <w:rFonts w:eastAsiaTheme="minorEastAsia"/>
+              <w:rFonts w:asciiTheme="majorHAnsi" w:eastAsiaTheme="minorEastAsia" w:hAnsiTheme="majorHAnsi" w:cstheme="majorHAnsi"/>
               <w:noProof/>
               <w:lang w:eastAsia="pl-PL"/>
             </w:rPr>
@@ -1950,13 +2084,14 @@
             <w:r>
               <w:rPr>
                 <w:rStyle w:val="Hipercze"/>
-                <w:rFonts w:cstheme="majorHAnsi"/>
+                <w:rFonts w:asciiTheme="majorHAnsi" w:hAnsiTheme="majorHAnsi" w:cstheme="majorHAnsi"/>
                 <w:noProof/>
               </w:rPr>
               <w:t>Baza Danych</w:t>
             </w:r>
             <w:r>
               <w:rPr>
+                <w:rFonts w:asciiTheme="majorHAnsi" w:hAnsiTheme="majorHAnsi" w:cstheme="majorHAnsi"/>
                 <w:noProof/>
                 <w:webHidden/>
               </w:rPr>
@@ -1964,6 +2099,7 @@
             </w:r>
             <w:r>
               <w:rPr>
+                <w:rFonts w:asciiTheme="majorHAnsi" w:hAnsiTheme="majorHAnsi" w:cstheme="majorHAnsi"/>
                 <w:noProof/>
                 <w:webHidden/>
               </w:rPr>
@@ -1971,6 +2107,7 @@
             </w:r>
             <w:r>
               <w:rPr>
+                <w:rFonts w:asciiTheme="majorHAnsi" w:hAnsiTheme="majorHAnsi" w:cstheme="majorHAnsi"/>
                 <w:noProof/>
                 <w:webHidden/>
               </w:rPr>
@@ -1978,12 +2115,14 @@
             </w:r>
             <w:r>
               <w:rPr>
-                <w:noProof/>
-                <w:webHidden/>
-              </w:rPr>
-            </w:r>
-            <w:r>
-              <w:rPr>
+                <w:rFonts w:asciiTheme="majorHAnsi" w:hAnsiTheme="majorHAnsi" w:cstheme="majorHAnsi"/>
+                <w:noProof/>
+                <w:webHidden/>
+              </w:rPr>
+            </w:r>
+            <w:r>
+              <w:rPr>
+                <w:rFonts w:asciiTheme="majorHAnsi" w:hAnsiTheme="majorHAnsi" w:cstheme="majorHAnsi"/>
                 <w:noProof/>
                 <w:webHidden/>
               </w:rPr>
@@ -1991,6 +2130,7 @@
             </w:r>
             <w:r>
               <w:rPr>
+                <w:rFonts w:asciiTheme="majorHAnsi" w:hAnsiTheme="majorHAnsi" w:cstheme="majorHAnsi"/>
                 <w:noProof/>
                 <w:webHidden/>
               </w:rPr>
@@ -1998,6 +2138,7 @@
             </w:r>
             <w:r>
               <w:rPr>
+                <w:rFonts w:asciiTheme="majorHAnsi" w:hAnsiTheme="majorHAnsi" w:cstheme="majorHAnsi"/>
                 <w:noProof/>
                 <w:webHidden/>
               </w:rPr>
@@ -2012,7 +2153,7 @@
               <w:tab w:val="right" w:leader="dot" w:pos="9060"/>
             </w:tabs>
             <w:rPr>
-              <w:rFonts w:eastAsiaTheme="minorEastAsia"/>
+              <w:rFonts w:asciiTheme="majorHAnsi" w:eastAsiaTheme="minorEastAsia" w:hAnsiTheme="majorHAnsi" w:cstheme="majorHAnsi"/>
               <w:noProof/>
               <w:lang w:eastAsia="pl-PL"/>
             </w:rPr>
@@ -2021,13 +2162,14 @@
             <w:r>
               <w:rPr>
                 <w:rStyle w:val="Hipercze"/>
-                <w:rFonts w:cstheme="majorHAnsi"/>
+                <w:rFonts w:asciiTheme="majorHAnsi" w:hAnsiTheme="majorHAnsi" w:cstheme="majorHAnsi"/>
                 <w:noProof/>
               </w:rPr>
               <w:t>Diagram ERD</w:t>
             </w:r>
             <w:r>
               <w:rPr>
+                <w:rFonts w:asciiTheme="majorHAnsi" w:hAnsiTheme="majorHAnsi" w:cstheme="majorHAnsi"/>
                 <w:noProof/>
                 <w:webHidden/>
               </w:rPr>
@@ -2035,6 +2177,7 @@
             </w:r>
             <w:r>
               <w:rPr>
+                <w:rFonts w:asciiTheme="majorHAnsi" w:hAnsiTheme="majorHAnsi" w:cstheme="majorHAnsi"/>
                 <w:noProof/>
                 <w:webHidden/>
               </w:rPr>
@@ -2042,6 +2185,7 @@
             </w:r>
             <w:r>
               <w:rPr>
+                <w:rFonts w:asciiTheme="majorHAnsi" w:hAnsiTheme="majorHAnsi" w:cstheme="majorHAnsi"/>
                 <w:noProof/>
                 <w:webHidden/>
               </w:rPr>
@@ -2049,12 +2193,14 @@
             </w:r>
             <w:r>
               <w:rPr>
-                <w:noProof/>
-                <w:webHidden/>
-              </w:rPr>
-            </w:r>
-            <w:r>
-              <w:rPr>
+                <w:rFonts w:asciiTheme="majorHAnsi" w:hAnsiTheme="majorHAnsi" w:cstheme="majorHAnsi"/>
+                <w:noProof/>
+                <w:webHidden/>
+              </w:rPr>
+            </w:r>
+            <w:r>
+              <w:rPr>
+                <w:rFonts w:asciiTheme="majorHAnsi" w:hAnsiTheme="majorHAnsi" w:cstheme="majorHAnsi"/>
                 <w:noProof/>
                 <w:webHidden/>
               </w:rPr>
@@ -2062,6 +2208,7 @@
             </w:r>
             <w:r>
               <w:rPr>
+                <w:rFonts w:asciiTheme="majorHAnsi" w:hAnsiTheme="majorHAnsi" w:cstheme="majorHAnsi"/>
                 <w:noProof/>
                 <w:webHidden/>
               </w:rPr>
@@ -2069,6 +2216,7 @@
             </w:r>
             <w:r>
               <w:rPr>
+                <w:rFonts w:asciiTheme="majorHAnsi" w:hAnsiTheme="majorHAnsi" w:cstheme="majorHAnsi"/>
                 <w:noProof/>
                 <w:webHidden/>
               </w:rPr>
@@ -2083,7 +2231,7 @@
               <w:tab w:val="right" w:leader="dot" w:pos="9060"/>
             </w:tabs>
             <w:rPr>
-              <w:rFonts w:eastAsiaTheme="minorEastAsia"/>
+              <w:rFonts w:asciiTheme="majorHAnsi" w:eastAsiaTheme="minorEastAsia" w:hAnsiTheme="majorHAnsi" w:cstheme="majorHAnsi"/>
               <w:noProof/>
               <w:lang w:eastAsia="pl-PL"/>
             </w:rPr>
@@ -2092,13 +2240,14 @@
             <w:r>
               <w:rPr>
                 <w:rStyle w:val="Hipercze"/>
-                <w:rFonts w:cstheme="majorHAnsi"/>
+                <w:rFonts w:asciiTheme="majorHAnsi" w:hAnsiTheme="majorHAnsi" w:cstheme="majorHAnsi"/>
                 <w:noProof/>
               </w:rPr>
               <w:t>Rodzaje dostępów i funkcjonalności</w:t>
             </w:r>
             <w:r>
               <w:rPr>
+                <w:rFonts w:asciiTheme="majorHAnsi" w:hAnsiTheme="majorHAnsi" w:cstheme="majorHAnsi"/>
                 <w:noProof/>
                 <w:webHidden/>
               </w:rPr>
@@ -2106,6 +2255,7 @@
             </w:r>
             <w:r>
               <w:rPr>
+                <w:rFonts w:asciiTheme="majorHAnsi" w:hAnsiTheme="majorHAnsi" w:cstheme="majorHAnsi"/>
                 <w:noProof/>
                 <w:webHidden/>
               </w:rPr>
@@ -2113,6 +2263,7 @@
             </w:r>
             <w:r>
               <w:rPr>
+                <w:rFonts w:asciiTheme="majorHAnsi" w:hAnsiTheme="majorHAnsi" w:cstheme="majorHAnsi"/>
                 <w:noProof/>
                 <w:webHidden/>
               </w:rPr>
@@ -2120,12 +2271,14 @@
             </w:r>
             <w:r>
               <w:rPr>
-                <w:noProof/>
-                <w:webHidden/>
-              </w:rPr>
-            </w:r>
-            <w:r>
-              <w:rPr>
+                <w:rFonts w:asciiTheme="majorHAnsi" w:hAnsiTheme="majorHAnsi" w:cstheme="majorHAnsi"/>
+                <w:noProof/>
+                <w:webHidden/>
+              </w:rPr>
+            </w:r>
+            <w:r>
+              <w:rPr>
+                <w:rFonts w:asciiTheme="majorHAnsi" w:hAnsiTheme="majorHAnsi" w:cstheme="majorHAnsi"/>
                 <w:noProof/>
                 <w:webHidden/>
               </w:rPr>
@@ -2133,6 +2286,7 @@
             </w:r>
             <w:r>
               <w:rPr>
+                <w:rFonts w:asciiTheme="majorHAnsi" w:hAnsiTheme="majorHAnsi" w:cstheme="majorHAnsi"/>
                 <w:noProof/>
                 <w:webHidden/>
               </w:rPr>
@@ -2140,6 +2294,7 @@
             </w:r>
             <w:r>
               <w:rPr>
+                <w:rFonts w:asciiTheme="majorHAnsi" w:hAnsiTheme="majorHAnsi" w:cstheme="majorHAnsi"/>
                 <w:noProof/>
                 <w:webHidden/>
               </w:rPr>
@@ -2154,7 +2309,7 @@
               <w:tab w:val="right" w:leader="dot" w:pos="9060"/>
             </w:tabs>
             <w:rPr>
-              <w:rFonts w:eastAsiaTheme="minorEastAsia"/>
+              <w:rFonts w:asciiTheme="majorHAnsi" w:eastAsiaTheme="minorEastAsia" w:hAnsiTheme="majorHAnsi" w:cstheme="majorHAnsi"/>
               <w:noProof/>
               <w:lang w:eastAsia="pl-PL"/>
             </w:rPr>
@@ -2163,13 +2318,14 @@
             <w:r>
               <w:rPr>
                 <w:rStyle w:val="Hipercze"/>
-                <w:rFonts w:cstheme="majorHAnsi"/>
+                <w:rFonts w:asciiTheme="majorHAnsi" w:hAnsiTheme="majorHAnsi" w:cstheme="majorHAnsi"/>
                 <w:noProof/>
               </w:rPr>
               <w:t>Konta w Aplikacji:</w:t>
             </w:r>
             <w:r>
               <w:rPr>
+                <w:rFonts w:asciiTheme="majorHAnsi" w:hAnsiTheme="majorHAnsi" w:cstheme="majorHAnsi"/>
                 <w:noProof/>
                 <w:webHidden/>
               </w:rPr>
@@ -2177,6 +2333,7 @@
             </w:r>
             <w:r>
               <w:rPr>
+                <w:rFonts w:asciiTheme="majorHAnsi" w:hAnsiTheme="majorHAnsi" w:cstheme="majorHAnsi"/>
                 <w:noProof/>
                 <w:webHidden/>
               </w:rPr>
@@ -2184,6 +2341,7 @@
             </w:r>
             <w:r>
               <w:rPr>
+                <w:rFonts w:asciiTheme="majorHAnsi" w:hAnsiTheme="majorHAnsi" w:cstheme="majorHAnsi"/>
                 <w:noProof/>
                 <w:webHidden/>
               </w:rPr>
@@ -2191,12 +2349,14 @@
             </w:r>
             <w:r>
               <w:rPr>
-                <w:noProof/>
-                <w:webHidden/>
-              </w:rPr>
-            </w:r>
-            <w:r>
-              <w:rPr>
+                <w:rFonts w:asciiTheme="majorHAnsi" w:hAnsiTheme="majorHAnsi" w:cstheme="majorHAnsi"/>
+                <w:noProof/>
+                <w:webHidden/>
+              </w:rPr>
+            </w:r>
+            <w:r>
+              <w:rPr>
+                <w:rFonts w:asciiTheme="majorHAnsi" w:hAnsiTheme="majorHAnsi" w:cstheme="majorHAnsi"/>
                 <w:noProof/>
                 <w:webHidden/>
               </w:rPr>
@@ -2204,6 +2364,7 @@
             </w:r>
             <w:r>
               <w:rPr>
+                <w:rFonts w:asciiTheme="majorHAnsi" w:hAnsiTheme="majorHAnsi" w:cstheme="majorHAnsi"/>
                 <w:noProof/>
                 <w:webHidden/>
               </w:rPr>
@@ -2211,6 +2372,7 @@
             </w:r>
             <w:r>
               <w:rPr>
+                <w:rFonts w:asciiTheme="majorHAnsi" w:hAnsiTheme="majorHAnsi" w:cstheme="majorHAnsi"/>
                 <w:noProof/>
                 <w:webHidden/>
               </w:rPr>
@@ -2225,7 +2387,7 @@
               <w:tab w:val="right" w:leader="dot" w:pos="9060"/>
             </w:tabs>
             <w:rPr>
-              <w:rFonts w:eastAsiaTheme="minorEastAsia"/>
+              <w:rFonts w:asciiTheme="majorHAnsi" w:eastAsiaTheme="minorEastAsia" w:hAnsiTheme="majorHAnsi" w:cstheme="majorHAnsi"/>
               <w:noProof/>
               <w:lang w:eastAsia="pl-PL"/>
             </w:rPr>
@@ -2234,13 +2396,14 @@
             <w:r>
               <w:rPr>
                 <w:rStyle w:val="Hipercze"/>
-                <w:rFonts w:cstheme="majorHAnsi"/>
+                <w:rFonts w:asciiTheme="majorHAnsi" w:hAnsiTheme="majorHAnsi" w:cstheme="majorHAnsi"/>
                 <w:noProof/>
               </w:rPr>
               <w:t>Panele w Aplikacji:</w:t>
             </w:r>
             <w:r>
               <w:rPr>
+                <w:rFonts w:asciiTheme="majorHAnsi" w:hAnsiTheme="majorHAnsi" w:cstheme="majorHAnsi"/>
                 <w:noProof/>
                 <w:webHidden/>
               </w:rPr>
@@ -2248,6 +2411,7 @@
             </w:r>
             <w:r>
               <w:rPr>
+                <w:rFonts w:asciiTheme="majorHAnsi" w:hAnsiTheme="majorHAnsi" w:cstheme="majorHAnsi"/>
                 <w:noProof/>
                 <w:webHidden/>
               </w:rPr>
@@ -2255,6 +2419,7 @@
             </w:r>
             <w:r>
               <w:rPr>
+                <w:rFonts w:asciiTheme="majorHAnsi" w:hAnsiTheme="majorHAnsi" w:cstheme="majorHAnsi"/>
                 <w:noProof/>
                 <w:webHidden/>
               </w:rPr>
@@ -2262,12 +2427,14 @@
             </w:r>
             <w:r>
               <w:rPr>
-                <w:noProof/>
-                <w:webHidden/>
-              </w:rPr>
-            </w:r>
-            <w:r>
-              <w:rPr>
+                <w:rFonts w:asciiTheme="majorHAnsi" w:hAnsiTheme="majorHAnsi" w:cstheme="majorHAnsi"/>
+                <w:noProof/>
+                <w:webHidden/>
+              </w:rPr>
+            </w:r>
+            <w:r>
+              <w:rPr>
+                <w:rFonts w:asciiTheme="majorHAnsi" w:hAnsiTheme="majorHAnsi" w:cstheme="majorHAnsi"/>
                 <w:noProof/>
                 <w:webHidden/>
               </w:rPr>
@@ -2275,6 +2442,7 @@
             </w:r>
             <w:r>
               <w:rPr>
+                <w:rFonts w:asciiTheme="majorHAnsi" w:hAnsiTheme="majorHAnsi" w:cstheme="majorHAnsi"/>
                 <w:noProof/>
                 <w:webHidden/>
               </w:rPr>
@@ -2282,6 +2450,7 @@
             </w:r>
             <w:r>
               <w:rPr>
+                <w:rFonts w:asciiTheme="majorHAnsi" w:hAnsiTheme="majorHAnsi" w:cstheme="majorHAnsi"/>
                 <w:noProof/>
                 <w:webHidden/>
               </w:rPr>
@@ -2296,7 +2465,7 @@
               <w:tab w:val="right" w:leader="dot" w:pos="9060"/>
             </w:tabs>
             <w:rPr>
-              <w:rFonts w:eastAsiaTheme="minorEastAsia"/>
+              <w:rFonts w:asciiTheme="majorHAnsi" w:eastAsiaTheme="minorEastAsia" w:hAnsiTheme="majorHAnsi" w:cstheme="majorHAnsi"/>
               <w:noProof/>
               <w:lang w:eastAsia="pl-PL"/>
             </w:rPr>
@@ -2305,13 +2474,14 @@
             <w:r>
               <w:rPr>
                 <w:rStyle w:val="Hipercze"/>
-                <w:rFonts w:cstheme="majorHAnsi"/>
+                <w:rFonts w:asciiTheme="majorHAnsi" w:hAnsiTheme="majorHAnsi" w:cstheme="majorHAnsi"/>
                 <w:noProof/>
               </w:rPr>
               <w:t>Możliwości w aplikacji:</w:t>
             </w:r>
             <w:r>
               <w:rPr>
+                <w:rFonts w:asciiTheme="majorHAnsi" w:hAnsiTheme="majorHAnsi" w:cstheme="majorHAnsi"/>
                 <w:noProof/>
                 <w:webHidden/>
               </w:rPr>
@@ -2319,6 +2489,7 @@
             </w:r>
             <w:r>
               <w:rPr>
+                <w:rFonts w:asciiTheme="majorHAnsi" w:hAnsiTheme="majorHAnsi" w:cstheme="majorHAnsi"/>
                 <w:noProof/>
                 <w:webHidden/>
               </w:rPr>
@@ -2326,6 +2497,7 @@
             </w:r>
             <w:r>
               <w:rPr>
+                <w:rFonts w:asciiTheme="majorHAnsi" w:hAnsiTheme="majorHAnsi" w:cstheme="majorHAnsi"/>
                 <w:noProof/>
                 <w:webHidden/>
               </w:rPr>
@@ -2333,12 +2505,14 @@
             </w:r>
             <w:r>
               <w:rPr>
-                <w:noProof/>
-                <w:webHidden/>
-              </w:rPr>
-            </w:r>
-            <w:r>
-              <w:rPr>
+                <w:rFonts w:asciiTheme="majorHAnsi" w:hAnsiTheme="majorHAnsi" w:cstheme="majorHAnsi"/>
+                <w:noProof/>
+                <w:webHidden/>
+              </w:rPr>
+            </w:r>
+            <w:r>
+              <w:rPr>
+                <w:rFonts w:asciiTheme="majorHAnsi" w:hAnsiTheme="majorHAnsi" w:cstheme="majorHAnsi"/>
                 <w:noProof/>
                 <w:webHidden/>
               </w:rPr>
@@ -2346,6 +2520,7 @@
             </w:r>
             <w:r>
               <w:rPr>
+                <w:rFonts w:asciiTheme="majorHAnsi" w:hAnsiTheme="majorHAnsi" w:cstheme="majorHAnsi"/>
                 <w:noProof/>
                 <w:webHidden/>
               </w:rPr>
@@ -2353,6 +2528,7 @@
             </w:r>
             <w:r>
               <w:rPr>
+                <w:rFonts w:asciiTheme="majorHAnsi" w:hAnsiTheme="majorHAnsi" w:cstheme="majorHAnsi"/>
                 <w:noProof/>
                 <w:webHidden/>
               </w:rPr>
@@ -2367,7 +2543,7 @@
               <w:tab w:val="right" w:leader="dot" w:pos="9060"/>
             </w:tabs>
             <w:rPr>
-              <w:rFonts w:eastAsiaTheme="minorEastAsia"/>
+              <w:rFonts w:asciiTheme="majorHAnsi" w:eastAsiaTheme="minorEastAsia" w:hAnsiTheme="majorHAnsi" w:cstheme="majorHAnsi"/>
               <w:noProof/>
               <w:lang w:eastAsia="pl-PL"/>
             </w:rPr>
@@ -2376,12 +2552,14 @@
             <w:r>
               <w:rPr>
                 <w:rStyle w:val="Hipercze"/>
+                <w:rFonts w:asciiTheme="majorHAnsi" w:hAnsiTheme="majorHAnsi" w:cstheme="majorHAnsi"/>
                 <w:noProof/>
               </w:rPr>
               <w:t>Opis Obsługi Aplikacji</w:t>
             </w:r>
             <w:r>
               <w:rPr>
+                <w:rFonts w:asciiTheme="majorHAnsi" w:hAnsiTheme="majorHAnsi" w:cstheme="majorHAnsi"/>
                 <w:noProof/>
                 <w:webHidden/>
               </w:rPr>
@@ -2389,6 +2567,7 @@
             </w:r>
             <w:r>
               <w:rPr>
+                <w:rFonts w:asciiTheme="majorHAnsi" w:hAnsiTheme="majorHAnsi" w:cstheme="majorHAnsi"/>
                 <w:noProof/>
                 <w:webHidden/>
               </w:rPr>
@@ -2396,6 +2575,7 @@
             </w:r>
             <w:r>
               <w:rPr>
+                <w:rFonts w:asciiTheme="majorHAnsi" w:hAnsiTheme="majorHAnsi" w:cstheme="majorHAnsi"/>
                 <w:noProof/>
                 <w:webHidden/>
               </w:rPr>
@@ -2403,12 +2583,14 @@
             </w:r>
             <w:r>
               <w:rPr>
-                <w:noProof/>
-                <w:webHidden/>
-              </w:rPr>
-            </w:r>
-            <w:r>
-              <w:rPr>
+                <w:rFonts w:asciiTheme="majorHAnsi" w:hAnsiTheme="majorHAnsi" w:cstheme="majorHAnsi"/>
+                <w:noProof/>
+                <w:webHidden/>
+              </w:rPr>
+            </w:r>
+            <w:r>
+              <w:rPr>
+                <w:rFonts w:asciiTheme="majorHAnsi" w:hAnsiTheme="majorHAnsi" w:cstheme="majorHAnsi"/>
                 <w:noProof/>
                 <w:webHidden/>
               </w:rPr>
@@ -2416,6 +2598,7 @@
             </w:r>
             <w:r>
               <w:rPr>
+                <w:rFonts w:asciiTheme="majorHAnsi" w:hAnsiTheme="majorHAnsi" w:cstheme="majorHAnsi"/>
                 <w:noProof/>
                 <w:webHidden/>
               </w:rPr>
@@ -2423,6 +2606,7 @@
             </w:r>
             <w:r>
               <w:rPr>
+                <w:rFonts w:asciiTheme="majorHAnsi" w:hAnsiTheme="majorHAnsi" w:cstheme="majorHAnsi"/>
                 <w:noProof/>
                 <w:webHidden/>
               </w:rPr>
@@ -3323,6 +3507,9 @@
         </w:rPr>
       </w:pPr>
       <w:r>
+        <w:rPr>
+          <w:rFonts w:asciiTheme="majorHAnsi" w:hAnsiTheme="majorHAnsi" w:cstheme="majorHAnsi"/>
+        </w:rPr>
         <w:br/>
       </w:r>
       <w:r>
@@ -3394,15 +3581,7 @@
           <w:sz w:val="24"/>
           <w:szCs w:val="24"/>
         </w:rPr>
-        <w:t xml:space="preserve"> </w:t>
-      </w:r>
-      <w:r>
-        <w:rPr>
-          <w:rFonts w:asciiTheme="majorHAnsi" w:hAnsiTheme="majorHAnsi" w:cstheme="majorHAnsi"/>
-          <w:sz w:val="24"/>
-          <w:szCs w:val="24"/>
-        </w:rPr>
-        <w:t>oraz </w:t>
+        <w:t xml:space="preserve"> oraz </w:t>
       </w:r>
       <w:hyperlink r:id="rId12" w:tooltip="Java Platform, Micro Edition" w:history="1">
         <w:r>
@@ -3423,31 +3602,7 @@
           <w:sz w:val="24"/>
           <w:szCs w:val="24"/>
         </w:rPr>
-        <w:t>. T</w:t>
-      </w:r>
-      <w:r>
-        <w:rPr>
-          <w:rFonts w:asciiTheme="majorHAnsi" w:hAnsiTheme="majorHAnsi" w:cstheme="majorHAnsi"/>
-          <w:sz w:val="24"/>
-          <w:szCs w:val="24"/>
-        </w:rPr>
-        <w:t>o</w:t>
-      </w:r>
-      <w:r>
-        <w:rPr>
-          <w:rFonts w:asciiTheme="majorHAnsi" w:hAnsiTheme="majorHAnsi" w:cstheme="majorHAnsi"/>
-          <w:sz w:val="24"/>
-          <w:szCs w:val="24"/>
-        </w:rPr>
-        <w:t xml:space="preserve"> również</w:t>
-      </w:r>
-      <w:r>
-        <w:rPr>
-          <w:rFonts w:asciiTheme="majorHAnsi" w:hAnsiTheme="majorHAnsi" w:cstheme="majorHAnsi"/>
-          <w:sz w:val="24"/>
-          <w:szCs w:val="24"/>
-        </w:rPr>
-        <w:t xml:space="preserve"> gotowa platforma służąca za fundament dla aplikacji </w:t>
+        <w:t>. To również gotowa platforma służąca za fundament dla aplikacji </w:t>
       </w:r>
       <w:hyperlink r:id="rId13" w:tooltip="Gruby klient" w:history="1">
         <w:r>
@@ -6385,7 +6540,7 @@
             <wp:docPr id="1" name="Wykres 1">
               <a:extLst xmlns:a="http://schemas.openxmlformats.org/drawingml/2006/main">
                 <a:ext uri="{FF2B5EF4-FFF2-40B4-BE49-F238E27FC236}">
-                  <a16:creationId xmlns:lc="http://schemas.openxmlformats.org/drawingml/2006/lockedCanvas" xmlns="" xmlns:a16="http://schemas.microsoft.com/office/drawing/2014/main" xmlns:xdr="http://schemas.openxmlformats.org/drawingml/2006/spreadsheetDrawing" xmlns:w="http://schemas.openxmlformats.org/wordprocessingml/2006/main" xmlns:w10="urn:schemas-microsoft-com:office:word" xmlns:v="urn:schemas-microsoft-com:vml" xmlns:o="urn:schemas-microsoft-com:office:office" id="{0A652F57-9DD4-4B19-AEAC-7B18118BB9D6}"/>
+                  <a16:creationId xmlns:o="urn:schemas-microsoft-com:office:office" xmlns:v="urn:schemas-microsoft-com:vml" xmlns:w10="urn:schemas-microsoft-com:office:word" xmlns:w="http://schemas.openxmlformats.org/wordprocessingml/2006/main" xmlns:xdr="http://schemas.openxmlformats.org/drawingml/2006/spreadsheetDrawing" xmlns:a16="http://schemas.microsoft.com/office/drawing/2014/main" xmlns="" xmlns:lc="http://schemas.openxmlformats.org/drawingml/2006/lockedCanvas" id="{0A652F57-9DD4-4B19-AEAC-7B18118BB9D6}"/>
                 </a:ext>
               </a:extLst>
             </wp:docPr>
@@ -6490,6 +6645,7 @@
       </w:pPr>
       <w:r>
         <w:rPr>
+          <w:rFonts w:asciiTheme="majorHAnsi" w:hAnsiTheme="majorHAnsi" w:cstheme="majorHAnsi"/>
           <w:noProof/>
           <w:lang w:eastAsia="pl-PL"/>
         </w:rPr>
@@ -6651,6 +6807,7 @@
       </w:pPr>
       <w:r>
         <w:rPr>
+          <w:rFonts w:asciiTheme="majorHAnsi" w:hAnsiTheme="majorHAnsi" w:cstheme="majorHAnsi"/>
           <w:noProof/>
           <w:lang w:eastAsia="pl-PL"/>
         </w:rPr>
@@ -6714,9 +6871,15 @@
     <w:p>
       <w:pPr>
         <w:pStyle w:val="Nagwek2"/>
+        <w:rPr>
+          <w:rFonts w:cstheme="majorHAnsi"/>
+        </w:rPr>
       </w:pPr>
       <w:bookmarkStart w:id="16" w:name="_Toc516066950"/>
       <w:r>
+        <w:rPr>
+          <w:rFonts w:cstheme="majorHAnsi"/>
+        </w:rPr>
         <w:lastRenderedPageBreak/>
         <w:t>Diagram Przypadków Użycia</w:t>
       </w:r>
@@ -6800,6 +6963,7 @@
       </w:pPr>
       <w:r>
         <w:rPr>
+          <w:rFonts w:asciiTheme="majorHAnsi" w:hAnsiTheme="majorHAnsi" w:cstheme="majorHAnsi"/>
           <w:noProof/>
           <w:lang w:eastAsia="pl-PL"/>
         </w:rPr>
@@ -6954,6 +7118,7 @@
       </w:pPr>
       <w:r>
         <w:rPr>
+          <w:rFonts w:asciiTheme="majorHAnsi" w:hAnsiTheme="majorHAnsi" w:cstheme="majorHAnsi"/>
           <w:noProof/>
           <w:lang w:eastAsia="pl-PL"/>
         </w:rPr>
@@ -7079,14 +7244,15 @@
       </w:pPr>
       <w:r>
         <w:rPr>
+          <w:rFonts w:asciiTheme="majorHAnsi" w:hAnsiTheme="majorHAnsi" w:cstheme="majorHAnsi"/>
           <w:noProof/>
           <w:lang w:eastAsia="pl-PL"/>
         </w:rPr>
         <w:drawing>
-          <wp:inline distT="0" distB="0" distL="0" distR="0" wp14:anchorId="6C5DAE45" wp14:editId="5E7E38A3">
-            <wp:extent cx="5759450" cy="1988185"/>
-            <wp:effectExtent l="0" t="0" r="0" b="0"/>
-            <wp:docPr id="12" name="Obraz 12"/>
+          <wp:inline distT="0" distB="0" distL="0" distR="0" wp14:anchorId="5A93CFE2" wp14:editId="295E3CBB">
+            <wp:extent cx="5759450" cy="3046095"/>
+            <wp:effectExtent l="0" t="0" r="0" b="1905"/>
+            <wp:docPr id="5" name="Obraz 5"/>
             <wp:cNvGraphicFramePr>
               <a:graphicFrameLocks xmlns:a="http://schemas.openxmlformats.org/drawingml/2006/main" noChangeAspect="1"/>
             </wp:cNvGraphicFramePr>
@@ -7106,7 +7272,7 @@
                   <pic:spPr>
                     <a:xfrm>
                       <a:off x="0" y="0"/>
-                      <a:ext cx="5759450" cy="1988185"/>
+                      <a:ext cx="5759450" cy="3046095"/>
                     </a:xfrm>
                     <a:prstGeom prst="rect">
                       <a:avLst/>
@@ -7121,80 +7287,2425 @@
     </w:p>
     <w:p>
       <w:pPr>
-        <w:spacing w:after="0"/>
-        <w:rPr>
-          <w:rFonts w:asciiTheme="majorHAnsi" w:hAnsiTheme="majorHAnsi" w:cstheme="majorHAnsi"/>
-          <w:sz w:val="24"/>
-          <w:szCs w:val="24"/>
-        </w:rPr>
-      </w:pPr>
-    </w:p>
-    <w:p>
-      <w:pPr>
-        <w:spacing w:after="0"/>
-        <w:rPr>
-          <w:rFonts w:asciiTheme="majorHAnsi" w:hAnsiTheme="majorHAnsi" w:cstheme="majorHAnsi"/>
-          <w:sz w:val="24"/>
-          <w:szCs w:val="24"/>
-        </w:rPr>
-      </w:pPr>
-    </w:p>
-    <w:p>
-      <w:pPr>
-        <w:spacing w:after="0"/>
-        <w:rPr>
-          <w:rFonts w:asciiTheme="majorHAnsi" w:hAnsiTheme="majorHAnsi" w:cstheme="majorHAnsi"/>
-          <w:sz w:val="24"/>
-          <w:szCs w:val="24"/>
-        </w:rPr>
-      </w:pPr>
-    </w:p>
-    <w:p>
-      <w:pPr>
-        <w:spacing w:after="0"/>
-        <w:rPr>
-          <w:rFonts w:asciiTheme="majorHAnsi" w:hAnsiTheme="majorHAnsi" w:cstheme="majorHAnsi"/>
-          <w:sz w:val="24"/>
-          <w:szCs w:val="24"/>
-        </w:rPr>
-      </w:pPr>
-    </w:p>
-    <w:p>
-      <w:pPr>
-        <w:spacing w:after="0"/>
-        <w:rPr>
-          <w:rFonts w:asciiTheme="majorHAnsi" w:hAnsiTheme="majorHAnsi" w:cstheme="majorHAnsi"/>
-          <w:sz w:val="24"/>
-          <w:szCs w:val="24"/>
-        </w:rPr>
-      </w:pPr>
-    </w:p>
-    <w:p>
-      <w:pPr>
-        <w:spacing w:after="0"/>
-        <w:rPr>
-          <w:rFonts w:asciiTheme="majorHAnsi" w:hAnsiTheme="majorHAnsi" w:cstheme="majorHAnsi"/>
-          <w:sz w:val="24"/>
-          <w:szCs w:val="24"/>
+        <w:rPr>
+          <w:rFonts w:asciiTheme="majorHAnsi" w:hAnsiTheme="majorHAnsi" w:cstheme="majorHAnsi"/>
+        </w:rPr>
+      </w:pPr>
+    </w:p>
+    <w:p>
+      <w:pPr>
+        <w:rPr>
+          <w:rFonts w:asciiTheme="majorHAnsi" w:hAnsiTheme="majorHAnsi" w:cstheme="majorHAnsi"/>
         </w:rPr>
       </w:pPr>
     </w:p>
     <w:p>
       <w:pPr>
         <w:pStyle w:val="Nagwek2"/>
+        <w:jc w:val="center"/>
         <w:rPr>
           <w:rFonts w:cstheme="majorHAnsi"/>
         </w:rPr>
       </w:pPr>
-      <w:bookmarkStart w:id="20" w:name="_Toc516066954"/>
       <w:r>
         <w:rPr>
           <w:rFonts w:cstheme="majorHAnsi"/>
+        </w:rPr>
+        <w:lastRenderedPageBreak/>
+        <w:t>Skrypt SQL</w:t>
+      </w:r>
+    </w:p>
+    <w:p>
+      <w:pPr>
+        <w:rPr>
+          <w:rFonts w:asciiTheme="majorHAnsi" w:hAnsiTheme="majorHAnsi" w:cstheme="majorHAnsi"/>
+        </w:rPr>
+      </w:pPr>
+    </w:p>
+    <w:p>
+      <w:pPr>
+        <w:autoSpaceDE w:val="0"/>
+        <w:autoSpaceDN w:val="0"/>
+        <w:adjustRightInd w:val="0"/>
+        <w:spacing w:after="0" w:line="240" w:lineRule="auto"/>
+        <w:rPr>
+          <w:rFonts w:asciiTheme="majorHAnsi" w:hAnsiTheme="majorHAnsi" w:cstheme="majorHAnsi"/>
+          <w:lang w:val="en-GB"/>
+        </w:rPr>
+      </w:pPr>
+      <w:r>
+        <w:rPr>
+          <w:rFonts w:asciiTheme="majorHAnsi" w:hAnsiTheme="majorHAnsi" w:cstheme="majorHAnsi"/>
+          <w:lang w:val="en-GB"/>
+        </w:rPr>
+        <w:t>BEGIN TRANSACTION;</w:t>
+      </w:r>
+    </w:p>
+    <w:p>
+      <w:pPr>
+        <w:autoSpaceDE w:val="0"/>
+        <w:autoSpaceDN w:val="0"/>
+        <w:adjustRightInd w:val="0"/>
+        <w:spacing w:after="0" w:line="240" w:lineRule="auto"/>
+        <w:rPr>
+          <w:rFonts w:asciiTheme="majorHAnsi" w:hAnsiTheme="majorHAnsi" w:cstheme="majorHAnsi"/>
+          <w:lang w:val="en-GB"/>
+        </w:rPr>
+      </w:pPr>
+      <w:r>
+        <w:rPr>
+          <w:rFonts w:asciiTheme="majorHAnsi" w:hAnsiTheme="majorHAnsi" w:cstheme="majorHAnsi"/>
+          <w:lang w:val="en-GB"/>
+        </w:rPr>
+        <w:t>CREATE TABLE IF NOT EXISTS `ZADANIA` (</w:t>
+      </w:r>
+    </w:p>
+    <w:p>
+      <w:pPr>
+        <w:autoSpaceDE w:val="0"/>
+        <w:autoSpaceDN w:val="0"/>
+        <w:adjustRightInd w:val="0"/>
+        <w:spacing w:after="0" w:line="240" w:lineRule="auto"/>
+        <w:rPr>
+          <w:rFonts w:asciiTheme="majorHAnsi" w:hAnsiTheme="majorHAnsi" w:cstheme="majorHAnsi"/>
+          <w:lang w:val="en-GB"/>
+        </w:rPr>
+      </w:pPr>
+      <w:r>
+        <w:rPr>
+          <w:rFonts w:asciiTheme="majorHAnsi" w:hAnsiTheme="majorHAnsi" w:cstheme="majorHAnsi"/>
+          <w:lang w:val="en-GB"/>
+        </w:rPr>
+        <w:tab/>
+        <w:t>`ID_ZADANIA`</w:t>
+      </w:r>
+      <w:r>
+        <w:rPr>
+          <w:rFonts w:asciiTheme="majorHAnsi" w:hAnsiTheme="majorHAnsi" w:cstheme="majorHAnsi"/>
+          <w:lang w:val="en-GB"/>
+        </w:rPr>
+        <w:tab/>
+        <w:t>INTEGER NOT NULL PRIMARY KEY AUTOINCREMENT UNIQUE,</w:t>
+      </w:r>
+    </w:p>
+    <w:p>
+      <w:pPr>
+        <w:autoSpaceDE w:val="0"/>
+        <w:autoSpaceDN w:val="0"/>
+        <w:adjustRightInd w:val="0"/>
+        <w:spacing w:after="0" w:line="240" w:lineRule="auto"/>
+        <w:rPr>
+          <w:rFonts w:asciiTheme="majorHAnsi" w:hAnsiTheme="majorHAnsi" w:cstheme="majorHAnsi"/>
+          <w:lang w:val="en-GB"/>
+        </w:rPr>
+      </w:pPr>
+      <w:r>
+        <w:rPr>
+          <w:rFonts w:asciiTheme="majorHAnsi" w:hAnsiTheme="majorHAnsi" w:cstheme="majorHAnsi"/>
+          <w:lang w:val="en-GB"/>
+        </w:rPr>
+        <w:tab/>
+        <w:t>`NAZWA_ZADANIA`</w:t>
+      </w:r>
+      <w:r>
+        <w:rPr>
+          <w:rFonts w:asciiTheme="majorHAnsi" w:hAnsiTheme="majorHAnsi" w:cstheme="majorHAnsi"/>
+          <w:lang w:val="en-GB"/>
+        </w:rPr>
+        <w:tab/>
+        <w:t>TEXT NOT NULL UNIQUE,</w:t>
+      </w:r>
+    </w:p>
+    <w:p>
+      <w:pPr>
+        <w:autoSpaceDE w:val="0"/>
+        <w:autoSpaceDN w:val="0"/>
+        <w:adjustRightInd w:val="0"/>
+        <w:spacing w:after="0" w:line="240" w:lineRule="auto"/>
+        <w:rPr>
+          <w:rFonts w:asciiTheme="majorHAnsi" w:hAnsiTheme="majorHAnsi" w:cstheme="majorHAnsi"/>
+          <w:lang w:val="en-GB"/>
+        </w:rPr>
+      </w:pPr>
+      <w:r>
+        <w:rPr>
+          <w:rFonts w:asciiTheme="majorHAnsi" w:hAnsiTheme="majorHAnsi" w:cstheme="majorHAnsi"/>
+          <w:lang w:val="en-GB"/>
+        </w:rPr>
+        <w:tab/>
+        <w:t>`STATUS`</w:t>
+      </w:r>
+      <w:r>
+        <w:rPr>
+          <w:rFonts w:asciiTheme="majorHAnsi" w:hAnsiTheme="majorHAnsi" w:cstheme="majorHAnsi"/>
+          <w:lang w:val="en-GB"/>
+        </w:rPr>
+        <w:tab/>
+        <w:t>INTEGER NOT NULL,</w:t>
+      </w:r>
+    </w:p>
+    <w:p>
+      <w:pPr>
+        <w:autoSpaceDE w:val="0"/>
+        <w:autoSpaceDN w:val="0"/>
+        <w:adjustRightInd w:val="0"/>
+        <w:spacing w:after="0" w:line="240" w:lineRule="auto"/>
+        <w:rPr>
+          <w:rFonts w:asciiTheme="majorHAnsi" w:hAnsiTheme="majorHAnsi" w:cstheme="majorHAnsi"/>
+          <w:lang w:val="en-GB"/>
+        </w:rPr>
+      </w:pPr>
+      <w:r>
+        <w:rPr>
+          <w:rFonts w:asciiTheme="majorHAnsi" w:hAnsiTheme="majorHAnsi" w:cstheme="majorHAnsi"/>
+          <w:lang w:val="en-GB"/>
+        </w:rPr>
+        <w:tab/>
+        <w:t>`PRIORYTET`</w:t>
+      </w:r>
+      <w:r>
+        <w:rPr>
+          <w:rFonts w:asciiTheme="majorHAnsi" w:hAnsiTheme="majorHAnsi" w:cstheme="majorHAnsi"/>
+          <w:lang w:val="en-GB"/>
+        </w:rPr>
+        <w:tab/>
+        <w:t>TEXT NOT NULL,</w:t>
+      </w:r>
+    </w:p>
+    <w:p>
+      <w:pPr>
+        <w:autoSpaceDE w:val="0"/>
+        <w:autoSpaceDN w:val="0"/>
+        <w:adjustRightInd w:val="0"/>
+        <w:spacing w:after="0" w:line="240" w:lineRule="auto"/>
+        <w:rPr>
+          <w:rFonts w:asciiTheme="majorHAnsi" w:hAnsiTheme="majorHAnsi" w:cstheme="majorHAnsi"/>
+          <w:lang w:val="en-GB"/>
+        </w:rPr>
+      </w:pPr>
+      <w:r>
+        <w:rPr>
+          <w:rFonts w:asciiTheme="majorHAnsi" w:hAnsiTheme="majorHAnsi" w:cstheme="majorHAnsi"/>
+          <w:lang w:val="en-GB"/>
+        </w:rPr>
+        <w:tab/>
+        <w:t>`ID_ZGLASZAJACEGO`</w:t>
+      </w:r>
+      <w:r>
+        <w:rPr>
+          <w:rFonts w:asciiTheme="majorHAnsi" w:hAnsiTheme="majorHAnsi" w:cstheme="majorHAnsi"/>
+          <w:lang w:val="en-GB"/>
+        </w:rPr>
+        <w:tab/>
+        <w:t>INTEGER NOT NULL,</w:t>
+      </w:r>
+    </w:p>
+    <w:p>
+      <w:pPr>
+        <w:autoSpaceDE w:val="0"/>
+        <w:autoSpaceDN w:val="0"/>
+        <w:adjustRightInd w:val="0"/>
+        <w:spacing w:after="0" w:line="240" w:lineRule="auto"/>
+        <w:rPr>
+          <w:rFonts w:asciiTheme="majorHAnsi" w:hAnsiTheme="majorHAnsi" w:cstheme="majorHAnsi"/>
+          <w:lang w:val="en-GB"/>
+        </w:rPr>
+      </w:pPr>
+      <w:r>
+        <w:rPr>
+          <w:rFonts w:asciiTheme="majorHAnsi" w:hAnsiTheme="majorHAnsi" w:cstheme="majorHAnsi"/>
+          <w:lang w:val="en-GB"/>
+        </w:rPr>
+        <w:tab/>
+        <w:t>`ID_PRZYPISANEGO`</w:t>
+      </w:r>
+      <w:r>
+        <w:rPr>
+          <w:rFonts w:asciiTheme="majorHAnsi" w:hAnsiTheme="majorHAnsi" w:cstheme="majorHAnsi"/>
+          <w:lang w:val="en-GB"/>
+        </w:rPr>
+        <w:tab/>
+        <w:t>INTEGER NOT NULL,</w:t>
+      </w:r>
+    </w:p>
+    <w:p>
+      <w:pPr>
+        <w:autoSpaceDE w:val="0"/>
+        <w:autoSpaceDN w:val="0"/>
+        <w:adjustRightInd w:val="0"/>
+        <w:spacing w:after="0" w:line="240" w:lineRule="auto"/>
+        <w:rPr>
+          <w:rFonts w:asciiTheme="majorHAnsi" w:hAnsiTheme="majorHAnsi" w:cstheme="majorHAnsi"/>
+          <w:lang w:val="en-GB"/>
+        </w:rPr>
+      </w:pPr>
+      <w:r>
+        <w:rPr>
+          <w:rFonts w:asciiTheme="majorHAnsi" w:hAnsiTheme="majorHAnsi" w:cstheme="majorHAnsi"/>
+          <w:lang w:val="en-GB"/>
+        </w:rPr>
+        <w:tab/>
+        <w:t>`DATA_UTWORZENIA`</w:t>
+      </w:r>
+      <w:r>
+        <w:rPr>
+          <w:rFonts w:asciiTheme="majorHAnsi" w:hAnsiTheme="majorHAnsi" w:cstheme="majorHAnsi"/>
+          <w:lang w:val="en-GB"/>
+        </w:rPr>
+        <w:tab/>
+        <w:t>TEXT NOT NULL,</w:t>
+      </w:r>
+    </w:p>
+    <w:p>
+      <w:pPr>
+        <w:autoSpaceDE w:val="0"/>
+        <w:autoSpaceDN w:val="0"/>
+        <w:adjustRightInd w:val="0"/>
+        <w:spacing w:after="0" w:line="240" w:lineRule="auto"/>
+        <w:rPr>
+          <w:rFonts w:asciiTheme="majorHAnsi" w:hAnsiTheme="majorHAnsi" w:cstheme="majorHAnsi"/>
+          <w:lang w:val="en-GB"/>
+        </w:rPr>
+      </w:pPr>
+      <w:r>
+        <w:rPr>
+          <w:rFonts w:asciiTheme="majorHAnsi" w:hAnsiTheme="majorHAnsi" w:cstheme="majorHAnsi"/>
+          <w:lang w:val="en-GB"/>
+        </w:rPr>
+        <w:tab/>
+        <w:t>`DATA_AKTUALIZACJI`</w:t>
+      </w:r>
+      <w:r>
+        <w:rPr>
+          <w:rFonts w:asciiTheme="majorHAnsi" w:hAnsiTheme="majorHAnsi" w:cstheme="majorHAnsi"/>
+          <w:lang w:val="en-GB"/>
+        </w:rPr>
+        <w:tab/>
+        <w:t>TEXT NOT NULL,</w:t>
+      </w:r>
+    </w:p>
+    <w:p>
+      <w:pPr>
+        <w:autoSpaceDE w:val="0"/>
+        <w:autoSpaceDN w:val="0"/>
+        <w:adjustRightInd w:val="0"/>
+        <w:spacing w:after="0" w:line="240" w:lineRule="auto"/>
+        <w:rPr>
+          <w:rFonts w:asciiTheme="majorHAnsi" w:hAnsiTheme="majorHAnsi" w:cstheme="majorHAnsi"/>
+          <w:lang w:val="en-GB"/>
+        </w:rPr>
+      </w:pPr>
+      <w:r>
+        <w:rPr>
+          <w:rFonts w:asciiTheme="majorHAnsi" w:hAnsiTheme="majorHAnsi" w:cstheme="majorHAnsi"/>
+          <w:lang w:val="en-GB"/>
+        </w:rPr>
+        <w:tab/>
+        <w:t>`OPIS`</w:t>
+      </w:r>
+      <w:r>
+        <w:rPr>
+          <w:rFonts w:asciiTheme="majorHAnsi" w:hAnsiTheme="majorHAnsi" w:cstheme="majorHAnsi"/>
+          <w:lang w:val="en-GB"/>
+        </w:rPr>
+        <w:tab/>
+        <w:t>TEXT NOT NULL,</w:t>
+      </w:r>
+    </w:p>
+    <w:p>
+      <w:pPr>
+        <w:autoSpaceDE w:val="0"/>
+        <w:autoSpaceDN w:val="0"/>
+        <w:adjustRightInd w:val="0"/>
+        <w:spacing w:after="0" w:line="240" w:lineRule="auto"/>
+        <w:rPr>
+          <w:rFonts w:asciiTheme="majorHAnsi" w:hAnsiTheme="majorHAnsi" w:cstheme="majorHAnsi"/>
+          <w:lang w:val="en-GB"/>
+        </w:rPr>
+      </w:pPr>
+      <w:r>
+        <w:rPr>
+          <w:rFonts w:asciiTheme="majorHAnsi" w:hAnsiTheme="majorHAnsi" w:cstheme="majorHAnsi"/>
+          <w:lang w:val="en-GB"/>
+        </w:rPr>
+        <w:tab/>
+        <w:t>`KOMENTARZ`</w:t>
+      </w:r>
+      <w:r>
+        <w:rPr>
+          <w:rFonts w:asciiTheme="majorHAnsi" w:hAnsiTheme="majorHAnsi" w:cstheme="majorHAnsi"/>
+          <w:lang w:val="en-GB"/>
+        </w:rPr>
+        <w:tab/>
+        <w:t>TEXT,</w:t>
+      </w:r>
+    </w:p>
+    <w:p>
+      <w:pPr>
+        <w:autoSpaceDE w:val="0"/>
+        <w:autoSpaceDN w:val="0"/>
+        <w:adjustRightInd w:val="0"/>
+        <w:spacing w:after="0" w:line="240" w:lineRule="auto"/>
+        <w:rPr>
+          <w:rFonts w:asciiTheme="majorHAnsi" w:hAnsiTheme="majorHAnsi" w:cstheme="majorHAnsi"/>
+          <w:lang w:val="en-GB"/>
+        </w:rPr>
+      </w:pPr>
+      <w:r>
+        <w:rPr>
+          <w:rFonts w:asciiTheme="majorHAnsi" w:hAnsiTheme="majorHAnsi" w:cstheme="majorHAnsi"/>
+          <w:lang w:val="en-GB"/>
+        </w:rPr>
+        <w:tab/>
+        <w:t>`ID_PROJEKTU`</w:t>
+      </w:r>
+      <w:r>
+        <w:rPr>
+          <w:rFonts w:asciiTheme="majorHAnsi" w:hAnsiTheme="majorHAnsi" w:cstheme="majorHAnsi"/>
+          <w:lang w:val="en-GB"/>
+        </w:rPr>
+        <w:tab/>
+        <w:t>INTEGER NOT NULL,</w:t>
+      </w:r>
+    </w:p>
+    <w:p>
+      <w:pPr>
+        <w:autoSpaceDE w:val="0"/>
+        <w:autoSpaceDN w:val="0"/>
+        <w:adjustRightInd w:val="0"/>
+        <w:spacing w:after="0" w:line="240" w:lineRule="auto"/>
+        <w:rPr>
+          <w:rFonts w:asciiTheme="majorHAnsi" w:hAnsiTheme="majorHAnsi" w:cstheme="majorHAnsi"/>
+          <w:lang w:val="en-GB"/>
+        </w:rPr>
+      </w:pPr>
+      <w:r>
+        <w:rPr>
+          <w:rFonts w:asciiTheme="majorHAnsi" w:hAnsiTheme="majorHAnsi" w:cstheme="majorHAnsi"/>
+          <w:lang w:val="en-GB"/>
+        </w:rPr>
+        <w:tab/>
+        <w:t>`ID_SPRINTU`</w:t>
+      </w:r>
+      <w:r>
+        <w:rPr>
+          <w:rFonts w:asciiTheme="majorHAnsi" w:hAnsiTheme="majorHAnsi" w:cstheme="majorHAnsi"/>
+          <w:lang w:val="en-GB"/>
+        </w:rPr>
+        <w:tab/>
+        <w:t>INTEGER NOT NULL,</w:t>
+      </w:r>
+    </w:p>
+    <w:p>
+      <w:pPr>
+        <w:autoSpaceDE w:val="0"/>
+        <w:autoSpaceDN w:val="0"/>
+        <w:adjustRightInd w:val="0"/>
+        <w:spacing w:after="0" w:line="240" w:lineRule="auto"/>
+        <w:rPr>
+          <w:rFonts w:asciiTheme="majorHAnsi" w:hAnsiTheme="majorHAnsi" w:cstheme="majorHAnsi"/>
+          <w:lang w:val="en-GB"/>
+        </w:rPr>
+      </w:pPr>
+      <w:r>
+        <w:rPr>
+          <w:rFonts w:asciiTheme="majorHAnsi" w:hAnsiTheme="majorHAnsi" w:cstheme="majorHAnsi"/>
+          <w:lang w:val="en-GB"/>
+        </w:rPr>
+        <w:tab/>
+        <w:t>`ID_GRUPY`</w:t>
+      </w:r>
+      <w:r>
+        <w:rPr>
+          <w:rFonts w:asciiTheme="majorHAnsi" w:hAnsiTheme="majorHAnsi" w:cstheme="majorHAnsi"/>
+          <w:lang w:val="en-GB"/>
+        </w:rPr>
+        <w:tab/>
+        <w:t>INTEGER,</w:t>
+      </w:r>
+    </w:p>
+    <w:p>
+      <w:pPr>
+        <w:autoSpaceDE w:val="0"/>
+        <w:autoSpaceDN w:val="0"/>
+        <w:adjustRightInd w:val="0"/>
+        <w:spacing w:after="0" w:line="240" w:lineRule="auto"/>
+        <w:rPr>
+          <w:rFonts w:asciiTheme="majorHAnsi" w:hAnsiTheme="majorHAnsi" w:cstheme="majorHAnsi"/>
+          <w:lang w:val="en-GB"/>
+        </w:rPr>
+      </w:pPr>
+      <w:r>
+        <w:rPr>
+          <w:rFonts w:asciiTheme="majorHAnsi" w:hAnsiTheme="majorHAnsi" w:cstheme="majorHAnsi"/>
+          <w:lang w:val="en-GB"/>
+        </w:rPr>
+        <w:tab/>
+        <w:t>FOREIGN KEY(`ID_GRUPY`) REFERENCES `GRUPY`(`ID_GRUPY`),</w:t>
+      </w:r>
+    </w:p>
+    <w:p>
+      <w:pPr>
+        <w:autoSpaceDE w:val="0"/>
+        <w:autoSpaceDN w:val="0"/>
+        <w:adjustRightInd w:val="0"/>
+        <w:spacing w:after="0" w:line="240" w:lineRule="auto"/>
+        <w:rPr>
+          <w:rFonts w:asciiTheme="majorHAnsi" w:hAnsiTheme="majorHAnsi" w:cstheme="majorHAnsi"/>
+        </w:rPr>
+      </w:pPr>
+      <w:r>
+        <w:rPr>
+          <w:rFonts w:asciiTheme="majorHAnsi" w:hAnsiTheme="majorHAnsi" w:cstheme="majorHAnsi"/>
+          <w:lang w:val="en-GB"/>
+        </w:rPr>
+        <w:tab/>
+      </w:r>
+      <w:r>
+        <w:rPr>
+          <w:rFonts w:asciiTheme="majorHAnsi" w:hAnsiTheme="majorHAnsi" w:cstheme="majorHAnsi"/>
+        </w:rPr>
+        <w:t>FOREIGN KEY(`ID_ZGLASZAJACEGO`) REFERENCES `UZYTKOWNICY`(`ID_UZYTKOWNIKA`),</w:t>
+      </w:r>
+    </w:p>
+    <w:p>
+      <w:pPr>
+        <w:autoSpaceDE w:val="0"/>
+        <w:autoSpaceDN w:val="0"/>
+        <w:adjustRightInd w:val="0"/>
+        <w:spacing w:after="0" w:line="240" w:lineRule="auto"/>
+        <w:rPr>
+          <w:rFonts w:asciiTheme="majorHAnsi" w:hAnsiTheme="majorHAnsi" w:cstheme="majorHAnsi"/>
+        </w:rPr>
+      </w:pPr>
+      <w:r>
+        <w:rPr>
+          <w:rFonts w:asciiTheme="majorHAnsi" w:hAnsiTheme="majorHAnsi" w:cstheme="majorHAnsi"/>
+        </w:rPr>
+        <w:tab/>
+        <w:t>FOREIGN KEY(`ID_PRZYPISANEGO`) REFERENCES `UZYTKOWNICY`(`ID_UZYTKOWNIKA`),</w:t>
+      </w:r>
+    </w:p>
+    <w:p>
+      <w:pPr>
+        <w:autoSpaceDE w:val="0"/>
+        <w:autoSpaceDN w:val="0"/>
+        <w:adjustRightInd w:val="0"/>
+        <w:spacing w:after="0" w:line="240" w:lineRule="auto"/>
+        <w:rPr>
+          <w:rFonts w:asciiTheme="majorHAnsi" w:hAnsiTheme="majorHAnsi" w:cstheme="majorHAnsi"/>
+          <w:lang w:val="en-GB"/>
+        </w:rPr>
+      </w:pPr>
+      <w:r>
+        <w:rPr>
+          <w:rFonts w:asciiTheme="majorHAnsi" w:hAnsiTheme="majorHAnsi" w:cstheme="majorHAnsi"/>
+        </w:rPr>
+        <w:tab/>
+      </w:r>
+      <w:r>
+        <w:rPr>
+          <w:rFonts w:asciiTheme="majorHAnsi" w:hAnsiTheme="majorHAnsi" w:cstheme="majorHAnsi"/>
+          <w:lang w:val="en-GB"/>
+        </w:rPr>
+        <w:t>FOREIGN KEY(`ID_SPRINTU`) REFERENCES `SPRINTY`(`ID_SPRINTU`),</w:t>
+      </w:r>
+    </w:p>
+    <w:p>
+      <w:pPr>
+        <w:autoSpaceDE w:val="0"/>
+        <w:autoSpaceDN w:val="0"/>
+        <w:adjustRightInd w:val="0"/>
+        <w:spacing w:after="0" w:line="240" w:lineRule="auto"/>
+        <w:rPr>
+          <w:rFonts w:asciiTheme="majorHAnsi" w:hAnsiTheme="majorHAnsi" w:cstheme="majorHAnsi"/>
+          <w:lang w:val="en-GB"/>
+        </w:rPr>
+      </w:pPr>
+      <w:r>
+        <w:rPr>
+          <w:rFonts w:asciiTheme="majorHAnsi" w:hAnsiTheme="majorHAnsi" w:cstheme="majorHAnsi"/>
+          <w:lang w:val="en-GB"/>
+        </w:rPr>
+        <w:tab/>
+        <w:t>FOREIGN KEY(`ID_PROJEKTU`) REFERENCES `PROJEKTY`(`ID_PROJEKTU`)</w:t>
+      </w:r>
+    </w:p>
+    <w:p>
+      <w:pPr>
+        <w:autoSpaceDE w:val="0"/>
+        <w:autoSpaceDN w:val="0"/>
+        <w:adjustRightInd w:val="0"/>
+        <w:spacing w:after="0" w:line="240" w:lineRule="auto"/>
+        <w:rPr>
+          <w:rFonts w:asciiTheme="majorHAnsi" w:hAnsiTheme="majorHAnsi" w:cstheme="majorHAnsi"/>
+          <w:lang w:val="en-GB"/>
+        </w:rPr>
+      </w:pPr>
+      <w:r>
+        <w:rPr>
+          <w:rFonts w:asciiTheme="majorHAnsi" w:hAnsiTheme="majorHAnsi" w:cstheme="majorHAnsi"/>
+          <w:lang w:val="en-GB"/>
+        </w:rPr>
+        <w:t>);</w:t>
+      </w:r>
+    </w:p>
+    <w:p>
+      <w:pPr>
+        <w:autoSpaceDE w:val="0"/>
+        <w:autoSpaceDN w:val="0"/>
+        <w:adjustRightInd w:val="0"/>
+        <w:spacing w:after="0" w:line="240" w:lineRule="auto"/>
+        <w:rPr>
+          <w:rFonts w:asciiTheme="majorHAnsi" w:hAnsiTheme="majorHAnsi" w:cstheme="majorHAnsi"/>
+          <w:lang w:val="en-GB"/>
+        </w:rPr>
+      </w:pPr>
+      <w:r>
+        <w:rPr>
+          <w:rFonts w:asciiTheme="majorHAnsi" w:hAnsiTheme="majorHAnsi" w:cstheme="majorHAnsi"/>
+          <w:lang w:val="en-GB"/>
+        </w:rPr>
+        <w:t>CREATE TABLE IF NOT EXISTS `UZYTKOWNICY` (</w:t>
+      </w:r>
+    </w:p>
+    <w:p>
+      <w:pPr>
+        <w:autoSpaceDE w:val="0"/>
+        <w:autoSpaceDN w:val="0"/>
+        <w:adjustRightInd w:val="0"/>
+        <w:spacing w:after="0" w:line="240" w:lineRule="auto"/>
+        <w:rPr>
+          <w:rFonts w:asciiTheme="majorHAnsi" w:hAnsiTheme="majorHAnsi" w:cstheme="majorHAnsi"/>
+          <w:lang w:val="en-GB"/>
+        </w:rPr>
+      </w:pPr>
+      <w:r>
+        <w:rPr>
+          <w:rFonts w:asciiTheme="majorHAnsi" w:hAnsiTheme="majorHAnsi" w:cstheme="majorHAnsi"/>
+          <w:lang w:val="en-GB"/>
+        </w:rPr>
+        <w:tab/>
+        <w:t>`ID_UZYTKOWNIKA`</w:t>
+      </w:r>
+      <w:r>
+        <w:rPr>
+          <w:rFonts w:asciiTheme="majorHAnsi" w:hAnsiTheme="majorHAnsi" w:cstheme="majorHAnsi"/>
+          <w:lang w:val="en-GB"/>
+        </w:rPr>
+        <w:tab/>
+        <w:t>INTEGER NOT NULL PRIMARY KEY AUTOINCREMENT UNIQUE,</w:t>
+      </w:r>
+    </w:p>
+    <w:p>
+      <w:pPr>
+        <w:autoSpaceDE w:val="0"/>
+        <w:autoSpaceDN w:val="0"/>
+        <w:adjustRightInd w:val="0"/>
+        <w:spacing w:after="0" w:line="240" w:lineRule="auto"/>
+        <w:rPr>
+          <w:rFonts w:asciiTheme="majorHAnsi" w:hAnsiTheme="majorHAnsi" w:cstheme="majorHAnsi"/>
+          <w:lang w:val="en-GB"/>
+        </w:rPr>
+      </w:pPr>
+      <w:r>
+        <w:rPr>
+          <w:rFonts w:asciiTheme="majorHAnsi" w:hAnsiTheme="majorHAnsi" w:cstheme="majorHAnsi"/>
+          <w:lang w:val="en-GB"/>
+        </w:rPr>
+        <w:tab/>
+        <w:t>`IMIE`</w:t>
+      </w:r>
+      <w:r>
+        <w:rPr>
+          <w:rFonts w:asciiTheme="majorHAnsi" w:hAnsiTheme="majorHAnsi" w:cstheme="majorHAnsi"/>
+          <w:lang w:val="en-GB"/>
+        </w:rPr>
+        <w:tab/>
+        <w:t>TEXT NOT NULL,</w:t>
+      </w:r>
+    </w:p>
+    <w:p>
+      <w:pPr>
+        <w:autoSpaceDE w:val="0"/>
+        <w:autoSpaceDN w:val="0"/>
+        <w:adjustRightInd w:val="0"/>
+        <w:spacing w:after="0" w:line="240" w:lineRule="auto"/>
+        <w:rPr>
+          <w:rFonts w:asciiTheme="majorHAnsi" w:hAnsiTheme="majorHAnsi" w:cstheme="majorHAnsi"/>
+          <w:lang w:val="en-GB"/>
+        </w:rPr>
+      </w:pPr>
+      <w:r>
+        <w:rPr>
+          <w:rFonts w:asciiTheme="majorHAnsi" w:hAnsiTheme="majorHAnsi" w:cstheme="majorHAnsi"/>
+          <w:lang w:val="en-GB"/>
+        </w:rPr>
+        <w:tab/>
+        <w:t>`NAZWISKO`</w:t>
+      </w:r>
+      <w:r>
+        <w:rPr>
+          <w:rFonts w:asciiTheme="majorHAnsi" w:hAnsiTheme="majorHAnsi" w:cstheme="majorHAnsi"/>
+          <w:lang w:val="en-GB"/>
+        </w:rPr>
+        <w:tab/>
+        <w:t>TEXT NOT NULL,</w:t>
+      </w:r>
+    </w:p>
+    <w:p>
+      <w:pPr>
+        <w:autoSpaceDE w:val="0"/>
+        <w:autoSpaceDN w:val="0"/>
+        <w:adjustRightInd w:val="0"/>
+        <w:spacing w:after="0" w:line="240" w:lineRule="auto"/>
+        <w:rPr>
+          <w:rFonts w:asciiTheme="majorHAnsi" w:hAnsiTheme="majorHAnsi" w:cstheme="majorHAnsi"/>
+        </w:rPr>
+      </w:pPr>
+      <w:r>
+        <w:rPr>
+          <w:rFonts w:asciiTheme="majorHAnsi" w:hAnsiTheme="majorHAnsi" w:cstheme="majorHAnsi"/>
+          <w:lang w:val="en-GB"/>
+        </w:rPr>
+        <w:tab/>
+      </w:r>
+      <w:r>
+        <w:rPr>
+          <w:rFonts w:asciiTheme="majorHAnsi" w:hAnsiTheme="majorHAnsi" w:cstheme="majorHAnsi"/>
+        </w:rPr>
+        <w:t>`ID_STANOWISKA`</w:t>
+      </w:r>
+      <w:r>
+        <w:rPr>
+          <w:rFonts w:asciiTheme="majorHAnsi" w:hAnsiTheme="majorHAnsi" w:cstheme="majorHAnsi"/>
+        </w:rPr>
+        <w:tab/>
+        <w:t>INTEGER,</w:t>
+      </w:r>
+    </w:p>
+    <w:p>
+      <w:pPr>
+        <w:autoSpaceDE w:val="0"/>
+        <w:autoSpaceDN w:val="0"/>
+        <w:adjustRightInd w:val="0"/>
+        <w:spacing w:after="0" w:line="240" w:lineRule="auto"/>
+        <w:rPr>
+          <w:rFonts w:asciiTheme="majorHAnsi" w:hAnsiTheme="majorHAnsi" w:cstheme="majorHAnsi"/>
+        </w:rPr>
+      </w:pPr>
+      <w:r>
+        <w:rPr>
+          <w:rFonts w:asciiTheme="majorHAnsi" w:hAnsiTheme="majorHAnsi" w:cstheme="majorHAnsi"/>
+        </w:rPr>
+        <w:tab/>
+        <w:t>`ID_GRUPY`</w:t>
+      </w:r>
+      <w:r>
+        <w:rPr>
+          <w:rFonts w:asciiTheme="majorHAnsi" w:hAnsiTheme="majorHAnsi" w:cstheme="majorHAnsi"/>
+        </w:rPr>
+        <w:tab/>
+        <w:t>INTEGER,</w:t>
+      </w:r>
+    </w:p>
+    <w:p>
+      <w:pPr>
+        <w:autoSpaceDE w:val="0"/>
+        <w:autoSpaceDN w:val="0"/>
+        <w:adjustRightInd w:val="0"/>
+        <w:spacing w:after="0" w:line="240" w:lineRule="auto"/>
+        <w:rPr>
+          <w:rFonts w:asciiTheme="majorHAnsi" w:hAnsiTheme="majorHAnsi" w:cstheme="majorHAnsi"/>
+          <w:lang w:val="en-GB"/>
+        </w:rPr>
+      </w:pPr>
+      <w:r>
+        <w:rPr>
+          <w:rFonts w:asciiTheme="majorHAnsi" w:hAnsiTheme="majorHAnsi" w:cstheme="majorHAnsi"/>
+        </w:rPr>
+        <w:tab/>
+      </w:r>
+      <w:r>
+        <w:rPr>
+          <w:rFonts w:asciiTheme="majorHAnsi" w:hAnsiTheme="majorHAnsi" w:cstheme="majorHAnsi"/>
+          <w:lang w:val="en-GB"/>
+        </w:rPr>
+        <w:t>`ID_PROJEKTU`</w:t>
+      </w:r>
+      <w:r>
+        <w:rPr>
+          <w:rFonts w:asciiTheme="majorHAnsi" w:hAnsiTheme="majorHAnsi" w:cstheme="majorHAnsi"/>
+          <w:lang w:val="en-GB"/>
+        </w:rPr>
+        <w:tab/>
+        <w:t>INTEGER,</w:t>
+      </w:r>
+    </w:p>
+    <w:p>
+      <w:pPr>
+        <w:autoSpaceDE w:val="0"/>
+        <w:autoSpaceDN w:val="0"/>
+        <w:adjustRightInd w:val="0"/>
+        <w:spacing w:after="0" w:line="240" w:lineRule="auto"/>
+        <w:rPr>
+          <w:rFonts w:asciiTheme="majorHAnsi" w:hAnsiTheme="majorHAnsi" w:cstheme="majorHAnsi"/>
+          <w:lang w:val="en-GB"/>
+        </w:rPr>
+      </w:pPr>
+      <w:r>
+        <w:rPr>
+          <w:rFonts w:asciiTheme="majorHAnsi" w:hAnsiTheme="majorHAnsi" w:cstheme="majorHAnsi"/>
+          <w:lang w:val="en-GB"/>
+        </w:rPr>
+        <w:tab/>
+        <w:t>`ID_FIRMY`</w:t>
+      </w:r>
+      <w:r>
+        <w:rPr>
+          <w:rFonts w:asciiTheme="majorHAnsi" w:hAnsiTheme="majorHAnsi" w:cstheme="majorHAnsi"/>
+          <w:lang w:val="en-GB"/>
+        </w:rPr>
+        <w:tab/>
+        <w:t>INTEGER NOT NULL,</w:t>
+      </w:r>
+    </w:p>
+    <w:p>
+      <w:pPr>
+        <w:autoSpaceDE w:val="0"/>
+        <w:autoSpaceDN w:val="0"/>
+        <w:adjustRightInd w:val="0"/>
+        <w:spacing w:after="0" w:line="240" w:lineRule="auto"/>
+        <w:rPr>
+          <w:rFonts w:asciiTheme="majorHAnsi" w:hAnsiTheme="majorHAnsi" w:cstheme="majorHAnsi"/>
+          <w:lang w:val="en-GB"/>
+        </w:rPr>
+      </w:pPr>
+      <w:r>
+        <w:rPr>
+          <w:rFonts w:asciiTheme="majorHAnsi" w:hAnsiTheme="majorHAnsi" w:cstheme="majorHAnsi"/>
+          <w:lang w:val="en-GB"/>
+        </w:rPr>
+        <w:tab/>
+        <w:t>`LOGIN`</w:t>
+      </w:r>
+      <w:r>
+        <w:rPr>
+          <w:rFonts w:asciiTheme="majorHAnsi" w:hAnsiTheme="majorHAnsi" w:cstheme="majorHAnsi"/>
+          <w:lang w:val="en-GB"/>
+        </w:rPr>
+        <w:tab/>
+        <w:t>TEXT NOT NULL UNIQUE,</w:t>
+      </w:r>
+    </w:p>
+    <w:p>
+      <w:pPr>
+        <w:autoSpaceDE w:val="0"/>
+        <w:autoSpaceDN w:val="0"/>
+        <w:adjustRightInd w:val="0"/>
+        <w:spacing w:after="0" w:line="240" w:lineRule="auto"/>
+        <w:rPr>
+          <w:rFonts w:asciiTheme="majorHAnsi" w:hAnsiTheme="majorHAnsi" w:cstheme="majorHAnsi"/>
+          <w:lang w:val="en-GB"/>
+        </w:rPr>
+      </w:pPr>
+      <w:r>
+        <w:rPr>
+          <w:rFonts w:asciiTheme="majorHAnsi" w:hAnsiTheme="majorHAnsi" w:cstheme="majorHAnsi"/>
+          <w:lang w:val="en-GB"/>
+        </w:rPr>
+        <w:tab/>
+        <w:t>`HASLO`</w:t>
+      </w:r>
+      <w:r>
+        <w:rPr>
+          <w:rFonts w:asciiTheme="majorHAnsi" w:hAnsiTheme="majorHAnsi" w:cstheme="majorHAnsi"/>
+          <w:lang w:val="en-GB"/>
+        </w:rPr>
+        <w:tab/>
+        <w:t>TEXT NOT NULL,</w:t>
+      </w:r>
+    </w:p>
+    <w:p>
+      <w:pPr>
+        <w:autoSpaceDE w:val="0"/>
+        <w:autoSpaceDN w:val="0"/>
+        <w:adjustRightInd w:val="0"/>
+        <w:spacing w:after="0" w:line="240" w:lineRule="auto"/>
+        <w:rPr>
+          <w:rFonts w:asciiTheme="majorHAnsi" w:hAnsiTheme="majorHAnsi" w:cstheme="majorHAnsi"/>
+          <w:lang w:val="en-GB"/>
+        </w:rPr>
+      </w:pPr>
+      <w:r>
+        <w:rPr>
+          <w:rFonts w:asciiTheme="majorHAnsi" w:hAnsiTheme="majorHAnsi" w:cstheme="majorHAnsi"/>
+          <w:lang w:val="en-GB"/>
+        </w:rPr>
+        <w:tab/>
+        <w:t>FOREIGN KEY(`ID_PROJEKTU`) REFERENCES `PROJEKTY`(`ID_PROJEKTU`),</w:t>
+      </w:r>
+    </w:p>
+    <w:p>
+      <w:pPr>
+        <w:autoSpaceDE w:val="0"/>
+        <w:autoSpaceDN w:val="0"/>
+        <w:adjustRightInd w:val="0"/>
+        <w:spacing w:after="0" w:line="240" w:lineRule="auto"/>
+        <w:rPr>
+          <w:rFonts w:asciiTheme="majorHAnsi" w:hAnsiTheme="majorHAnsi" w:cstheme="majorHAnsi"/>
+          <w:lang w:val="en-GB"/>
+        </w:rPr>
+      </w:pPr>
+      <w:r>
+        <w:rPr>
+          <w:rFonts w:asciiTheme="majorHAnsi" w:hAnsiTheme="majorHAnsi" w:cstheme="majorHAnsi"/>
+          <w:lang w:val="en-GB"/>
+        </w:rPr>
+        <w:tab/>
+        <w:t>FOREIGN KEY(`ID_GRUPY`) REFERENCES `GRUPY`(`ID_GRUPY`),</w:t>
+      </w:r>
+    </w:p>
+    <w:p>
+      <w:pPr>
+        <w:autoSpaceDE w:val="0"/>
+        <w:autoSpaceDN w:val="0"/>
+        <w:adjustRightInd w:val="0"/>
+        <w:spacing w:after="0" w:line="240" w:lineRule="auto"/>
+        <w:rPr>
+          <w:rFonts w:asciiTheme="majorHAnsi" w:hAnsiTheme="majorHAnsi" w:cstheme="majorHAnsi"/>
+          <w:lang w:val="en-GB"/>
+        </w:rPr>
+      </w:pPr>
+      <w:r>
+        <w:rPr>
+          <w:rFonts w:asciiTheme="majorHAnsi" w:hAnsiTheme="majorHAnsi" w:cstheme="majorHAnsi"/>
+          <w:lang w:val="en-GB"/>
+        </w:rPr>
+        <w:tab/>
+        <w:t>FOREIGN KEY(`ID_FIRMY`) REFERENCES `FIRMY`(`ID_FIRMY`),</w:t>
+      </w:r>
+    </w:p>
+    <w:p>
+      <w:pPr>
+        <w:autoSpaceDE w:val="0"/>
+        <w:autoSpaceDN w:val="0"/>
+        <w:adjustRightInd w:val="0"/>
+        <w:spacing w:after="0" w:line="240" w:lineRule="auto"/>
+        <w:rPr>
+          <w:rFonts w:asciiTheme="majorHAnsi" w:hAnsiTheme="majorHAnsi" w:cstheme="majorHAnsi"/>
+        </w:rPr>
+      </w:pPr>
+      <w:r>
+        <w:rPr>
+          <w:rFonts w:asciiTheme="majorHAnsi" w:hAnsiTheme="majorHAnsi" w:cstheme="majorHAnsi"/>
+          <w:lang w:val="en-GB"/>
+        </w:rPr>
+        <w:tab/>
+      </w:r>
+      <w:r>
+        <w:rPr>
+          <w:rFonts w:asciiTheme="majorHAnsi" w:hAnsiTheme="majorHAnsi" w:cstheme="majorHAnsi"/>
+        </w:rPr>
+        <w:t>FOREIGN KEY(`ID_STANOWISKA`) REFERENCES `STANOWISKA`(`ID_STANOWISKA`)</w:t>
+      </w:r>
+    </w:p>
+    <w:p>
+      <w:pPr>
+        <w:autoSpaceDE w:val="0"/>
+        <w:autoSpaceDN w:val="0"/>
+        <w:adjustRightInd w:val="0"/>
+        <w:spacing w:after="0" w:line="240" w:lineRule="auto"/>
+        <w:rPr>
+          <w:rFonts w:asciiTheme="majorHAnsi" w:hAnsiTheme="majorHAnsi" w:cstheme="majorHAnsi"/>
+          <w:lang w:val="en-GB"/>
+        </w:rPr>
+      </w:pPr>
+      <w:r>
+        <w:rPr>
+          <w:rFonts w:asciiTheme="majorHAnsi" w:hAnsiTheme="majorHAnsi" w:cstheme="majorHAnsi"/>
+          <w:lang w:val="en-GB"/>
+        </w:rPr>
+        <w:t>);</w:t>
+      </w:r>
+    </w:p>
+    <w:p>
+      <w:pPr>
+        <w:autoSpaceDE w:val="0"/>
+        <w:autoSpaceDN w:val="0"/>
+        <w:adjustRightInd w:val="0"/>
+        <w:spacing w:after="0" w:line="240" w:lineRule="auto"/>
+        <w:rPr>
+          <w:rFonts w:asciiTheme="majorHAnsi" w:hAnsiTheme="majorHAnsi" w:cstheme="majorHAnsi"/>
+          <w:lang w:val="en-GB"/>
+        </w:rPr>
+      </w:pPr>
+      <w:r>
+        <w:rPr>
+          <w:rFonts w:asciiTheme="majorHAnsi" w:hAnsiTheme="majorHAnsi" w:cstheme="majorHAnsi"/>
+          <w:lang w:val="en-GB"/>
+        </w:rPr>
+        <w:t>CREATE TABLE IF NOT EXISTS `STANOWISKA` (</w:t>
+      </w:r>
+    </w:p>
+    <w:p>
+      <w:pPr>
+        <w:autoSpaceDE w:val="0"/>
+        <w:autoSpaceDN w:val="0"/>
+        <w:adjustRightInd w:val="0"/>
+        <w:spacing w:after="0" w:line="240" w:lineRule="auto"/>
+        <w:rPr>
+          <w:rFonts w:asciiTheme="majorHAnsi" w:hAnsiTheme="majorHAnsi" w:cstheme="majorHAnsi"/>
+          <w:lang w:val="en-GB"/>
+        </w:rPr>
+      </w:pPr>
+      <w:r>
+        <w:rPr>
+          <w:rFonts w:asciiTheme="majorHAnsi" w:hAnsiTheme="majorHAnsi" w:cstheme="majorHAnsi"/>
+          <w:lang w:val="en-GB"/>
+        </w:rPr>
+        <w:tab/>
+        <w:t>`ID_STANOWISKA`</w:t>
+      </w:r>
+      <w:r>
+        <w:rPr>
+          <w:rFonts w:asciiTheme="majorHAnsi" w:hAnsiTheme="majorHAnsi" w:cstheme="majorHAnsi"/>
+          <w:lang w:val="en-GB"/>
+        </w:rPr>
+        <w:tab/>
+        <w:t>INTEGER NOT NULL PRIMARY KEY AUTOINCREMENT UNIQUE,</w:t>
+      </w:r>
+    </w:p>
+    <w:p>
+      <w:pPr>
+        <w:autoSpaceDE w:val="0"/>
+        <w:autoSpaceDN w:val="0"/>
+        <w:adjustRightInd w:val="0"/>
+        <w:spacing w:after="0" w:line="240" w:lineRule="auto"/>
+        <w:rPr>
+          <w:rFonts w:asciiTheme="majorHAnsi" w:hAnsiTheme="majorHAnsi" w:cstheme="majorHAnsi"/>
+          <w:lang w:val="en-GB"/>
+        </w:rPr>
+      </w:pPr>
+      <w:r>
+        <w:rPr>
+          <w:rFonts w:asciiTheme="majorHAnsi" w:hAnsiTheme="majorHAnsi" w:cstheme="majorHAnsi"/>
+          <w:lang w:val="en-GB"/>
+        </w:rPr>
+        <w:tab/>
+        <w:t>`NAZWA_STANOWISKA`</w:t>
+      </w:r>
+      <w:r>
+        <w:rPr>
+          <w:rFonts w:asciiTheme="majorHAnsi" w:hAnsiTheme="majorHAnsi" w:cstheme="majorHAnsi"/>
+          <w:lang w:val="en-GB"/>
+        </w:rPr>
+        <w:tab/>
+        <w:t>TEXT NOT NULL UNIQUE,</w:t>
+      </w:r>
+    </w:p>
+    <w:p>
+      <w:pPr>
+        <w:autoSpaceDE w:val="0"/>
+        <w:autoSpaceDN w:val="0"/>
+        <w:adjustRightInd w:val="0"/>
+        <w:spacing w:after="0" w:line="240" w:lineRule="auto"/>
+        <w:rPr>
+          <w:rFonts w:asciiTheme="majorHAnsi" w:hAnsiTheme="majorHAnsi" w:cstheme="majorHAnsi"/>
+          <w:lang w:val="en-GB"/>
+        </w:rPr>
+      </w:pPr>
+      <w:r>
+        <w:rPr>
+          <w:rFonts w:asciiTheme="majorHAnsi" w:hAnsiTheme="majorHAnsi" w:cstheme="majorHAnsi"/>
+          <w:lang w:val="en-GB"/>
+        </w:rPr>
+        <w:tab/>
+        <w:t>`OPIS_STANOWISKA`</w:t>
+      </w:r>
+      <w:r>
+        <w:rPr>
+          <w:rFonts w:asciiTheme="majorHAnsi" w:hAnsiTheme="majorHAnsi" w:cstheme="majorHAnsi"/>
+          <w:lang w:val="en-GB"/>
+        </w:rPr>
+        <w:tab/>
+        <w:t>TEXT NOT NULL</w:t>
+      </w:r>
+    </w:p>
+    <w:p>
+      <w:pPr>
+        <w:autoSpaceDE w:val="0"/>
+        <w:autoSpaceDN w:val="0"/>
+        <w:adjustRightInd w:val="0"/>
+        <w:spacing w:after="0" w:line="240" w:lineRule="auto"/>
+        <w:rPr>
+          <w:rFonts w:asciiTheme="majorHAnsi" w:hAnsiTheme="majorHAnsi" w:cstheme="majorHAnsi"/>
+          <w:lang w:val="en-GB"/>
+        </w:rPr>
+      </w:pPr>
+      <w:r>
+        <w:rPr>
+          <w:rFonts w:asciiTheme="majorHAnsi" w:hAnsiTheme="majorHAnsi" w:cstheme="majorHAnsi"/>
+          <w:lang w:val="en-GB"/>
+        </w:rPr>
+        <w:t>);</w:t>
+      </w:r>
+    </w:p>
+    <w:p>
+      <w:pPr>
+        <w:autoSpaceDE w:val="0"/>
+        <w:autoSpaceDN w:val="0"/>
+        <w:adjustRightInd w:val="0"/>
+        <w:spacing w:after="0" w:line="240" w:lineRule="auto"/>
+        <w:rPr>
+          <w:rFonts w:asciiTheme="majorHAnsi" w:hAnsiTheme="majorHAnsi" w:cstheme="majorHAnsi"/>
+          <w:lang w:val="en-GB"/>
+        </w:rPr>
+      </w:pPr>
+      <w:r>
+        <w:rPr>
+          <w:rFonts w:asciiTheme="majorHAnsi" w:hAnsiTheme="majorHAnsi" w:cstheme="majorHAnsi"/>
+          <w:lang w:val="en-GB"/>
+        </w:rPr>
+        <w:t>CREATE TABLE IF NOT EXISTS `SPRINTY` (</w:t>
+      </w:r>
+    </w:p>
+    <w:p>
+      <w:pPr>
+        <w:autoSpaceDE w:val="0"/>
+        <w:autoSpaceDN w:val="0"/>
+        <w:adjustRightInd w:val="0"/>
+        <w:spacing w:after="0" w:line="240" w:lineRule="auto"/>
+        <w:rPr>
+          <w:rFonts w:asciiTheme="majorHAnsi" w:hAnsiTheme="majorHAnsi" w:cstheme="majorHAnsi"/>
+          <w:lang w:val="en-GB"/>
+        </w:rPr>
+      </w:pPr>
+      <w:r>
+        <w:rPr>
+          <w:rFonts w:asciiTheme="majorHAnsi" w:hAnsiTheme="majorHAnsi" w:cstheme="majorHAnsi"/>
+          <w:lang w:val="en-GB"/>
+        </w:rPr>
+        <w:tab/>
+        <w:t>`ID_SPRINTU`</w:t>
+      </w:r>
+      <w:r>
+        <w:rPr>
+          <w:rFonts w:asciiTheme="majorHAnsi" w:hAnsiTheme="majorHAnsi" w:cstheme="majorHAnsi"/>
+          <w:lang w:val="en-GB"/>
+        </w:rPr>
+        <w:tab/>
+        <w:t>INTEGER NOT NULL PRIMARY KEY AUTOINCREMENT UNIQUE,</w:t>
+      </w:r>
+    </w:p>
+    <w:p>
+      <w:pPr>
+        <w:autoSpaceDE w:val="0"/>
+        <w:autoSpaceDN w:val="0"/>
+        <w:adjustRightInd w:val="0"/>
+        <w:spacing w:after="0" w:line="240" w:lineRule="auto"/>
+        <w:rPr>
+          <w:rFonts w:asciiTheme="majorHAnsi" w:hAnsiTheme="majorHAnsi" w:cstheme="majorHAnsi"/>
+          <w:lang w:val="en-GB"/>
+        </w:rPr>
+      </w:pPr>
+      <w:r>
+        <w:rPr>
+          <w:rFonts w:asciiTheme="majorHAnsi" w:hAnsiTheme="majorHAnsi" w:cstheme="majorHAnsi"/>
+          <w:lang w:val="en-GB"/>
+        </w:rPr>
+        <w:tab/>
+        <w:t>`NAZWA_SPRINTU`</w:t>
+      </w:r>
+      <w:r>
+        <w:rPr>
+          <w:rFonts w:asciiTheme="majorHAnsi" w:hAnsiTheme="majorHAnsi" w:cstheme="majorHAnsi"/>
+          <w:lang w:val="en-GB"/>
+        </w:rPr>
+        <w:tab/>
+        <w:t>TEXT NOT NULL,</w:t>
+      </w:r>
+    </w:p>
+    <w:p>
+      <w:pPr>
+        <w:autoSpaceDE w:val="0"/>
+        <w:autoSpaceDN w:val="0"/>
+        <w:adjustRightInd w:val="0"/>
+        <w:spacing w:after="0" w:line="240" w:lineRule="auto"/>
+        <w:rPr>
+          <w:rFonts w:asciiTheme="majorHAnsi" w:hAnsiTheme="majorHAnsi" w:cstheme="majorHAnsi"/>
+          <w:lang w:val="en-GB"/>
+        </w:rPr>
+      </w:pPr>
+      <w:r>
+        <w:rPr>
+          <w:rFonts w:asciiTheme="majorHAnsi" w:hAnsiTheme="majorHAnsi" w:cstheme="majorHAnsi"/>
+          <w:lang w:val="en-GB"/>
+        </w:rPr>
+        <w:tab/>
+        <w:t>`DATA_START_SPRINTU`</w:t>
+      </w:r>
+      <w:r>
+        <w:rPr>
+          <w:rFonts w:asciiTheme="majorHAnsi" w:hAnsiTheme="majorHAnsi" w:cstheme="majorHAnsi"/>
+          <w:lang w:val="en-GB"/>
+        </w:rPr>
+        <w:tab/>
+        <w:t>TEXT NOT NULL,</w:t>
+      </w:r>
+    </w:p>
+    <w:p>
+      <w:pPr>
+        <w:autoSpaceDE w:val="0"/>
+        <w:autoSpaceDN w:val="0"/>
+        <w:adjustRightInd w:val="0"/>
+        <w:spacing w:after="0" w:line="240" w:lineRule="auto"/>
+        <w:rPr>
+          <w:rFonts w:asciiTheme="majorHAnsi" w:hAnsiTheme="majorHAnsi" w:cstheme="majorHAnsi"/>
+          <w:lang w:val="en-GB"/>
+        </w:rPr>
+      </w:pPr>
+      <w:r>
+        <w:rPr>
+          <w:rFonts w:asciiTheme="majorHAnsi" w:hAnsiTheme="majorHAnsi" w:cstheme="majorHAnsi"/>
+          <w:lang w:val="en-GB"/>
+        </w:rPr>
+        <w:tab/>
+        <w:t>`DATA_END_SPRINTU`</w:t>
+      </w:r>
+      <w:r>
+        <w:rPr>
+          <w:rFonts w:asciiTheme="majorHAnsi" w:hAnsiTheme="majorHAnsi" w:cstheme="majorHAnsi"/>
+          <w:lang w:val="en-GB"/>
+        </w:rPr>
+        <w:tab/>
+        <w:t>TEXT NOT NULL,</w:t>
+      </w:r>
+    </w:p>
+    <w:p>
+      <w:pPr>
+        <w:autoSpaceDE w:val="0"/>
+        <w:autoSpaceDN w:val="0"/>
+        <w:adjustRightInd w:val="0"/>
+        <w:spacing w:after="0" w:line="240" w:lineRule="auto"/>
+        <w:rPr>
+          <w:rFonts w:asciiTheme="majorHAnsi" w:hAnsiTheme="majorHAnsi" w:cstheme="majorHAnsi"/>
+          <w:lang w:val="en-GB"/>
+        </w:rPr>
+      </w:pPr>
+      <w:r>
+        <w:rPr>
+          <w:rFonts w:asciiTheme="majorHAnsi" w:hAnsiTheme="majorHAnsi" w:cstheme="majorHAnsi"/>
+          <w:lang w:val="en-GB"/>
+        </w:rPr>
+        <w:tab/>
+        <w:t>`OPIS_SPRINTU`</w:t>
+      </w:r>
+      <w:r>
+        <w:rPr>
+          <w:rFonts w:asciiTheme="majorHAnsi" w:hAnsiTheme="majorHAnsi" w:cstheme="majorHAnsi"/>
+          <w:lang w:val="en-GB"/>
+        </w:rPr>
+        <w:tab/>
+        <w:t>TEXT NOT NULL,</w:t>
+      </w:r>
+    </w:p>
+    <w:p>
+      <w:pPr>
+        <w:autoSpaceDE w:val="0"/>
+        <w:autoSpaceDN w:val="0"/>
+        <w:adjustRightInd w:val="0"/>
+        <w:spacing w:after="0" w:line="240" w:lineRule="auto"/>
+        <w:rPr>
+          <w:rFonts w:asciiTheme="majorHAnsi" w:hAnsiTheme="majorHAnsi" w:cstheme="majorHAnsi"/>
+          <w:lang w:val="en-GB"/>
+        </w:rPr>
+      </w:pPr>
+      <w:r>
+        <w:rPr>
+          <w:rFonts w:asciiTheme="majorHAnsi" w:hAnsiTheme="majorHAnsi" w:cstheme="majorHAnsi"/>
+          <w:lang w:val="en-GB"/>
+        </w:rPr>
+        <w:tab/>
+        <w:t>`ID_PROJEKTU`</w:t>
+      </w:r>
+      <w:r>
+        <w:rPr>
+          <w:rFonts w:asciiTheme="majorHAnsi" w:hAnsiTheme="majorHAnsi" w:cstheme="majorHAnsi"/>
+          <w:lang w:val="en-GB"/>
+        </w:rPr>
+        <w:tab/>
+        <w:t>INTEGER,</w:t>
+      </w:r>
+    </w:p>
+    <w:p>
+      <w:pPr>
+        <w:autoSpaceDE w:val="0"/>
+        <w:autoSpaceDN w:val="0"/>
+        <w:adjustRightInd w:val="0"/>
+        <w:spacing w:after="0" w:line="240" w:lineRule="auto"/>
+        <w:rPr>
+          <w:rFonts w:asciiTheme="majorHAnsi" w:hAnsiTheme="majorHAnsi" w:cstheme="majorHAnsi"/>
+          <w:lang w:val="en-GB"/>
+        </w:rPr>
+      </w:pPr>
+      <w:r>
+        <w:rPr>
+          <w:rFonts w:asciiTheme="majorHAnsi" w:hAnsiTheme="majorHAnsi" w:cstheme="majorHAnsi"/>
+          <w:lang w:val="en-GB"/>
+        </w:rPr>
+        <w:tab/>
+        <w:t>FOREIGN KEY(`ID_PROJEKTU`) REFERENCES `PROJEKTY`(`ID_PROJEKTU`)</w:t>
+      </w:r>
+    </w:p>
+    <w:p>
+      <w:pPr>
+        <w:autoSpaceDE w:val="0"/>
+        <w:autoSpaceDN w:val="0"/>
+        <w:adjustRightInd w:val="0"/>
+        <w:spacing w:after="0" w:line="240" w:lineRule="auto"/>
+        <w:rPr>
+          <w:rFonts w:asciiTheme="majorHAnsi" w:hAnsiTheme="majorHAnsi" w:cstheme="majorHAnsi"/>
+          <w:lang w:val="en-GB"/>
+        </w:rPr>
+      </w:pPr>
+      <w:r>
+        <w:rPr>
+          <w:rFonts w:asciiTheme="majorHAnsi" w:hAnsiTheme="majorHAnsi" w:cstheme="majorHAnsi"/>
+          <w:lang w:val="en-GB"/>
+        </w:rPr>
+        <w:t>);</w:t>
+      </w:r>
+    </w:p>
+    <w:p>
+      <w:pPr>
+        <w:autoSpaceDE w:val="0"/>
+        <w:autoSpaceDN w:val="0"/>
+        <w:adjustRightInd w:val="0"/>
+        <w:spacing w:after="0" w:line="240" w:lineRule="auto"/>
+        <w:rPr>
+          <w:rFonts w:asciiTheme="majorHAnsi" w:hAnsiTheme="majorHAnsi" w:cstheme="majorHAnsi"/>
+          <w:lang w:val="en-GB"/>
+        </w:rPr>
+      </w:pPr>
+      <w:r>
+        <w:rPr>
+          <w:rFonts w:asciiTheme="majorHAnsi" w:hAnsiTheme="majorHAnsi" w:cstheme="majorHAnsi"/>
+          <w:lang w:val="en-GB"/>
+        </w:rPr>
+        <w:lastRenderedPageBreak/>
+        <w:t>CREATE TABLE IF NOT EXISTS `PROJEKTY` (</w:t>
+      </w:r>
+    </w:p>
+    <w:p>
+      <w:pPr>
+        <w:autoSpaceDE w:val="0"/>
+        <w:autoSpaceDN w:val="0"/>
+        <w:adjustRightInd w:val="0"/>
+        <w:spacing w:after="0" w:line="240" w:lineRule="auto"/>
+        <w:rPr>
+          <w:rFonts w:asciiTheme="majorHAnsi" w:hAnsiTheme="majorHAnsi" w:cstheme="majorHAnsi"/>
+          <w:lang w:val="en-GB"/>
+        </w:rPr>
+      </w:pPr>
+      <w:r>
+        <w:rPr>
+          <w:rFonts w:asciiTheme="majorHAnsi" w:hAnsiTheme="majorHAnsi" w:cstheme="majorHAnsi"/>
+          <w:lang w:val="en-GB"/>
+        </w:rPr>
+        <w:tab/>
+        <w:t>`ID_PROJEKTU`</w:t>
+      </w:r>
+      <w:r>
+        <w:rPr>
+          <w:rFonts w:asciiTheme="majorHAnsi" w:hAnsiTheme="majorHAnsi" w:cstheme="majorHAnsi"/>
+          <w:lang w:val="en-GB"/>
+        </w:rPr>
+        <w:tab/>
+        <w:t>INTEGER NOT NULL PRIMARY KEY AUTOINCREMENT UNIQUE,</w:t>
+      </w:r>
+    </w:p>
+    <w:p>
+      <w:pPr>
+        <w:autoSpaceDE w:val="0"/>
+        <w:autoSpaceDN w:val="0"/>
+        <w:adjustRightInd w:val="0"/>
+        <w:spacing w:after="0" w:line="240" w:lineRule="auto"/>
+        <w:rPr>
+          <w:rFonts w:asciiTheme="majorHAnsi" w:hAnsiTheme="majorHAnsi" w:cstheme="majorHAnsi"/>
+          <w:lang w:val="en-GB"/>
+        </w:rPr>
+      </w:pPr>
+      <w:r>
+        <w:rPr>
+          <w:rFonts w:asciiTheme="majorHAnsi" w:hAnsiTheme="majorHAnsi" w:cstheme="majorHAnsi"/>
+          <w:lang w:val="en-GB"/>
+        </w:rPr>
+        <w:tab/>
+        <w:t>`NAZWA_PROJEKTU`</w:t>
+      </w:r>
+      <w:r>
+        <w:rPr>
+          <w:rFonts w:asciiTheme="majorHAnsi" w:hAnsiTheme="majorHAnsi" w:cstheme="majorHAnsi"/>
+          <w:lang w:val="en-GB"/>
+        </w:rPr>
+        <w:tab/>
+        <w:t>TEXT NOT NULL UNIQUE,</w:t>
+      </w:r>
+    </w:p>
+    <w:p>
+      <w:pPr>
+        <w:autoSpaceDE w:val="0"/>
+        <w:autoSpaceDN w:val="0"/>
+        <w:adjustRightInd w:val="0"/>
+        <w:spacing w:after="0" w:line="240" w:lineRule="auto"/>
+        <w:rPr>
+          <w:rFonts w:asciiTheme="majorHAnsi" w:hAnsiTheme="majorHAnsi" w:cstheme="majorHAnsi"/>
+          <w:lang w:val="en-GB"/>
+        </w:rPr>
+      </w:pPr>
+      <w:r>
+        <w:rPr>
+          <w:rFonts w:asciiTheme="majorHAnsi" w:hAnsiTheme="majorHAnsi" w:cstheme="majorHAnsi"/>
+          <w:lang w:val="en-GB"/>
+        </w:rPr>
+        <w:tab/>
+        <w:t>`ID_FIRMY_ZLECAJACEJ`</w:t>
+      </w:r>
+      <w:r>
+        <w:rPr>
+          <w:rFonts w:asciiTheme="majorHAnsi" w:hAnsiTheme="majorHAnsi" w:cstheme="majorHAnsi"/>
+          <w:lang w:val="en-GB"/>
+        </w:rPr>
+        <w:tab/>
+        <w:t>INTEGER NOT NULL,</w:t>
+      </w:r>
+    </w:p>
+    <w:p>
+      <w:pPr>
+        <w:autoSpaceDE w:val="0"/>
+        <w:autoSpaceDN w:val="0"/>
+        <w:adjustRightInd w:val="0"/>
+        <w:spacing w:after="0" w:line="240" w:lineRule="auto"/>
+        <w:rPr>
+          <w:rFonts w:asciiTheme="majorHAnsi" w:hAnsiTheme="majorHAnsi" w:cstheme="majorHAnsi"/>
+          <w:lang w:val="en-GB"/>
+        </w:rPr>
+      </w:pPr>
+      <w:r>
+        <w:rPr>
+          <w:rFonts w:asciiTheme="majorHAnsi" w:hAnsiTheme="majorHAnsi" w:cstheme="majorHAnsi"/>
+          <w:lang w:val="en-GB"/>
+        </w:rPr>
+        <w:tab/>
+        <w:t>`DATA_START`</w:t>
+      </w:r>
+      <w:r>
+        <w:rPr>
+          <w:rFonts w:asciiTheme="majorHAnsi" w:hAnsiTheme="majorHAnsi" w:cstheme="majorHAnsi"/>
+          <w:lang w:val="en-GB"/>
+        </w:rPr>
+        <w:tab/>
+        <w:t>TEXT NOT NULL,</w:t>
+      </w:r>
+    </w:p>
+    <w:p>
+      <w:pPr>
+        <w:autoSpaceDE w:val="0"/>
+        <w:autoSpaceDN w:val="0"/>
+        <w:adjustRightInd w:val="0"/>
+        <w:spacing w:after="0" w:line="240" w:lineRule="auto"/>
+        <w:rPr>
+          <w:rFonts w:asciiTheme="majorHAnsi" w:hAnsiTheme="majorHAnsi" w:cstheme="majorHAnsi"/>
+          <w:lang w:val="en-GB"/>
+        </w:rPr>
+      </w:pPr>
+      <w:r>
+        <w:rPr>
+          <w:rFonts w:asciiTheme="majorHAnsi" w:hAnsiTheme="majorHAnsi" w:cstheme="majorHAnsi"/>
+          <w:lang w:val="en-GB"/>
+        </w:rPr>
+        <w:tab/>
+        <w:t>`DATA_END`</w:t>
+      </w:r>
+      <w:r>
+        <w:rPr>
+          <w:rFonts w:asciiTheme="majorHAnsi" w:hAnsiTheme="majorHAnsi" w:cstheme="majorHAnsi"/>
+          <w:lang w:val="en-GB"/>
+        </w:rPr>
+        <w:tab/>
+        <w:t>TEXT NOT NULL,</w:t>
+      </w:r>
+    </w:p>
+    <w:p>
+      <w:pPr>
+        <w:autoSpaceDE w:val="0"/>
+        <w:autoSpaceDN w:val="0"/>
+        <w:adjustRightInd w:val="0"/>
+        <w:spacing w:after="0" w:line="240" w:lineRule="auto"/>
+        <w:rPr>
+          <w:rFonts w:asciiTheme="majorHAnsi" w:hAnsiTheme="majorHAnsi" w:cstheme="majorHAnsi"/>
+          <w:lang w:val="en-GB"/>
+        </w:rPr>
+      </w:pPr>
+      <w:r>
+        <w:rPr>
+          <w:rFonts w:asciiTheme="majorHAnsi" w:hAnsiTheme="majorHAnsi" w:cstheme="majorHAnsi"/>
+          <w:lang w:val="en-GB"/>
+        </w:rPr>
+        <w:tab/>
+        <w:t>`KOSZT_PROJEKTU`</w:t>
+      </w:r>
+      <w:r>
+        <w:rPr>
+          <w:rFonts w:asciiTheme="majorHAnsi" w:hAnsiTheme="majorHAnsi" w:cstheme="majorHAnsi"/>
+          <w:lang w:val="en-GB"/>
+        </w:rPr>
+        <w:tab/>
+        <w:t>INTEGER NOT NULL,</w:t>
+      </w:r>
+    </w:p>
+    <w:p>
+      <w:pPr>
+        <w:autoSpaceDE w:val="0"/>
+        <w:autoSpaceDN w:val="0"/>
+        <w:adjustRightInd w:val="0"/>
+        <w:spacing w:after="0" w:line="240" w:lineRule="auto"/>
+        <w:rPr>
+          <w:rFonts w:asciiTheme="majorHAnsi" w:hAnsiTheme="majorHAnsi" w:cstheme="majorHAnsi"/>
+          <w:lang w:val="en-GB"/>
+        </w:rPr>
+      </w:pPr>
+      <w:r>
+        <w:rPr>
+          <w:rFonts w:asciiTheme="majorHAnsi" w:hAnsiTheme="majorHAnsi" w:cstheme="majorHAnsi"/>
+          <w:lang w:val="en-GB"/>
+        </w:rPr>
+        <w:tab/>
+        <w:t>`OPIS_PROJEKTU`</w:t>
+      </w:r>
+      <w:r>
+        <w:rPr>
+          <w:rFonts w:asciiTheme="majorHAnsi" w:hAnsiTheme="majorHAnsi" w:cstheme="majorHAnsi"/>
+          <w:lang w:val="en-GB"/>
+        </w:rPr>
+        <w:tab/>
+        <w:t>TEXT NOT NULL,</w:t>
+      </w:r>
+    </w:p>
+    <w:p>
+      <w:pPr>
+        <w:autoSpaceDE w:val="0"/>
+        <w:autoSpaceDN w:val="0"/>
+        <w:adjustRightInd w:val="0"/>
+        <w:spacing w:after="0" w:line="240" w:lineRule="auto"/>
+        <w:rPr>
+          <w:rFonts w:asciiTheme="majorHAnsi" w:hAnsiTheme="majorHAnsi" w:cstheme="majorHAnsi"/>
+        </w:rPr>
+      </w:pPr>
+      <w:r>
+        <w:rPr>
+          <w:rFonts w:asciiTheme="majorHAnsi" w:hAnsiTheme="majorHAnsi" w:cstheme="majorHAnsi"/>
+          <w:lang w:val="en-GB"/>
+        </w:rPr>
+        <w:tab/>
+      </w:r>
+      <w:r>
+        <w:rPr>
+          <w:rFonts w:asciiTheme="majorHAnsi" w:hAnsiTheme="majorHAnsi" w:cstheme="majorHAnsi"/>
+        </w:rPr>
+        <w:t>`STATUS_PROJEKTU`</w:t>
+      </w:r>
+      <w:r>
+        <w:rPr>
+          <w:rFonts w:asciiTheme="majorHAnsi" w:hAnsiTheme="majorHAnsi" w:cstheme="majorHAnsi"/>
+        </w:rPr>
+        <w:tab/>
+        <w:t>TEXT,</w:t>
+      </w:r>
+    </w:p>
+    <w:p>
+      <w:pPr>
+        <w:autoSpaceDE w:val="0"/>
+        <w:autoSpaceDN w:val="0"/>
+        <w:adjustRightInd w:val="0"/>
+        <w:spacing w:after="0" w:line="240" w:lineRule="auto"/>
+        <w:rPr>
+          <w:rFonts w:asciiTheme="majorHAnsi" w:hAnsiTheme="majorHAnsi" w:cstheme="majorHAnsi"/>
+        </w:rPr>
+      </w:pPr>
+      <w:r>
+        <w:rPr>
+          <w:rFonts w:asciiTheme="majorHAnsi" w:hAnsiTheme="majorHAnsi" w:cstheme="majorHAnsi"/>
+        </w:rPr>
+        <w:tab/>
+        <w:t>`KOMENTARZ_ZLECAJACEGO`</w:t>
+      </w:r>
+      <w:r>
+        <w:rPr>
+          <w:rFonts w:asciiTheme="majorHAnsi" w:hAnsiTheme="majorHAnsi" w:cstheme="majorHAnsi"/>
+        </w:rPr>
+        <w:tab/>
+        <w:t>TEXT,</w:t>
+      </w:r>
+    </w:p>
+    <w:p>
+      <w:pPr>
+        <w:autoSpaceDE w:val="0"/>
+        <w:autoSpaceDN w:val="0"/>
+        <w:adjustRightInd w:val="0"/>
+        <w:spacing w:after="0" w:line="240" w:lineRule="auto"/>
+        <w:rPr>
+          <w:rFonts w:asciiTheme="majorHAnsi" w:hAnsiTheme="majorHAnsi" w:cstheme="majorHAnsi"/>
+          <w:lang w:val="en-GB"/>
+        </w:rPr>
+      </w:pPr>
+      <w:r>
+        <w:rPr>
+          <w:rFonts w:asciiTheme="majorHAnsi" w:hAnsiTheme="majorHAnsi" w:cstheme="majorHAnsi"/>
+        </w:rPr>
+        <w:tab/>
+      </w:r>
+      <w:r>
+        <w:rPr>
+          <w:rFonts w:asciiTheme="majorHAnsi" w:hAnsiTheme="majorHAnsi" w:cstheme="majorHAnsi"/>
+          <w:lang w:val="en-GB"/>
+        </w:rPr>
+        <w:t>`ID_KIEROWNIKA`</w:t>
+      </w:r>
+      <w:r>
+        <w:rPr>
+          <w:rFonts w:asciiTheme="majorHAnsi" w:hAnsiTheme="majorHAnsi" w:cstheme="majorHAnsi"/>
+          <w:lang w:val="en-GB"/>
+        </w:rPr>
+        <w:tab/>
+        <w:t>INTEGER NOT NULL UNIQUE,</w:t>
+      </w:r>
+    </w:p>
+    <w:p>
+      <w:pPr>
+        <w:autoSpaceDE w:val="0"/>
+        <w:autoSpaceDN w:val="0"/>
+        <w:adjustRightInd w:val="0"/>
+        <w:spacing w:after="0" w:line="240" w:lineRule="auto"/>
+        <w:rPr>
+          <w:rFonts w:asciiTheme="majorHAnsi" w:hAnsiTheme="majorHAnsi" w:cstheme="majorHAnsi"/>
+        </w:rPr>
+      </w:pPr>
+      <w:r>
+        <w:rPr>
+          <w:rFonts w:asciiTheme="majorHAnsi" w:hAnsiTheme="majorHAnsi" w:cstheme="majorHAnsi"/>
+          <w:lang w:val="en-GB"/>
+        </w:rPr>
+        <w:tab/>
+      </w:r>
+      <w:r>
+        <w:rPr>
+          <w:rFonts w:asciiTheme="majorHAnsi" w:hAnsiTheme="majorHAnsi" w:cstheme="majorHAnsi"/>
+        </w:rPr>
+        <w:t>FOREIGN KEY(`ID_FIRMY_ZLECAJACEJ`) REFERENCES `UZYTKOWNICY`(`ID_UZYTKOWNIKA`),</w:t>
+      </w:r>
+    </w:p>
+    <w:p>
+      <w:pPr>
+        <w:autoSpaceDE w:val="0"/>
+        <w:autoSpaceDN w:val="0"/>
+        <w:adjustRightInd w:val="0"/>
+        <w:spacing w:after="0" w:line="240" w:lineRule="auto"/>
+        <w:rPr>
+          <w:rFonts w:asciiTheme="majorHAnsi" w:hAnsiTheme="majorHAnsi" w:cstheme="majorHAnsi"/>
+        </w:rPr>
+      </w:pPr>
+      <w:r>
+        <w:rPr>
+          <w:rFonts w:asciiTheme="majorHAnsi" w:hAnsiTheme="majorHAnsi" w:cstheme="majorHAnsi"/>
+        </w:rPr>
+        <w:tab/>
+        <w:t>FOREIGN KEY(`ID_KIEROWNIKA`) REFERENCES `UZYTKOWNICY`(`ID_UZYTKOWNIKA`)</w:t>
+      </w:r>
+    </w:p>
+    <w:p>
+      <w:pPr>
+        <w:autoSpaceDE w:val="0"/>
+        <w:autoSpaceDN w:val="0"/>
+        <w:adjustRightInd w:val="0"/>
+        <w:spacing w:after="0" w:line="240" w:lineRule="auto"/>
+        <w:rPr>
+          <w:rFonts w:asciiTheme="majorHAnsi" w:hAnsiTheme="majorHAnsi" w:cstheme="majorHAnsi"/>
+          <w:lang w:val="en-GB"/>
+        </w:rPr>
+      </w:pPr>
+      <w:r>
+        <w:rPr>
+          <w:rFonts w:asciiTheme="majorHAnsi" w:hAnsiTheme="majorHAnsi" w:cstheme="majorHAnsi"/>
+          <w:lang w:val="en-GB"/>
+        </w:rPr>
+        <w:t>);</w:t>
+      </w:r>
+    </w:p>
+    <w:p>
+      <w:pPr>
+        <w:autoSpaceDE w:val="0"/>
+        <w:autoSpaceDN w:val="0"/>
+        <w:adjustRightInd w:val="0"/>
+        <w:spacing w:after="0" w:line="240" w:lineRule="auto"/>
+        <w:rPr>
+          <w:rFonts w:asciiTheme="majorHAnsi" w:hAnsiTheme="majorHAnsi" w:cstheme="majorHAnsi"/>
+          <w:lang w:val="en-GB"/>
+        </w:rPr>
+      </w:pPr>
+      <w:r>
+        <w:rPr>
+          <w:rFonts w:asciiTheme="majorHAnsi" w:hAnsiTheme="majorHAnsi" w:cstheme="majorHAnsi"/>
+          <w:lang w:val="en-GB"/>
+        </w:rPr>
+        <w:t>CREATE TABLE IF NOT EXISTS `PRIORYTETY` (</w:t>
+      </w:r>
+    </w:p>
+    <w:p>
+      <w:pPr>
+        <w:autoSpaceDE w:val="0"/>
+        <w:autoSpaceDN w:val="0"/>
+        <w:adjustRightInd w:val="0"/>
+        <w:spacing w:after="0" w:line="240" w:lineRule="auto"/>
+        <w:rPr>
+          <w:rFonts w:asciiTheme="majorHAnsi" w:hAnsiTheme="majorHAnsi" w:cstheme="majorHAnsi"/>
+          <w:lang w:val="en-GB"/>
+        </w:rPr>
+      </w:pPr>
+      <w:r>
+        <w:rPr>
+          <w:rFonts w:asciiTheme="majorHAnsi" w:hAnsiTheme="majorHAnsi" w:cstheme="majorHAnsi"/>
+          <w:lang w:val="en-GB"/>
+        </w:rPr>
+        <w:tab/>
+        <w:t>`ID_PRIORYTETU`</w:t>
+      </w:r>
+      <w:r>
+        <w:rPr>
+          <w:rFonts w:asciiTheme="majorHAnsi" w:hAnsiTheme="majorHAnsi" w:cstheme="majorHAnsi"/>
+          <w:lang w:val="en-GB"/>
+        </w:rPr>
+        <w:tab/>
+        <w:t>INTEGER NOT NULL PRIMARY KEY AUTOINCREMENT UNIQUE,</w:t>
+      </w:r>
+    </w:p>
+    <w:p>
+      <w:pPr>
+        <w:autoSpaceDE w:val="0"/>
+        <w:autoSpaceDN w:val="0"/>
+        <w:adjustRightInd w:val="0"/>
+        <w:spacing w:after="0" w:line="240" w:lineRule="auto"/>
+        <w:rPr>
+          <w:rFonts w:asciiTheme="majorHAnsi" w:hAnsiTheme="majorHAnsi" w:cstheme="majorHAnsi"/>
+          <w:lang w:val="en-GB"/>
+        </w:rPr>
+      </w:pPr>
+      <w:r>
+        <w:rPr>
+          <w:rFonts w:asciiTheme="majorHAnsi" w:hAnsiTheme="majorHAnsi" w:cstheme="majorHAnsi"/>
+          <w:lang w:val="en-GB"/>
+        </w:rPr>
+        <w:tab/>
+        <w:t>`NAZWA_PRIORYTETU`</w:t>
+      </w:r>
+      <w:r>
+        <w:rPr>
+          <w:rFonts w:asciiTheme="majorHAnsi" w:hAnsiTheme="majorHAnsi" w:cstheme="majorHAnsi"/>
+          <w:lang w:val="en-GB"/>
+        </w:rPr>
+        <w:tab/>
+        <w:t>TEXT NOT NULL UNIQUE,</w:t>
+      </w:r>
+    </w:p>
+    <w:p>
+      <w:pPr>
+        <w:autoSpaceDE w:val="0"/>
+        <w:autoSpaceDN w:val="0"/>
+        <w:adjustRightInd w:val="0"/>
+        <w:spacing w:after="0" w:line="240" w:lineRule="auto"/>
+        <w:rPr>
+          <w:rFonts w:asciiTheme="majorHAnsi" w:hAnsiTheme="majorHAnsi" w:cstheme="majorHAnsi"/>
+          <w:lang w:val="en-GB"/>
+        </w:rPr>
+      </w:pPr>
+      <w:r>
+        <w:rPr>
+          <w:rFonts w:asciiTheme="majorHAnsi" w:hAnsiTheme="majorHAnsi" w:cstheme="majorHAnsi"/>
+          <w:lang w:val="en-GB"/>
+        </w:rPr>
+        <w:tab/>
+        <w:t>`OPIS`</w:t>
+      </w:r>
+      <w:r>
+        <w:rPr>
+          <w:rFonts w:asciiTheme="majorHAnsi" w:hAnsiTheme="majorHAnsi" w:cstheme="majorHAnsi"/>
+          <w:lang w:val="en-GB"/>
+        </w:rPr>
+        <w:tab/>
+        <w:t>TEXT</w:t>
+      </w:r>
+    </w:p>
+    <w:p>
+      <w:pPr>
+        <w:autoSpaceDE w:val="0"/>
+        <w:autoSpaceDN w:val="0"/>
+        <w:adjustRightInd w:val="0"/>
+        <w:spacing w:after="0" w:line="240" w:lineRule="auto"/>
+        <w:rPr>
+          <w:rFonts w:asciiTheme="majorHAnsi" w:hAnsiTheme="majorHAnsi" w:cstheme="majorHAnsi"/>
+          <w:lang w:val="en-GB"/>
+        </w:rPr>
+      </w:pPr>
+      <w:r>
+        <w:rPr>
+          <w:rFonts w:asciiTheme="majorHAnsi" w:hAnsiTheme="majorHAnsi" w:cstheme="majorHAnsi"/>
+          <w:lang w:val="en-GB"/>
+        </w:rPr>
+        <w:t>);</w:t>
+      </w:r>
+    </w:p>
+    <w:p>
+      <w:pPr>
+        <w:autoSpaceDE w:val="0"/>
+        <w:autoSpaceDN w:val="0"/>
+        <w:adjustRightInd w:val="0"/>
+        <w:spacing w:after="0" w:line="240" w:lineRule="auto"/>
+        <w:rPr>
+          <w:rFonts w:asciiTheme="majorHAnsi" w:hAnsiTheme="majorHAnsi" w:cstheme="majorHAnsi"/>
+          <w:lang w:val="en-GB"/>
+        </w:rPr>
+      </w:pPr>
+      <w:r>
+        <w:rPr>
+          <w:rFonts w:asciiTheme="majorHAnsi" w:hAnsiTheme="majorHAnsi" w:cstheme="majorHAnsi"/>
+          <w:lang w:val="en-GB"/>
+        </w:rPr>
+        <w:t>CREATE TABLE IF NOT EXISTS `GRUPY` (</w:t>
+      </w:r>
+    </w:p>
+    <w:p>
+      <w:pPr>
+        <w:autoSpaceDE w:val="0"/>
+        <w:autoSpaceDN w:val="0"/>
+        <w:adjustRightInd w:val="0"/>
+        <w:spacing w:after="0" w:line="240" w:lineRule="auto"/>
+        <w:rPr>
+          <w:rFonts w:asciiTheme="majorHAnsi" w:hAnsiTheme="majorHAnsi" w:cstheme="majorHAnsi"/>
+          <w:lang w:val="en-GB"/>
+        </w:rPr>
+      </w:pPr>
+      <w:r>
+        <w:rPr>
+          <w:rFonts w:asciiTheme="majorHAnsi" w:hAnsiTheme="majorHAnsi" w:cstheme="majorHAnsi"/>
+          <w:lang w:val="en-GB"/>
+        </w:rPr>
+        <w:tab/>
+        <w:t>`ID_GRUPY`</w:t>
+      </w:r>
+      <w:r>
+        <w:rPr>
+          <w:rFonts w:asciiTheme="majorHAnsi" w:hAnsiTheme="majorHAnsi" w:cstheme="majorHAnsi"/>
+          <w:lang w:val="en-GB"/>
+        </w:rPr>
+        <w:tab/>
+        <w:t>INTEGER NOT NULL PRIMARY KEY AUTOINCREMENT UNIQUE,</w:t>
+      </w:r>
+    </w:p>
+    <w:p>
+      <w:pPr>
+        <w:autoSpaceDE w:val="0"/>
+        <w:autoSpaceDN w:val="0"/>
+        <w:adjustRightInd w:val="0"/>
+        <w:spacing w:after="0" w:line="240" w:lineRule="auto"/>
+        <w:rPr>
+          <w:rFonts w:asciiTheme="majorHAnsi" w:hAnsiTheme="majorHAnsi" w:cstheme="majorHAnsi"/>
+          <w:lang w:val="en-GB"/>
+        </w:rPr>
+      </w:pPr>
+      <w:r>
+        <w:rPr>
+          <w:rFonts w:asciiTheme="majorHAnsi" w:hAnsiTheme="majorHAnsi" w:cstheme="majorHAnsi"/>
+          <w:lang w:val="en-GB"/>
+        </w:rPr>
+        <w:tab/>
+        <w:t>`NAZWA_GRUPY`</w:t>
+      </w:r>
+      <w:r>
+        <w:rPr>
+          <w:rFonts w:asciiTheme="majorHAnsi" w:hAnsiTheme="majorHAnsi" w:cstheme="majorHAnsi"/>
+          <w:lang w:val="en-GB"/>
+        </w:rPr>
+        <w:tab/>
+        <w:t>TEXT NOT NULL UNIQUE,</w:t>
+      </w:r>
+    </w:p>
+    <w:p>
+      <w:pPr>
+        <w:autoSpaceDE w:val="0"/>
+        <w:autoSpaceDN w:val="0"/>
+        <w:adjustRightInd w:val="0"/>
+        <w:spacing w:after="0" w:line="240" w:lineRule="auto"/>
+        <w:rPr>
+          <w:rFonts w:asciiTheme="majorHAnsi" w:hAnsiTheme="majorHAnsi" w:cstheme="majorHAnsi"/>
+          <w:lang w:val="en-GB"/>
+        </w:rPr>
+      </w:pPr>
+      <w:r>
+        <w:rPr>
+          <w:rFonts w:asciiTheme="majorHAnsi" w:hAnsiTheme="majorHAnsi" w:cstheme="majorHAnsi"/>
+          <w:lang w:val="en-GB"/>
+        </w:rPr>
+        <w:tab/>
+        <w:t>`ID_LIDERA`</w:t>
+      </w:r>
+      <w:r>
+        <w:rPr>
+          <w:rFonts w:asciiTheme="majorHAnsi" w:hAnsiTheme="majorHAnsi" w:cstheme="majorHAnsi"/>
+          <w:lang w:val="en-GB"/>
+        </w:rPr>
+        <w:tab/>
+        <w:t>INTEGER NOT NULL,</w:t>
+      </w:r>
+    </w:p>
+    <w:p>
+      <w:pPr>
+        <w:autoSpaceDE w:val="0"/>
+        <w:autoSpaceDN w:val="0"/>
+        <w:adjustRightInd w:val="0"/>
+        <w:spacing w:after="0" w:line="240" w:lineRule="auto"/>
+        <w:rPr>
+          <w:rFonts w:asciiTheme="majorHAnsi" w:hAnsiTheme="majorHAnsi" w:cstheme="majorHAnsi"/>
+          <w:lang w:val="en-GB"/>
+        </w:rPr>
+      </w:pPr>
+      <w:r>
+        <w:rPr>
+          <w:rFonts w:asciiTheme="majorHAnsi" w:hAnsiTheme="majorHAnsi" w:cstheme="majorHAnsi"/>
+          <w:lang w:val="en-GB"/>
+        </w:rPr>
+        <w:tab/>
+        <w:t>`ID_PROJEKTU`</w:t>
+      </w:r>
+      <w:r>
+        <w:rPr>
+          <w:rFonts w:asciiTheme="majorHAnsi" w:hAnsiTheme="majorHAnsi" w:cstheme="majorHAnsi"/>
+          <w:lang w:val="en-GB"/>
+        </w:rPr>
+        <w:tab/>
+        <w:t>INTEGER NOT NULL,</w:t>
+      </w:r>
+      <w:bookmarkStart w:id="20" w:name="_GoBack"/>
+      <w:bookmarkEnd w:id="20"/>
+    </w:p>
+    <w:p>
+      <w:pPr>
+        <w:autoSpaceDE w:val="0"/>
+        <w:autoSpaceDN w:val="0"/>
+        <w:adjustRightInd w:val="0"/>
+        <w:spacing w:after="0" w:line="240" w:lineRule="auto"/>
+        <w:rPr>
+          <w:rFonts w:asciiTheme="majorHAnsi" w:hAnsiTheme="majorHAnsi" w:cstheme="majorHAnsi"/>
+          <w:lang w:val="en-GB"/>
+        </w:rPr>
+      </w:pPr>
+      <w:r>
+        <w:rPr>
+          <w:rFonts w:asciiTheme="majorHAnsi" w:hAnsiTheme="majorHAnsi" w:cstheme="majorHAnsi"/>
+          <w:lang w:val="en-GB"/>
+        </w:rPr>
+        <w:tab/>
+        <w:t>`OPIS_GRUPY`</w:t>
+      </w:r>
+      <w:r>
+        <w:rPr>
+          <w:rFonts w:asciiTheme="majorHAnsi" w:hAnsiTheme="majorHAnsi" w:cstheme="majorHAnsi"/>
+          <w:lang w:val="en-GB"/>
+        </w:rPr>
+        <w:tab/>
+        <w:t>TEXT NOT NULL,</w:t>
+      </w:r>
+    </w:p>
+    <w:p>
+      <w:pPr>
+        <w:autoSpaceDE w:val="0"/>
+        <w:autoSpaceDN w:val="0"/>
+        <w:adjustRightInd w:val="0"/>
+        <w:spacing w:after="0" w:line="240" w:lineRule="auto"/>
+        <w:rPr>
+          <w:rFonts w:asciiTheme="majorHAnsi" w:hAnsiTheme="majorHAnsi" w:cstheme="majorHAnsi"/>
+          <w:lang w:val="en-GB"/>
+        </w:rPr>
+      </w:pPr>
+      <w:r>
+        <w:rPr>
+          <w:rFonts w:asciiTheme="majorHAnsi" w:hAnsiTheme="majorHAnsi" w:cstheme="majorHAnsi"/>
+          <w:lang w:val="en-GB"/>
+        </w:rPr>
+        <w:tab/>
+        <w:t>FOREIGN KEY(`ID_PROJEKTU`) REFERENCES `PROJEKTY`(`ID_PROJEKTU`),</w:t>
+      </w:r>
+    </w:p>
+    <w:p>
+      <w:pPr>
+        <w:autoSpaceDE w:val="0"/>
+        <w:autoSpaceDN w:val="0"/>
+        <w:adjustRightInd w:val="0"/>
+        <w:spacing w:after="0" w:line="240" w:lineRule="auto"/>
+        <w:rPr>
+          <w:rFonts w:asciiTheme="majorHAnsi" w:hAnsiTheme="majorHAnsi" w:cstheme="majorHAnsi"/>
+          <w:lang w:val="en-GB"/>
+        </w:rPr>
+      </w:pPr>
+      <w:r>
+        <w:rPr>
+          <w:rFonts w:asciiTheme="majorHAnsi" w:hAnsiTheme="majorHAnsi" w:cstheme="majorHAnsi"/>
+          <w:lang w:val="en-GB"/>
+        </w:rPr>
+        <w:tab/>
+        <w:t>FOREIGN KEY(`ID_LIDERA`) REFERENCES `UZYTKOWNICY`(`ID_UZYTKOWNIKA`)</w:t>
+      </w:r>
+    </w:p>
+    <w:p>
+      <w:pPr>
+        <w:autoSpaceDE w:val="0"/>
+        <w:autoSpaceDN w:val="0"/>
+        <w:adjustRightInd w:val="0"/>
+        <w:spacing w:after="0" w:line="240" w:lineRule="auto"/>
+        <w:rPr>
+          <w:rFonts w:asciiTheme="majorHAnsi" w:hAnsiTheme="majorHAnsi" w:cstheme="majorHAnsi"/>
+          <w:lang w:val="en-GB"/>
+        </w:rPr>
+      </w:pPr>
+      <w:r>
+        <w:rPr>
+          <w:rFonts w:asciiTheme="majorHAnsi" w:hAnsiTheme="majorHAnsi" w:cstheme="majorHAnsi"/>
+          <w:lang w:val="en-GB"/>
+        </w:rPr>
+        <w:t>);</w:t>
+      </w:r>
+    </w:p>
+    <w:p>
+      <w:pPr>
+        <w:autoSpaceDE w:val="0"/>
+        <w:autoSpaceDN w:val="0"/>
+        <w:adjustRightInd w:val="0"/>
+        <w:spacing w:after="0" w:line="240" w:lineRule="auto"/>
+        <w:rPr>
+          <w:rFonts w:asciiTheme="majorHAnsi" w:hAnsiTheme="majorHAnsi" w:cstheme="majorHAnsi"/>
+          <w:lang w:val="en-GB"/>
+        </w:rPr>
+      </w:pPr>
+      <w:r>
+        <w:rPr>
+          <w:rFonts w:asciiTheme="majorHAnsi" w:hAnsiTheme="majorHAnsi" w:cstheme="majorHAnsi"/>
+          <w:lang w:val="en-GB"/>
+        </w:rPr>
+        <w:t>CREATE TABLE IF NOT EXISTS `FIRMY` (</w:t>
+      </w:r>
+    </w:p>
+    <w:p>
+      <w:pPr>
+        <w:autoSpaceDE w:val="0"/>
+        <w:autoSpaceDN w:val="0"/>
+        <w:adjustRightInd w:val="0"/>
+        <w:spacing w:after="0" w:line="240" w:lineRule="auto"/>
+        <w:rPr>
+          <w:rFonts w:asciiTheme="majorHAnsi" w:hAnsiTheme="majorHAnsi" w:cstheme="majorHAnsi"/>
+          <w:lang w:val="en-GB"/>
+        </w:rPr>
+      </w:pPr>
+      <w:r>
+        <w:rPr>
+          <w:rFonts w:asciiTheme="majorHAnsi" w:hAnsiTheme="majorHAnsi" w:cstheme="majorHAnsi"/>
+          <w:lang w:val="en-GB"/>
+        </w:rPr>
+        <w:tab/>
+        <w:t>`ID_FIRMY`</w:t>
+      </w:r>
+      <w:r>
+        <w:rPr>
+          <w:rFonts w:asciiTheme="majorHAnsi" w:hAnsiTheme="majorHAnsi" w:cstheme="majorHAnsi"/>
+          <w:lang w:val="en-GB"/>
+        </w:rPr>
+        <w:tab/>
+        <w:t>INTEGER NOT NULL PRIMARY KEY AUTOINCREMENT UNIQUE,</w:t>
+      </w:r>
+    </w:p>
+    <w:p>
+      <w:pPr>
+        <w:autoSpaceDE w:val="0"/>
+        <w:autoSpaceDN w:val="0"/>
+        <w:adjustRightInd w:val="0"/>
+        <w:spacing w:after="0" w:line="240" w:lineRule="auto"/>
+        <w:rPr>
+          <w:rFonts w:asciiTheme="majorHAnsi" w:hAnsiTheme="majorHAnsi" w:cstheme="majorHAnsi"/>
+          <w:lang w:val="en-GB"/>
+        </w:rPr>
+      </w:pPr>
+      <w:r>
+        <w:rPr>
+          <w:rFonts w:asciiTheme="majorHAnsi" w:hAnsiTheme="majorHAnsi" w:cstheme="majorHAnsi"/>
+          <w:lang w:val="en-GB"/>
+        </w:rPr>
+        <w:tab/>
+        <w:t>`NAZWA_FIRMY`</w:t>
+      </w:r>
+      <w:r>
+        <w:rPr>
+          <w:rFonts w:asciiTheme="majorHAnsi" w:hAnsiTheme="majorHAnsi" w:cstheme="majorHAnsi"/>
+          <w:lang w:val="en-GB"/>
+        </w:rPr>
+        <w:tab/>
+        <w:t>TEXT NOT NULL UNIQUE,</w:t>
+      </w:r>
+    </w:p>
+    <w:p>
+      <w:pPr>
+        <w:autoSpaceDE w:val="0"/>
+        <w:autoSpaceDN w:val="0"/>
+        <w:adjustRightInd w:val="0"/>
+        <w:spacing w:after="0" w:line="240" w:lineRule="auto"/>
+        <w:rPr>
+          <w:rFonts w:asciiTheme="majorHAnsi" w:hAnsiTheme="majorHAnsi" w:cstheme="majorHAnsi"/>
+          <w:lang w:val="en-GB"/>
+        </w:rPr>
+      </w:pPr>
+      <w:r>
+        <w:rPr>
+          <w:rFonts w:asciiTheme="majorHAnsi" w:hAnsiTheme="majorHAnsi" w:cstheme="majorHAnsi"/>
+          <w:lang w:val="en-GB"/>
+        </w:rPr>
+        <w:tab/>
+        <w:t>`ADRES_FIRMY`</w:t>
+      </w:r>
+      <w:r>
+        <w:rPr>
+          <w:rFonts w:asciiTheme="majorHAnsi" w:hAnsiTheme="majorHAnsi" w:cstheme="majorHAnsi"/>
+          <w:lang w:val="en-GB"/>
+        </w:rPr>
+        <w:tab/>
+        <w:t>TEXT NOT NULL,</w:t>
+      </w:r>
+    </w:p>
+    <w:p>
+      <w:pPr>
+        <w:autoSpaceDE w:val="0"/>
+        <w:autoSpaceDN w:val="0"/>
+        <w:adjustRightInd w:val="0"/>
+        <w:spacing w:after="0" w:line="240" w:lineRule="auto"/>
+        <w:rPr>
+          <w:rFonts w:asciiTheme="majorHAnsi" w:hAnsiTheme="majorHAnsi" w:cstheme="majorHAnsi"/>
+          <w:lang w:val="en-GB"/>
+        </w:rPr>
+      </w:pPr>
+      <w:r>
+        <w:rPr>
+          <w:rFonts w:asciiTheme="majorHAnsi" w:hAnsiTheme="majorHAnsi" w:cstheme="majorHAnsi"/>
+          <w:lang w:val="en-GB"/>
+        </w:rPr>
+        <w:tab/>
+        <w:t>`OPIS_FIRMY`</w:t>
+      </w:r>
+      <w:r>
+        <w:rPr>
+          <w:rFonts w:asciiTheme="majorHAnsi" w:hAnsiTheme="majorHAnsi" w:cstheme="majorHAnsi"/>
+          <w:lang w:val="en-GB"/>
+        </w:rPr>
+        <w:tab/>
+        <w:t>TEXT NOT NULL,</w:t>
+      </w:r>
+    </w:p>
+    <w:p>
+      <w:pPr>
+        <w:autoSpaceDE w:val="0"/>
+        <w:autoSpaceDN w:val="0"/>
+        <w:adjustRightInd w:val="0"/>
+        <w:spacing w:after="0" w:line="240" w:lineRule="auto"/>
+        <w:rPr>
+          <w:rFonts w:asciiTheme="majorHAnsi" w:hAnsiTheme="majorHAnsi" w:cstheme="majorHAnsi"/>
+          <w:lang w:val="en-GB"/>
+        </w:rPr>
+      </w:pPr>
+      <w:r>
+        <w:rPr>
+          <w:rFonts w:asciiTheme="majorHAnsi" w:hAnsiTheme="majorHAnsi" w:cstheme="majorHAnsi"/>
+          <w:lang w:val="en-GB"/>
+        </w:rPr>
+        <w:tab/>
+        <w:t>`EMAIL_FIRMY`</w:t>
+      </w:r>
+      <w:r>
+        <w:rPr>
+          <w:rFonts w:asciiTheme="majorHAnsi" w:hAnsiTheme="majorHAnsi" w:cstheme="majorHAnsi"/>
+          <w:lang w:val="en-GB"/>
+        </w:rPr>
+        <w:tab/>
+        <w:t>TEXT UNIQUE</w:t>
+      </w:r>
+    </w:p>
+    <w:p>
+      <w:pPr>
+        <w:autoSpaceDE w:val="0"/>
+        <w:autoSpaceDN w:val="0"/>
+        <w:adjustRightInd w:val="0"/>
+        <w:spacing w:after="0" w:line="240" w:lineRule="auto"/>
+        <w:rPr>
+          <w:rFonts w:asciiTheme="majorHAnsi" w:hAnsiTheme="majorHAnsi" w:cstheme="majorHAnsi"/>
+          <w:lang w:val="en-GB"/>
+        </w:rPr>
+      </w:pPr>
+      <w:r>
+        <w:rPr>
+          <w:rFonts w:asciiTheme="majorHAnsi" w:hAnsiTheme="majorHAnsi" w:cstheme="majorHAnsi"/>
+          <w:lang w:val="en-GB"/>
+        </w:rPr>
+        <w:t>);</w:t>
+      </w:r>
+    </w:p>
+    <w:p>
+      <w:pPr>
+        <w:autoSpaceDE w:val="0"/>
+        <w:autoSpaceDN w:val="0"/>
+        <w:adjustRightInd w:val="0"/>
+        <w:spacing w:after="0" w:line="240" w:lineRule="auto"/>
+        <w:rPr>
+          <w:rFonts w:asciiTheme="majorHAnsi" w:hAnsiTheme="majorHAnsi" w:cstheme="majorHAnsi"/>
+          <w:lang w:val="en-GB"/>
+        </w:rPr>
+      </w:pPr>
+      <w:r>
+        <w:rPr>
+          <w:rFonts w:asciiTheme="majorHAnsi" w:hAnsiTheme="majorHAnsi" w:cstheme="majorHAnsi"/>
+          <w:lang w:val="en-GB"/>
+        </w:rPr>
+        <w:t>CREATE TABLE IF NOT EXISTS `CHAT` (</w:t>
+      </w:r>
+    </w:p>
+    <w:p>
+      <w:pPr>
+        <w:autoSpaceDE w:val="0"/>
+        <w:autoSpaceDN w:val="0"/>
+        <w:adjustRightInd w:val="0"/>
+        <w:spacing w:after="0" w:line="240" w:lineRule="auto"/>
+        <w:rPr>
+          <w:rFonts w:asciiTheme="majorHAnsi" w:hAnsiTheme="majorHAnsi" w:cstheme="majorHAnsi"/>
+          <w:lang w:val="en-GB"/>
+        </w:rPr>
+      </w:pPr>
+      <w:r>
+        <w:rPr>
+          <w:rFonts w:asciiTheme="majorHAnsi" w:hAnsiTheme="majorHAnsi" w:cstheme="majorHAnsi"/>
+          <w:lang w:val="en-GB"/>
+        </w:rPr>
+        <w:tab/>
+        <w:t>`ID_WIADOMOSCI`</w:t>
+      </w:r>
+      <w:r>
+        <w:rPr>
+          <w:rFonts w:asciiTheme="majorHAnsi" w:hAnsiTheme="majorHAnsi" w:cstheme="majorHAnsi"/>
+          <w:lang w:val="en-GB"/>
+        </w:rPr>
+        <w:tab/>
+        <w:t>INTEGER NOT NULL PRIMARY KEY AUTOINCREMENT UNIQUE,</w:t>
+      </w:r>
+    </w:p>
+    <w:p>
+      <w:pPr>
+        <w:autoSpaceDE w:val="0"/>
+        <w:autoSpaceDN w:val="0"/>
+        <w:adjustRightInd w:val="0"/>
+        <w:spacing w:after="0" w:line="240" w:lineRule="auto"/>
+        <w:rPr>
+          <w:rFonts w:asciiTheme="majorHAnsi" w:hAnsiTheme="majorHAnsi" w:cstheme="majorHAnsi"/>
+          <w:lang w:val="en-GB"/>
+        </w:rPr>
+      </w:pPr>
+      <w:r>
+        <w:rPr>
+          <w:rFonts w:asciiTheme="majorHAnsi" w:hAnsiTheme="majorHAnsi" w:cstheme="majorHAnsi"/>
+          <w:lang w:val="en-GB"/>
+        </w:rPr>
+        <w:tab/>
+        <w:t>`LOGIN`</w:t>
+      </w:r>
+      <w:r>
+        <w:rPr>
+          <w:rFonts w:asciiTheme="majorHAnsi" w:hAnsiTheme="majorHAnsi" w:cstheme="majorHAnsi"/>
+          <w:lang w:val="en-GB"/>
+        </w:rPr>
+        <w:tab/>
+        <w:t>TEXT NOT NULL,</w:t>
+      </w:r>
+    </w:p>
+    <w:p>
+      <w:pPr>
+        <w:autoSpaceDE w:val="0"/>
+        <w:autoSpaceDN w:val="0"/>
+        <w:adjustRightInd w:val="0"/>
+        <w:spacing w:after="0" w:line="240" w:lineRule="auto"/>
+        <w:rPr>
+          <w:rFonts w:asciiTheme="majorHAnsi" w:hAnsiTheme="majorHAnsi" w:cstheme="majorHAnsi"/>
+          <w:lang w:val="en-GB"/>
+        </w:rPr>
+      </w:pPr>
+      <w:r>
+        <w:rPr>
+          <w:rFonts w:asciiTheme="majorHAnsi" w:hAnsiTheme="majorHAnsi" w:cstheme="majorHAnsi"/>
+          <w:lang w:val="en-GB"/>
+        </w:rPr>
+        <w:tab/>
+        <w:t>`TRESC`</w:t>
+      </w:r>
+      <w:r>
+        <w:rPr>
+          <w:rFonts w:asciiTheme="majorHAnsi" w:hAnsiTheme="majorHAnsi" w:cstheme="majorHAnsi"/>
+          <w:lang w:val="en-GB"/>
+        </w:rPr>
+        <w:tab/>
+        <w:t>TEXT NOT NULL,</w:t>
+      </w:r>
+    </w:p>
+    <w:p>
+      <w:pPr>
+        <w:autoSpaceDE w:val="0"/>
+        <w:autoSpaceDN w:val="0"/>
+        <w:adjustRightInd w:val="0"/>
+        <w:spacing w:after="0" w:line="240" w:lineRule="auto"/>
+        <w:rPr>
+          <w:rFonts w:asciiTheme="majorHAnsi" w:hAnsiTheme="majorHAnsi" w:cstheme="majorHAnsi"/>
+          <w:lang w:val="en-GB"/>
+        </w:rPr>
+      </w:pPr>
+      <w:r>
+        <w:rPr>
+          <w:rFonts w:asciiTheme="majorHAnsi" w:hAnsiTheme="majorHAnsi" w:cstheme="majorHAnsi"/>
+          <w:lang w:val="en-GB"/>
+        </w:rPr>
+        <w:tab/>
+        <w:t>`DATA_WYSLANIA`</w:t>
+      </w:r>
+      <w:r>
+        <w:rPr>
+          <w:rFonts w:asciiTheme="majorHAnsi" w:hAnsiTheme="majorHAnsi" w:cstheme="majorHAnsi"/>
+          <w:lang w:val="en-GB"/>
+        </w:rPr>
+        <w:tab/>
+        <w:t>TEXT NOT NULL,</w:t>
+      </w:r>
+    </w:p>
+    <w:p>
+      <w:pPr>
+        <w:autoSpaceDE w:val="0"/>
+        <w:autoSpaceDN w:val="0"/>
+        <w:adjustRightInd w:val="0"/>
+        <w:spacing w:after="0" w:line="240" w:lineRule="auto"/>
+        <w:rPr>
+          <w:rFonts w:asciiTheme="majorHAnsi" w:hAnsiTheme="majorHAnsi" w:cstheme="majorHAnsi"/>
+          <w:lang w:val="en-GB"/>
+        </w:rPr>
+      </w:pPr>
+      <w:r>
+        <w:rPr>
+          <w:rFonts w:asciiTheme="majorHAnsi" w:hAnsiTheme="majorHAnsi" w:cstheme="majorHAnsi"/>
+          <w:lang w:val="en-GB"/>
+        </w:rPr>
+        <w:tab/>
+        <w:t>`ID_PROJEKTU`</w:t>
+      </w:r>
+      <w:r>
+        <w:rPr>
+          <w:rFonts w:asciiTheme="majorHAnsi" w:hAnsiTheme="majorHAnsi" w:cstheme="majorHAnsi"/>
+          <w:lang w:val="en-GB"/>
+        </w:rPr>
+        <w:tab/>
+        <w:t>INTEGER NOT NULL,</w:t>
+      </w:r>
+    </w:p>
+    <w:p>
+      <w:pPr>
+        <w:autoSpaceDE w:val="0"/>
+        <w:autoSpaceDN w:val="0"/>
+        <w:adjustRightInd w:val="0"/>
+        <w:spacing w:after="0" w:line="240" w:lineRule="auto"/>
+        <w:rPr>
+          <w:rFonts w:asciiTheme="majorHAnsi" w:hAnsiTheme="majorHAnsi" w:cstheme="majorHAnsi"/>
+          <w:lang w:val="en-GB"/>
+        </w:rPr>
+      </w:pPr>
+      <w:r>
+        <w:rPr>
+          <w:rFonts w:asciiTheme="majorHAnsi" w:hAnsiTheme="majorHAnsi" w:cstheme="majorHAnsi"/>
+          <w:lang w:val="en-GB"/>
+        </w:rPr>
+        <w:tab/>
+        <w:t>`ID_GRUPY`</w:t>
+      </w:r>
+      <w:r>
+        <w:rPr>
+          <w:rFonts w:asciiTheme="majorHAnsi" w:hAnsiTheme="majorHAnsi" w:cstheme="majorHAnsi"/>
+          <w:lang w:val="en-GB"/>
+        </w:rPr>
+        <w:tab/>
+        <w:t>INTEGER NOT NULL</w:t>
+      </w:r>
+    </w:p>
+    <w:p>
+      <w:pPr>
+        <w:autoSpaceDE w:val="0"/>
+        <w:autoSpaceDN w:val="0"/>
+        <w:adjustRightInd w:val="0"/>
+        <w:spacing w:after="0" w:line="240" w:lineRule="auto"/>
+        <w:rPr>
+          <w:rFonts w:asciiTheme="majorHAnsi" w:hAnsiTheme="majorHAnsi" w:cstheme="majorHAnsi"/>
+          <w:lang w:val="en-GB"/>
+        </w:rPr>
+      </w:pPr>
+      <w:r>
+        <w:rPr>
+          <w:rFonts w:asciiTheme="majorHAnsi" w:hAnsiTheme="majorHAnsi" w:cstheme="majorHAnsi"/>
+          <w:lang w:val="en-GB"/>
+        </w:rPr>
+        <w:t>);</w:t>
+      </w:r>
+    </w:p>
+    <w:p>
+      <w:pPr>
+        <w:autoSpaceDE w:val="0"/>
+        <w:autoSpaceDN w:val="0"/>
+        <w:adjustRightInd w:val="0"/>
+        <w:spacing w:after="0" w:line="240" w:lineRule="auto"/>
+        <w:rPr>
+          <w:rFonts w:asciiTheme="majorHAnsi" w:hAnsiTheme="majorHAnsi" w:cstheme="majorHAnsi"/>
+          <w:lang w:val="en-GB"/>
+        </w:rPr>
+      </w:pPr>
+      <w:r>
+        <w:rPr>
+          <w:rFonts w:asciiTheme="majorHAnsi" w:hAnsiTheme="majorHAnsi" w:cstheme="majorHAnsi"/>
+          <w:lang w:val="en-GB"/>
+        </w:rPr>
+        <w:t>COMMIT;</w:t>
+      </w:r>
+    </w:p>
+    <w:p>
+      <w:pPr>
+        <w:pStyle w:val="Nagwek2"/>
+        <w:rPr>
+          <w:rFonts w:cstheme="majorHAnsi"/>
+          <w:lang w:val="en-GB"/>
+        </w:rPr>
+      </w:pPr>
+      <w:bookmarkStart w:id="21" w:name="_Toc516066954"/>
+      <w:r>
+        <w:rPr>
+          <w:rFonts w:cstheme="majorHAnsi"/>
+          <w:lang w:val="en-GB"/>
         </w:rPr>
         <w:lastRenderedPageBreak/>
         <w:t>Diagram ERD</w:t>
       </w:r>
-      <w:bookmarkEnd w:id="20"/>
+      <w:bookmarkEnd w:id="21"/>
     </w:p>
     <w:p>
       <w:pPr>
@@ -7236,14 +9747,14 @@
           <w:rFonts w:cstheme="majorHAnsi"/>
         </w:rPr>
       </w:pPr>
-      <w:bookmarkStart w:id="21" w:name="_Toc516066955"/>
+      <w:bookmarkStart w:id="22" w:name="_Toc516066955"/>
       <w:r>
         <w:rPr>
           <w:rFonts w:cstheme="majorHAnsi"/>
         </w:rPr>
         <w:t>Rodzaje dostępów i funkcjonalności</w:t>
       </w:r>
-      <w:bookmarkEnd w:id="21"/>
+      <w:bookmarkEnd w:id="22"/>
     </w:p>
     <w:p>
       <w:pPr>
@@ -7254,7 +9765,7 @@
           <w:szCs w:val="24"/>
         </w:rPr>
       </w:pPr>
-      <w:bookmarkStart w:id="22" w:name="_Toc516066956"/>
+      <w:bookmarkStart w:id="23" w:name="_Toc516066956"/>
       <w:r>
         <w:rPr>
           <w:rFonts w:cstheme="majorHAnsi"/>
@@ -7262,7 +9773,7 @@
         </w:rPr>
         <w:t>Konta w Aplikacji:</w:t>
       </w:r>
-      <w:bookmarkEnd w:id="22"/>
+      <w:bookmarkEnd w:id="23"/>
     </w:p>
     <w:p>
       <w:pPr>
@@ -7556,7 +10067,7 @@
           <w:rFonts w:cstheme="majorHAnsi"/>
         </w:rPr>
       </w:pPr>
-      <w:bookmarkStart w:id="23" w:name="_Toc516066957"/>
+      <w:bookmarkStart w:id="24" w:name="_Toc516066957"/>
       <w:r>
         <w:rPr>
           <w:rFonts w:cstheme="majorHAnsi"/>
@@ -7564,7 +10075,7 @@
         <w:lastRenderedPageBreak/>
         <w:t>Panele w Aplikacji:</w:t>
       </w:r>
-      <w:bookmarkEnd w:id="23"/>
+      <w:bookmarkEnd w:id="24"/>
       <w:r>
         <w:rPr>
           <w:rFonts w:cstheme="majorHAnsi"/>
@@ -7607,6 +10118,7 @@
       </w:pPr>
       <w:r>
         <w:rPr>
+          <w:rFonts w:asciiTheme="majorHAnsi" w:hAnsiTheme="majorHAnsi" w:cstheme="majorHAnsi"/>
           <w:noProof/>
           <w:lang w:eastAsia="pl-PL"/>
         </w:rPr>
@@ -7691,6 +10203,7 @@
       </w:pPr>
       <w:r>
         <w:rPr>
+          <w:rFonts w:asciiTheme="majorHAnsi" w:hAnsiTheme="majorHAnsi" w:cstheme="majorHAnsi"/>
           <w:noProof/>
           <w:lang w:eastAsia="pl-PL"/>
         </w:rPr>
@@ -7741,6 +10254,7 @@
       </w:pPr>
       <w:r>
         <w:rPr>
+          <w:rFonts w:asciiTheme="majorHAnsi" w:hAnsiTheme="majorHAnsi" w:cstheme="majorHAnsi"/>
           <w:noProof/>
           <w:lang w:eastAsia="pl-PL"/>
         </w:rPr>
@@ -7827,6 +10341,7 @@
       </w:pPr>
       <w:r>
         <w:rPr>
+          <w:rFonts w:asciiTheme="majorHAnsi" w:hAnsiTheme="majorHAnsi" w:cstheme="majorHAnsi"/>
           <w:noProof/>
           <w:lang w:eastAsia="pl-PL"/>
         </w:rPr>
@@ -7913,6 +10428,7 @@
       </w:pPr>
       <w:r>
         <w:rPr>
+          <w:rFonts w:asciiTheme="majorHAnsi" w:hAnsiTheme="majorHAnsi" w:cstheme="majorHAnsi"/>
           <w:noProof/>
           <w:lang w:eastAsia="pl-PL"/>
         </w:rPr>
@@ -7982,6 +10498,7 @@
       </w:pPr>
       <w:r>
         <w:rPr>
+          <w:rFonts w:asciiTheme="majorHAnsi" w:hAnsiTheme="majorHAnsi" w:cstheme="majorHAnsi"/>
           <w:noProof/>
           <w:lang w:eastAsia="pl-PL"/>
         </w:rPr>
@@ -8077,6 +10594,7 @@
       </w:pPr>
       <w:r>
         <w:rPr>
+          <w:rFonts w:asciiTheme="majorHAnsi" w:hAnsiTheme="majorHAnsi" w:cstheme="majorHAnsi"/>
           <w:noProof/>
           <w:lang w:eastAsia="pl-PL"/>
         </w:rPr>
@@ -8146,6 +10664,7 @@
       </w:pPr>
       <w:r>
         <w:rPr>
+          <w:rFonts w:asciiTheme="majorHAnsi" w:hAnsiTheme="majorHAnsi" w:cstheme="majorHAnsi"/>
           <w:noProof/>
           <w:lang w:eastAsia="pl-PL"/>
         </w:rPr>
@@ -8245,6 +10764,7 @@
       </w:pPr>
       <w:r>
         <w:rPr>
+          <w:rFonts w:asciiTheme="majorHAnsi" w:hAnsiTheme="majorHAnsi" w:cstheme="majorHAnsi"/>
           <w:noProof/>
           <w:lang w:eastAsia="pl-PL"/>
         </w:rPr>
@@ -8322,6 +10842,7 @@
       </w:pPr>
       <w:r>
         <w:rPr>
+          <w:rFonts w:asciiTheme="majorHAnsi" w:hAnsiTheme="majorHAnsi" w:cstheme="majorHAnsi"/>
           <w:noProof/>
           <w:lang w:eastAsia="pl-PL"/>
         </w:rPr>
@@ -8400,7 +10921,7 @@
           <w:rFonts w:cstheme="majorHAnsi"/>
         </w:rPr>
       </w:pPr>
-      <w:bookmarkStart w:id="24" w:name="_Toc516066958"/>
+      <w:bookmarkStart w:id="25" w:name="_Toc516066958"/>
       <w:r>
         <w:rPr>
           <w:rFonts w:cstheme="majorHAnsi"/>
@@ -8408,7 +10929,7 @@
         <w:lastRenderedPageBreak/>
         <w:t>Możliwości w aplikacji:</w:t>
       </w:r>
-      <w:bookmarkEnd w:id="24"/>
+      <w:bookmarkEnd w:id="25"/>
     </w:p>
     <w:p>
       <w:pPr>
@@ -8529,8 +11050,14 @@
     <w:p>
       <w:pPr>
         <w:pStyle w:val="Nagwek1"/>
-      </w:pPr>
-      <w:r>
+        <w:rPr>
+          <w:rFonts w:cstheme="majorHAnsi"/>
+        </w:rPr>
+      </w:pPr>
+      <w:r>
+        <w:rPr>
+          <w:rFonts w:cstheme="majorHAnsi"/>
+        </w:rPr>
         <w:t>Generowanie raportów</w:t>
       </w:r>
     </w:p>
@@ -8636,15 +11163,7 @@
           <w:sz w:val="24"/>
           <w:szCs w:val="24"/>
         </w:rPr>
-        <w:t>takie, jak: k</w:t>
-      </w:r>
-      <w:r>
-        <w:rPr>
-          <w:rFonts w:asciiTheme="majorHAnsi" w:hAnsiTheme="majorHAnsi" w:cstheme="majorHAnsi"/>
-          <w:sz w:val="24"/>
-          <w:szCs w:val="24"/>
-        </w:rPr>
-        <w:t>to</w:t>
+        <w:t>takie, jak: kto</w:t>
       </w:r>
       <w:r>
         <w:rPr>
@@ -8670,8 +11189,6 @@
         </w:rPr>
         <w:t>grup, przydzielonych pracownikach do grup oraz wszystkich</w:t>
       </w:r>
-      <w:bookmarkStart w:id="25" w:name="_GoBack"/>
-      <w:bookmarkEnd w:id="25"/>
       <w:r>
         <w:rPr>
           <w:rFonts w:asciiTheme="majorHAnsi" w:hAnsiTheme="majorHAnsi" w:cstheme="majorHAnsi"/>
@@ -8794,7 +11311,7 @@
           <w:rPr>
             <w:noProof/>
           </w:rPr>
-          <w:t>16</w:t>
+          <w:t>19</w:t>
         </w:r>
         <w:r>
           <w:fldChar w:fldCharType="end"/>
@@ -11127,11 +13644,11 @@
         </c:dLbls>
         <c:gapWidth val="150"/>
         <c:overlap val="100"/>
-        <c:axId val="532514656"/>
-        <c:axId val="532520640"/>
+        <c:axId val="1068467600"/>
+        <c:axId val="1068465424"/>
       </c:barChart>
       <c:catAx>
-        <c:axId val="532514656"/>
+        <c:axId val="1068467600"/>
         <c:scaling>
           <c:orientation val="maxMin"/>
         </c:scaling>
@@ -11171,7 +13688,7 @@
             <a:endParaRPr lang="pl-PL"/>
           </a:p>
         </c:txPr>
-        <c:crossAx val="532520640"/>
+        <c:crossAx val="1068465424"/>
         <c:crosses val="autoZero"/>
         <c:auto val="1"/>
         <c:lblAlgn val="ctr"/>
@@ -11179,7 +13696,7 @@
         <c:noMultiLvlLbl val="0"/>
       </c:catAx>
       <c:valAx>
-        <c:axId val="532520640"/>
+        <c:axId val="1068465424"/>
         <c:scaling>
           <c:orientation val="minMax"/>
           <c:max val="43261"/>
@@ -11229,7 +13746,7 @@
             <a:endParaRPr lang="pl-PL"/>
           </a:p>
         </c:txPr>
-        <c:crossAx val="532514656"/>
+        <c:crossAx val="1068467600"/>
         <c:crosses val="autoZero"/>
         <c:crossBetween val="between"/>
         <c:majorUnit val="7"/>
@@ -12052,7 +14569,7 @@
 </file>
 
 <file path=customXml/itemProps1.xml><?xml version="1.0" encoding="utf-8"?>
-<ds:datastoreItem xmlns:ds="http://schemas.openxmlformats.org/officeDocument/2006/customXml" ds:itemID="{69B61562-C51D-44EA-9D12-813701263CDD}">
+<ds:datastoreItem xmlns:ds="http://schemas.openxmlformats.org/officeDocument/2006/customXml" ds:itemID="{BB8107D3-A893-4755-BC04-DB04B36D800E}">
   <ds:schemaRefs>
     <ds:schemaRef ds:uri="http://schemas.openxmlformats.org/officeDocument/2006/bibliography"/>
   </ds:schemaRefs>

</xml_diff>